<commit_message>
Paste Assembly for command interpreter
</commit_message>
<xml_diff>
--- a/Report.docx
+++ b/Report.docx
@@ -73,16 +73,34 @@
       <w:r>
         <w:t xml:space="preserve">Instructor:  Dr. </w:t>
       </w:r>
-      <w:r>
-        <w:t>Jafar Saniie</w:t>
-      </w:r>
+      <w:proofErr w:type="spellStart"/>
+      <w:r>
+        <w:t>Jafar</w:t>
+      </w:r>
+      <w:proofErr w:type="spellEnd"/>
+      <w:r>
+        <w:t xml:space="preserve"> </w:t>
+      </w:r>
+      <w:proofErr w:type="spellStart"/>
+      <w:r>
+        <w:t>Saniie</w:t>
+      </w:r>
+      <w:proofErr w:type="spellEnd"/>
     </w:p>
     <w:p>
       <w:pPr>
         <w:pStyle w:val="Title"/>
       </w:pPr>
       <w:r>
-        <w:t>Teaching Assistant: Guojun Yang</w:t>
+        <w:t xml:space="preserve">Teaching Assistant: </w:t>
+      </w:r>
+      <w:proofErr w:type="spellStart"/>
+      <w:r>
+        <w:t>Guojun</w:t>
+      </w:r>
+      <w:proofErr w:type="spellEnd"/>
+      <w:r>
+        <w:t xml:space="preserve"> Yang</w:t>
       </w:r>
     </w:p>
     <w:p>
@@ -215,12 +233,7 @@
     </w:p>
     <w:p>
       <w:r>
-        <w:t>Acknowledgment: I acknowledge all of th</w:t>
-      </w:r>
-      <w:bookmarkStart w:id="0" w:name="_GoBack"/>
-      <w:bookmarkEnd w:id="0"/>
-      <w:r>
-        <w:t>e work including figures and codes are belongs to me and/or persons who are referenced.</w:t>
+        <w:t>Acknowledgment: I acknowledge all of the work including figures and codes are belongs to me and/or persons who are referenced.</w:t>
       </w:r>
     </w:p>
     <w:p/>
@@ -1490,11 +1503,11 @@
         <w:lastRenderedPageBreak/>
         <w:fldChar w:fldCharType="end"/>
       </w:r>
-      <w:bookmarkStart w:id="1" w:name="_Toc178328542"/>
-      <w:bookmarkStart w:id="2" w:name="_Toc178328610"/>
-      <w:bookmarkStart w:id="3" w:name="_Toc184956460"/>
-      <w:bookmarkStart w:id="4" w:name="_Toc81196"/>
-      <w:bookmarkStart w:id="5" w:name="_Toc1132704"/>
+      <w:bookmarkStart w:id="0" w:name="_Toc178328542"/>
+      <w:bookmarkStart w:id="1" w:name="_Toc178328610"/>
+      <w:bookmarkStart w:id="2" w:name="_Toc184956460"/>
+      <w:bookmarkStart w:id="3" w:name="_Toc81196"/>
+      <w:bookmarkStart w:id="4" w:name="_Toc1132704"/>
       <w:r>
         <w:t>Abstract</w:t>
       </w:r>
@@ -1767,7 +1780,6 @@
                       <w:r>
                         <w:rPr>
                           <w:noProof/>
-                          <w:lang w:eastAsia="ko-KR"/>
                         </w:rPr>
                         <w:drawing>
                           <wp:inline distT="0" distB="0" distL="0" distR="0">
@@ -1787,7 +1799,7 @@
                                     </pic:cNvPicPr>
                                   </pic:nvPicPr>
                                   <pic:blipFill>
-                                    <a:blip r:embed="rId13">
+                                    <a:blip r:embed="rId12">
                                       <a:extLst>
                                         <a:ext uri="{28A0092B-C50C-407E-A947-70E740481C1C}">
                                           <a14:useLocalDpi xmlns:a14="http://schemas.microsoft.com/office/drawing/2010/main" val="0"/>
@@ -1951,9 +1963,9 @@
         </w:rPr>
         <w:t xml:space="preserve">-) </w:t>
       </w:r>
+      <w:bookmarkEnd w:id="0"/>
       <w:bookmarkEnd w:id="1"/>
       <w:bookmarkEnd w:id="2"/>
-      <w:bookmarkEnd w:id="3"/>
       <w:r>
         <w:rPr>
           <w:b/>
@@ -2148,7 +2160,6 @@
                       <w:r>
                         <w:rPr>
                           <w:noProof/>
-                          <w:lang w:eastAsia="ko-KR"/>
                         </w:rPr>
                         <w:drawing>
                           <wp:inline distT="0" distB="0" distL="0" distR="0">
@@ -2168,7 +2179,7 @@
                                     </pic:cNvPicPr>
                                   </pic:nvPicPr>
                                   <pic:blipFill>
-                                    <a:blip r:embed="rId13">
+                                    <a:blip r:embed="rId12">
                                       <a:extLst>
                                         <a:ext uri="{28A0092B-C50C-407E-A947-70E740481C1C}">
                                           <a14:useLocalDpi xmlns:a14="http://schemas.microsoft.com/office/drawing/2010/main" val="0"/>
@@ -2208,8 +2219,8 @@
           </mc:Fallback>
         </mc:AlternateContent>
       </w:r>
+      <w:bookmarkEnd w:id="3"/>
       <w:bookmarkEnd w:id="4"/>
-      <w:bookmarkEnd w:id="5"/>
       <w:r>
         <w:t xml:space="preserve"> You may include a block diagram or table.</w:t>
       </w:r>
@@ -3066,7 +3077,6 @@
                       <w:r>
                         <w:rPr>
                           <w:noProof/>
-                          <w:lang w:eastAsia="ko-KR"/>
                         </w:rPr>
                         <w:drawing>
                           <wp:inline distT="0" distB="0" distL="0" distR="0">
@@ -3086,7 +3096,7 @@
                                     </pic:cNvPicPr>
                                   </pic:nvPicPr>
                                   <pic:blipFill>
-                                    <a:blip r:embed="rId13">
+                                    <a:blip r:embed="rId12">
                                       <a:extLst>
                                         <a:ext uri="{28A0092B-C50C-407E-A947-70E740481C1C}">
                                           <a14:useLocalDpi xmlns:a14="http://schemas.microsoft.com/office/drawing/2010/main" val="0"/>
@@ -3290,989 +3300,53 @@
     <w:p/>
     <w:p>
       <w:pPr>
-        <w:ind w:firstLine="720"/>
-      </w:pPr>
-      <w:r>
-        <w:t>T</w:t>
-      </w:r>
-      <w:r>
-        <w:t xml:space="preserve">he </w:t>
-      </w:r>
-      <w:r>
-        <w:t>a</w:t>
-      </w:r>
-      <w:r>
-        <w:t>ssembly code should be written</w:t>
-      </w:r>
-      <w:r>
-        <w:t xml:space="preserve"> using the algorithm above</w:t>
-      </w:r>
-      <w:r>
-        <w:t>.</w:t>
-      </w:r>
-    </w:p>
-    <w:p>
-      <w:pPr>
-        <w:ind w:firstLine="720"/>
-      </w:pPr>
-    </w:p>
-    <w:p>
-      <w:pPr>
-        <w:ind w:firstLine="720"/>
-        <w:rPr>
-          <w:i/>
-          <w:sz w:val="20"/>
-          <w:szCs w:val="20"/>
-        </w:rPr>
-      </w:pPr>
-      <w:r>
-        <w:rPr>
-          <w:i/>
-          <w:sz w:val="20"/>
-          <w:szCs w:val="20"/>
-        </w:rPr>
-        <w:t>ORG $1000</w:t>
-      </w:r>
-    </w:p>
-    <w:p>
-      <w:pPr>
-        <w:ind w:firstLine="720"/>
-        <w:rPr>
-          <w:i/>
-          <w:sz w:val="20"/>
-          <w:szCs w:val="20"/>
-        </w:rPr>
-      </w:pPr>
-      <w:r>
-        <w:rPr>
-          <w:i/>
-          <w:sz w:val="20"/>
-          <w:szCs w:val="20"/>
-        </w:rPr>
-        <w:t>*********</w:t>
-      </w:r>
-      <w:r>
-        <w:rPr>
-          <w:i/>
-          <w:sz w:val="20"/>
-          <w:szCs w:val="20"/>
-        </w:rPr>
-        <w:tab/>
-      </w:r>
-      <w:r>
-        <w:rPr>
-          <w:i/>
-          <w:sz w:val="20"/>
-          <w:szCs w:val="20"/>
-        </w:rPr>
-        <w:tab/>
-      </w:r>
-      <w:r>
-        <w:rPr>
-          <w:i/>
-          <w:sz w:val="20"/>
-          <w:szCs w:val="20"/>
-        </w:rPr>
-        <w:tab/>
-      </w:r>
-      <w:r>
-        <w:rPr>
-          <w:i/>
-          <w:sz w:val="20"/>
-          <w:szCs w:val="20"/>
-        </w:rPr>
-        <w:tab/>
-      </w:r>
-      <w:r>
-        <w:rPr>
-          <w:i/>
-          <w:sz w:val="20"/>
-          <w:szCs w:val="20"/>
-        </w:rPr>
-        <w:tab/>
-      </w:r>
-      <w:r>
-        <w:rPr>
-          <w:i/>
-          <w:sz w:val="20"/>
-          <w:szCs w:val="20"/>
-        </w:rPr>
-        <w:tab/>
-      </w:r>
-      <w:r>
-        <w:rPr>
-          <w:i/>
-          <w:sz w:val="20"/>
-          <w:szCs w:val="20"/>
-        </w:rPr>
-        <w:t>//</w:t>
-      </w:r>
-      <w:r>
-        <w:rPr>
-          <w:i/>
-          <w:sz w:val="20"/>
-          <w:szCs w:val="20"/>
-        </w:rPr>
-        <w:t xml:space="preserve"> Comment goes here</w:t>
-      </w:r>
-    </w:p>
-    <w:p>
-      <w:pPr>
-        <w:ind w:firstLine="720"/>
-        <w:rPr>
-          <w:i/>
-          <w:sz w:val="20"/>
-          <w:szCs w:val="20"/>
-        </w:rPr>
-      </w:pPr>
-      <w:r>
-        <w:rPr>
-          <w:i/>
-          <w:sz w:val="20"/>
-          <w:szCs w:val="20"/>
-        </w:rPr>
-        <w:t>*********</w:t>
-      </w:r>
-      <w:r>
-        <w:rPr>
-          <w:i/>
-          <w:sz w:val="20"/>
-          <w:szCs w:val="20"/>
-        </w:rPr>
-        <w:tab/>
-      </w:r>
-      <w:r>
-        <w:rPr>
-          <w:i/>
-          <w:sz w:val="20"/>
-          <w:szCs w:val="20"/>
-        </w:rPr>
-        <w:tab/>
-      </w:r>
-      <w:r>
-        <w:rPr>
-          <w:i/>
-          <w:sz w:val="20"/>
-          <w:szCs w:val="20"/>
-        </w:rPr>
-        <w:tab/>
-      </w:r>
-      <w:r>
-        <w:rPr>
-          <w:i/>
-          <w:sz w:val="20"/>
-          <w:szCs w:val="20"/>
-        </w:rPr>
-        <w:tab/>
-      </w:r>
-      <w:r>
-        <w:rPr>
-          <w:i/>
-          <w:sz w:val="20"/>
-          <w:szCs w:val="20"/>
-        </w:rPr>
-        <w:tab/>
-      </w:r>
-      <w:r>
-        <w:rPr>
-          <w:i/>
-          <w:sz w:val="20"/>
-          <w:szCs w:val="20"/>
-        </w:rPr>
-        <w:tab/>
-      </w:r>
-      <w:r>
-        <w:rPr>
-          <w:i/>
-          <w:sz w:val="20"/>
-          <w:szCs w:val="20"/>
-        </w:rPr>
-        <w:t>//</w:t>
-      </w:r>
-      <w:r>
-        <w:rPr>
-          <w:i/>
-          <w:sz w:val="20"/>
-          <w:szCs w:val="20"/>
-        </w:rPr>
-        <w:t xml:space="preserve"> Comment goes here</w:t>
-      </w:r>
-    </w:p>
-    <w:p>
-      <w:pPr>
-        <w:ind w:firstLine="720"/>
-        <w:rPr>
-          <w:i/>
-          <w:sz w:val="20"/>
-          <w:szCs w:val="20"/>
-        </w:rPr>
-      </w:pPr>
-      <w:r>
-        <w:rPr>
-          <w:i/>
-          <w:sz w:val="20"/>
-          <w:szCs w:val="20"/>
-        </w:rPr>
-        <w:t>*********</w:t>
-      </w:r>
-      <w:r>
-        <w:rPr>
-          <w:i/>
-          <w:sz w:val="20"/>
-          <w:szCs w:val="20"/>
-        </w:rPr>
-        <w:tab/>
-        <w:t xml:space="preserve"> </w:t>
-      </w:r>
-      <w:r>
-        <w:rPr>
-          <w:i/>
-          <w:sz w:val="20"/>
-          <w:szCs w:val="20"/>
-        </w:rPr>
-        <w:tab/>
-      </w:r>
-      <w:r>
-        <w:rPr>
-          <w:i/>
-          <w:sz w:val="20"/>
-          <w:szCs w:val="20"/>
-        </w:rPr>
-        <w:tab/>
-      </w:r>
-      <w:r>
-        <w:rPr>
-          <w:i/>
-          <w:sz w:val="20"/>
-          <w:szCs w:val="20"/>
-        </w:rPr>
-        <w:tab/>
-      </w:r>
-      <w:r>
-        <w:rPr>
-          <w:i/>
-          <w:sz w:val="20"/>
-          <w:szCs w:val="20"/>
-        </w:rPr>
-        <w:tab/>
-      </w:r>
-      <w:r>
-        <w:rPr>
-          <w:i/>
-          <w:sz w:val="20"/>
-          <w:szCs w:val="20"/>
-        </w:rPr>
-        <w:tab/>
-      </w:r>
-      <w:r>
-        <w:rPr>
-          <w:i/>
-          <w:sz w:val="20"/>
-          <w:szCs w:val="20"/>
-        </w:rPr>
-        <w:t>//</w:t>
-      </w:r>
-      <w:r>
-        <w:rPr>
-          <w:i/>
-          <w:sz w:val="20"/>
-          <w:szCs w:val="20"/>
-        </w:rPr>
-        <w:t xml:space="preserve"> Comment goes here</w:t>
-      </w:r>
-    </w:p>
-    <w:p>
-      <w:pPr>
-        <w:ind w:firstLine="720"/>
-        <w:rPr>
-          <w:i/>
-          <w:sz w:val="20"/>
-          <w:szCs w:val="20"/>
-        </w:rPr>
-      </w:pPr>
-      <w:r>
-        <w:rPr>
-          <w:i/>
-          <w:sz w:val="20"/>
-          <w:szCs w:val="20"/>
-        </w:rPr>
-        <w:t>*********</w:t>
-      </w:r>
-      <w:r>
-        <w:rPr>
-          <w:i/>
-          <w:sz w:val="20"/>
-          <w:szCs w:val="20"/>
-        </w:rPr>
-        <w:tab/>
-      </w:r>
-      <w:r>
-        <w:rPr>
-          <w:i/>
-          <w:sz w:val="20"/>
-          <w:szCs w:val="20"/>
-        </w:rPr>
-        <w:tab/>
-        <w:t xml:space="preserve"> </w:t>
-      </w:r>
-      <w:r>
-        <w:rPr>
-          <w:i/>
-          <w:sz w:val="20"/>
-          <w:szCs w:val="20"/>
-        </w:rPr>
-        <w:tab/>
-      </w:r>
-      <w:r>
-        <w:rPr>
-          <w:i/>
-          <w:sz w:val="20"/>
-          <w:szCs w:val="20"/>
-        </w:rPr>
-        <w:tab/>
-      </w:r>
-      <w:r>
-        <w:rPr>
-          <w:i/>
-          <w:sz w:val="20"/>
-          <w:szCs w:val="20"/>
-        </w:rPr>
-        <w:tab/>
-      </w:r>
-      <w:r>
-        <w:rPr>
-          <w:i/>
-          <w:sz w:val="20"/>
-          <w:szCs w:val="20"/>
-        </w:rPr>
-        <w:tab/>
-      </w:r>
-      <w:r>
-        <w:rPr>
-          <w:i/>
-          <w:sz w:val="20"/>
-          <w:szCs w:val="20"/>
-        </w:rPr>
-        <w:t>/</w:t>
-      </w:r>
-      <w:r>
-        <w:rPr>
-          <w:i/>
-          <w:sz w:val="20"/>
-          <w:szCs w:val="20"/>
-        </w:rPr>
-        <w:t>/</w:t>
-      </w:r>
-      <w:r>
-        <w:rPr>
-          <w:i/>
-          <w:sz w:val="20"/>
-          <w:szCs w:val="20"/>
-        </w:rPr>
-        <w:t xml:space="preserve"> Comment goes here</w:t>
-      </w:r>
-    </w:p>
-    <w:p>
-      <w:pPr>
-        <w:ind w:firstLine="720"/>
-        <w:rPr>
-          <w:i/>
-          <w:sz w:val="20"/>
-          <w:szCs w:val="20"/>
-        </w:rPr>
-      </w:pPr>
-      <w:r>
-        <w:rPr>
-          <w:i/>
-          <w:sz w:val="20"/>
-          <w:szCs w:val="20"/>
-        </w:rPr>
-        <w:t>*********</w:t>
-      </w:r>
-      <w:r>
-        <w:rPr>
-          <w:i/>
-          <w:sz w:val="20"/>
-          <w:szCs w:val="20"/>
-        </w:rPr>
-        <w:tab/>
-      </w:r>
-      <w:r>
-        <w:rPr>
-          <w:i/>
-          <w:sz w:val="20"/>
-          <w:szCs w:val="20"/>
-        </w:rPr>
-        <w:tab/>
-        <w:t xml:space="preserve"> </w:t>
-      </w:r>
-      <w:r>
-        <w:rPr>
-          <w:i/>
-          <w:sz w:val="20"/>
-          <w:szCs w:val="20"/>
-        </w:rPr>
-        <w:tab/>
-      </w:r>
-      <w:r>
-        <w:rPr>
-          <w:i/>
-          <w:sz w:val="20"/>
-          <w:szCs w:val="20"/>
-        </w:rPr>
-        <w:tab/>
-      </w:r>
-      <w:r>
-        <w:rPr>
-          <w:i/>
-          <w:sz w:val="20"/>
-          <w:szCs w:val="20"/>
-        </w:rPr>
-        <w:tab/>
-      </w:r>
-      <w:r>
-        <w:rPr>
-          <w:i/>
-          <w:sz w:val="20"/>
-          <w:szCs w:val="20"/>
-        </w:rPr>
-        <w:tab/>
-      </w:r>
-      <w:r>
-        <w:rPr>
-          <w:i/>
-          <w:sz w:val="20"/>
-          <w:szCs w:val="20"/>
-        </w:rPr>
-        <w:t>//</w:t>
-      </w:r>
-      <w:r>
-        <w:rPr>
-          <w:i/>
-          <w:sz w:val="20"/>
-          <w:szCs w:val="20"/>
-        </w:rPr>
-        <w:t xml:space="preserve"> Comment goes here</w:t>
-      </w:r>
-    </w:p>
-    <w:p>
-      <w:pPr>
-        <w:ind w:firstLine="720"/>
-        <w:rPr>
-          <w:i/>
-          <w:sz w:val="20"/>
-          <w:szCs w:val="20"/>
-        </w:rPr>
-      </w:pPr>
-      <w:r>
-        <w:rPr>
-          <w:i/>
-          <w:sz w:val="20"/>
-          <w:szCs w:val="20"/>
-        </w:rPr>
-        <w:t>*********</w:t>
-      </w:r>
-      <w:r>
-        <w:rPr>
-          <w:i/>
-          <w:sz w:val="20"/>
-          <w:szCs w:val="20"/>
-        </w:rPr>
-        <w:tab/>
-      </w:r>
-      <w:r>
-        <w:rPr>
-          <w:i/>
-          <w:sz w:val="20"/>
-          <w:szCs w:val="20"/>
-        </w:rPr>
-        <w:tab/>
-      </w:r>
-      <w:r>
-        <w:rPr>
-          <w:i/>
-          <w:sz w:val="20"/>
-          <w:szCs w:val="20"/>
-        </w:rPr>
-        <w:tab/>
-      </w:r>
-      <w:r>
-        <w:rPr>
-          <w:i/>
-          <w:sz w:val="20"/>
-          <w:szCs w:val="20"/>
-        </w:rPr>
-        <w:tab/>
-      </w:r>
-      <w:r>
-        <w:rPr>
-          <w:i/>
-          <w:sz w:val="20"/>
-          <w:szCs w:val="20"/>
-        </w:rPr>
-        <w:tab/>
-      </w:r>
-      <w:r>
-        <w:rPr>
-          <w:i/>
-          <w:sz w:val="20"/>
-          <w:szCs w:val="20"/>
-        </w:rPr>
-        <w:tab/>
-      </w:r>
-      <w:r>
-        <w:rPr>
-          <w:i/>
-          <w:sz w:val="20"/>
-          <w:szCs w:val="20"/>
-        </w:rPr>
-        <w:t>//</w:t>
-      </w:r>
-      <w:r>
-        <w:rPr>
-          <w:i/>
-          <w:sz w:val="20"/>
-          <w:szCs w:val="20"/>
-        </w:rPr>
-        <w:t xml:space="preserve"> Comment goes here</w:t>
-      </w:r>
-    </w:p>
-    <w:p>
-      <w:pPr>
-        <w:ind w:firstLine="720"/>
-        <w:rPr>
-          <w:i/>
-          <w:sz w:val="20"/>
-          <w:szCs w:val="20"/>
-        </w:rPr>
-      </w:pPr>
-      <w:r>
-        <w:rPr>
-          <w:i/>
-          <w:sz w:val="20"/>
-          <w:szCs w:val="20"/>
-        </w:rPr>
-        <w:t>*********</w:t>
-      </w:r>
-      <w:r>
-        <w:rPr>
-          <w:i/>
-          <w:sz w:val="20"/>
-          <w:szCs w:val="20"/>
-        </w:rPr>
-        <w:tab/>
-      </w:r>
-      <w:r>
-        <w:rPr>
-          <w:i/>
-          <w:sz w:val="20"/>
-          <w:szCs w:val="20"/>
-        </w:rPr>
-        <w:tab/>
-      </w:r>
-      <w:r>
-        <w:rPr>
-          <w:i/>
-          <w:sz w:val="20"/>
-          <w:szCs w:val="20"/>
-        </w:rPr>
-        <w:tab/>
-      </w:r>
-      <w:r>
-        <w:rPr>
-          <w:i/>
-          <w:sz w:val="20"/>
-          <w:szCs w:val="20"/>
-        </w:rPr>
-        <w:tab/>
-      </w:r>
-      <w:r>
-        <w:rPr>
-          <w:i/>
-          <w:sz w:val="20"/>
-          <w:szCs w:val="20"/>
-        </w:rPr>
-        <w:tab/>
-      </w:r>
-      <w:r>
-        <w:rPr>
-          <w:i/>
-          <w:sz w:val="20"/>
-          <w:szCs w:val="20"/>
-        </w:rPr>
-        <w:tab/>
-      </w:r>
-      <w:r>
-        <w:rPr>
-          <w:i/>
-          <w:sz w:val="20"/>
-          <w:szCs w:val="20"/>
-        </w:rPr>
-        <w:t>//</w:t>
-      </w:r>
-      <w:r>
-        <w:rPr>
-          <w:i/>
-          <w:sz w:val="20"/>
-          <w:szCs w:val="20"/>
-        </w:rPr>
-        <w:t xml:space="preserve"> Comment goes here</w:t>
-      </w:r>
-    </w:p>
-    <w:p>
-      <w:pPr>
-        <w:ind w:firstLine="720"/>
-        <w:rPr>
-          <w:i/>
-          <w:sz w:val="20"/>
-          <w:szCs w:val="20"/>
-        </w:rPr>
-      </w:pPr>
-      <w:r>
-        <w:rPr>
-          <w:i/>
-          <w:sz w:val="20"/>
-          <w:szCs w:val="20"/>
-        </w:rPr>
-        <w:t>*********</w:t>
-      </w:r>
-      <w:r>
-        <w:rPr>
-          <w:i/>
-          <w:sz w:val="20"/>
-          <w:szCs w:val="20"/>
-        </w:rPr>
-        <w:tab/>
-      </w:r>
-      <w:r>
-        <w:rPr>
-          <w:i/>
-          <w:sz w:val="20"/>
-          <w:szCs w:val="20"/>
-        </w:rPr>
-        <w:tab/>
-      </w:r>
-      <w:r>
-        <w:rPr>
-          <w:i/>
-          <w:sz w:val="20"/>
-          <w:szCs w:val="20"/>
-        </w:rPr>
-        <w:tab/>
-      </w:r>
-      <w:r>
-        <w:rPr>
-          <w:i/>
-          <w:sz w:val="20"/>
-          <w:szCs w:val="20"/>
-        </w:rPr>
-        <w:tab/>
-      </w:r>
-      <w:r>
-        <w:rPr>
-          <w:i/>
-          <w:sz w:val="20"/>
-          <w:szCs w:val="20"/>
-        </w:rPr>
-        <w:tab/>
-      </w:r>
-      <w:r>
-        <w:rPr>
-          <w:i/>
-          <w:sz w:val="20"/>
-          <w:szCs w:val="20"/>
-        </w:rPr>
-        <w:tab/>
-      </w:r>
-      <w:r>
-        <w:rPr>
-          <w:i/>
-          <w:sz w:val="20"/>
-          <w:szCs w:val="20"/>
-        </w:rPr>
-        <w:t>//</w:t>
-      </w:r>
-      <w:r>
-        <w:rPr>
-          <w:i/>
-          <w:sz w:val="20"/>
-          <w:szCs w:val="20"/>
-        </w:rPr>
-        <w:t xml:space="preserve"> Comment goes here</w:t>
-      </w:r>
-    </w:p>
-    <w:p>
-      <w:pPr>
-        <w:ind w:firstLine="720"/>
-        <w:rPr>
-          <w:i/>
-          <w:sz w:val="20"/>
-          <w:szCs w:val="20"/>
-        </w:rPr>
-      </w:pPr>
-      <w:r>
-        <w:rPr>
-          <w:i/>
-          <w:sz w:val="20"/>
-          <w:szCs w:val="20"/>
-        </w:rPr>
-        <w:t>*********</w:t>
-      </w:r>
-      <w:r>
-        <w:rPr>
-          <w:i/>
-          <w:sz w:val="20"/>
-          <w:szCs w:val="20"/>
-        </w:rPr>
-        <w:tab/>
-        <w:t xml:space="preserve"> </w:t>
-      </w:r>
-      <w:r>
-        <w:rPr>
-          <w:i/>
-          <w:sz w:val="20"/>
-          <w:szCs w:val="20"/>
-        </w:rPr>
-        <w:tab/>
-      </w:r>
-      <w:r>
-        <w:rPr>
-          <w:i/>
-          <w:sz w:val="20"/>
-          <w:szCs w:val="20"/>
-        </w:rPr>
-        <w:tab/>
-      </w:r>
-      <w:r>
-        <w:rPr>
-          <w:i/>
-          <w:sz w:val="20"/>
-          <w:szCs w:val="20"/>
-        </w:rPr>
-        <w:tab/>
-      </w:r>
-      <w:r>
-        <w:rPr>
-          <w:i/>
-          <w:sz w:val="20"/>
-          <w:szCs w:val="20"/>
-        </w:rPr>
-        <w:tab/>
-      </w:r>
-      <w:r>
-        <w:rPr>
-          <w:i/>
-          <w:sz w:val="20"/>
-          <w:szCs w:val="20"/>
-        </w:rPr>
-        <w:tab/>
-      </w:r>
-      <w:r>
-        <w:rPr>
-          <w:i/>
-          <w:sz w:val="20"/>
-          <w:szCs w:val="20"/>
-        </w:rPr>
-        <w:t>//</w:t>
-      </w:r>
-      <w:r>
-        <w:rPr>
-          <w:i/>
-          <w:sz w:val="20"/>
-          <w:szCs w:val="20"/>
-        </w:rPr>
-        <w:t xml:space="preserve"> Comment goes here</w:t>
-      </w:r>
-    </w:p>
-    <w:p>
-      <w:pPr>
-        <w:ind w:firstLine="720"/>
-        <w:rPr>
-          <w:i/>
-          <w:sz w:val="20"/>
-          <w:szCs w:val="20"/>
-        </w:rPr>
-      </w:pPr>
-      <w:r>
-        <w:rPr>
-          <w:i/>
-          <w:sz w:val="20"/>
-          <w:szCs w:val="20"/>
-        </w:rPr>
-        <w:t>*********</w:t>
-      </w:r>
-      <w:r>
-        <w:rPr>
-          <w:i/>
-          <w:sz w:val="20"/>
-          <w:szCs w:val="20"/>
-        </w:rPr>
-        <w:tab/>
-      </w:r>
-      <w:r>
-        <w:rPr>
-          <w:i/>
-          <w:sz w:val="20"/>
-          <w:szCs w:val="20"/>
-        </w:rPr>
-        <w:tab/>
-        <w:t xml:space="preserve"> </w:t>
-      </w:r>
-      <w:r>
-        <w:rPr>
-          <w:i/>
-          <w:sz w:val="20"/>
-          <w:szCs w:val="20"/>
-        </w:rPr>
-        <w:tab/>
-      </w:r>
-      <w:r>
-        <w:rPr>
-          <w:i/>
-          <w:sz w:val="20"/>
-          <w:szCs w:val="20"/>
-        </w:rPr>
-        <w:tab/>
-      </w:r>
-      <w:r>
-        <w:rPr>
-          <w:i/>
-          <w:sz w:val="20"/>
-          <w:szCs w:val="20"/>
-        </w:rPr>
-        <w:tab/>
-      </w:r>
-      <w:r>
-        <w:rPr>
-          <w:i/>
-          <w:sz w:val="20"/>
-          <w:szCs w:val="20"/>
-        </w:rPr>
-        <w:tab/>
-      </w:r>
-      <w:r>
-        <w:rPr>
-          <w:i/>
-          <w:sz w:val="20"/>
-          <w:szCs w:val="20"/>
-        </w:rPr>
-        <w:t>//</w:t>
-      </w:r>
-      <w:r>
-        <w:rPr>
-          <w:i/>
-          <w:sz w:val="20"/>
-          <w:szCs w:val="20"/>
-        </w:rPr>
-        <w:t xml:space="preserve"> Comment goes here</w:t>
-      </w:r>
-    </w:p>
-    <w:p>
-      <w:pPr>
-        <w:ind w:firstLine="720"/>
-        <w:rPr>
-          <w:i/>
-          <w:sz w:val="20"/>
-          <w:szCs w:val="20"/>
-        </w:rPr>
-      </w:pPr>
-      <w:r>
-        <w:rPr>
-          <w:i/>
-          <w:sz w:val="20"/>
-          <w:szCs w:val="20"/>
-        </w:rPr>
-        <w:t>*********</w:t>
-      </w:r>
-      <w:r>
-        <w:rPr>
-          <w:i/>
-          <w:sz w:val="20"/>
-          <w:szCs w:val="20"/>
-        </w:rPr>
-        <w:tab/>
-      </w:r>
-      <w:r>
-        <w:rPr>
-          <w:i/>
-          <w:sz w:val="20"/>
-          <w:szCs w:val="20"/>
-        </w:rPr>
-        <w:tab/>
-      </w:r>
-      <w:r>
-        <w:rPr>
-          <w:i/>
-          <w:sz w:val="20"/>
-          <w:szCs w:val="20"/>
-        </w:rPr>
-        <w:tab/>
-      </w:r>
-      <w:r>
-        <w:rPr>
-          <w:i/>
-          <w:sz w:val="20"/>
-          <w:szCs w:val="20"/>
-        </w:rPr>
-        <w:tab/>
-      </w:r>
-      <w:r>
-        <w:rPr>
-          <w:i/>
-          <w:sz w:val="20"/>
-          <w:szCs w:val="20"/>
-        </w:rPr>
-        <w:tab/>
-      </w:r>
-      <w:r>
-        <w:rPr>
-          <w:i/>
-          <w:sz w:val="20"/>
-          <w:szCs w:val="20"/>
-        </w:rPr>
-        <w:tab/>
-      </w:r>
-      <w:r>
-        <w:rPr>
-          <w:i/>
-          <w:sz w:val="20"/>
-          <w:szCs w:val="20"/>
-        </w:rPr>
-        <w:t>//</w:t>
-      </w:r>
-      <w:r>
-        <w:rPr>
-          <w:i/>
-          <w:sz w:val="20"/>
-          <w:szCs w:val="20"/>
-        </w:rPr>
-        <w:t xml:space="preserve"> Comment goes here</w:t>
-      </w:r>
-    </w:p>
-    <w:p>
-      <w:pPr>
-        <w:ind w:firstLine="720"/>
-        <w:rPr>
-          <w:i/>
-          <w:sz w:val="20"/>
-          <w:szCs w:val="20"/>
-        </w:rPr>
-      </w:pPr>
-      <w:r>
-        <w:rPr>
-          <w:i/>
-          <w:sz w:val="20"/>
-          <w:szCs w:val="20"/>
-        </w:rPr>
-        <w:t>END ;</w:t>
-      </w:r>
-    </w:p>
-    <w:p>
-      <w:pPr>
-        <w:rPr>
-          <w:i/>
-        </w:rPr>
-      </w:pPr>
+        <w:rPr>
+          <w:i/>
+        </w:rPr>
+      </w:pPr>
+      <w:r>
+        <w:rPr>
+          <w:noProof/>
+        </w:rPr>
+        <w:lastRenderedPageBreak/>
+        <w:drawing>
+          <wp:inline distT="0" distB="0" distL="0" distR="0" wp14:anchorId="3BD023E9" wp14:editId="1EA84C22">
+            <wp:extent cx="5943600" cy="5320030"/>
+            <wp:effectExtent l="0" t="0" r="0" b="0"/>
+            <wp:docPr id="13" name="Picture 13"/>
+            <wp:cNvGraphicFramePr>
+              <a:graphicFrameLocks xmlns:a="http://schemas.openxmlformats.org/drawingml/2006/main" noChangeAspect="1"/>
+            </wp:cNvGraphicFramePr>
+            <a:graphic xmlns:a="http://schemas.openxmlformats.org/drawingml/2006/main">
+              <a:graphicData uri="http://schemas.openxmlformats.org/drawingml/2006/picture">
+                <pic:pic xmlns:pic="http://schemas.openxmlformats.org/drawingml/2006/picture">
+                  <pic:nvPicPr>
+                    <pic:cNvPr id="1" name=""/>
+                    <pic:cNvPicPr/>
+                  </pic:nvPicPr>
+                  <pic:blipFill>
+                    <a:blip r:embed="rId13"/>
+                    <a:stretch>
+                      <a:fillRect/>
+                    </a:stretch>
+                  </pic:blipFill>
+                  <pic:spPr>
+                    <a:xfrm>
+                      <a:off x="0" y="0"/>
+                      <a:ext cx="5943600" cy="5320030"/>
+                    </a:xfrm>
+                    <a:prstGeom prst="rect">
+                      <a:avLst/>
+                    </a:prstGeom>
+                  </pic:spPr>
+                </pic:pic>
+              </a:graphicData>
+            </a:graphic>
+          </wp:inline>
+        </w:drawing>
+      </w:r>
+      <w:bookmarkStart w:id="5" w:name="_GoBack"/>
+      <w:bookmarkEnd w:id="5"/>
     </w:p>
     <w:p>
       <w:pPr>
@@ -5181,7 +4255,6 @@
                       <w:r>
                         <w:rPr>
                           <w:noProof/>
-                          <w:lang w:eastAsia="ko-KR"/>
                         </w:rPr>
                         <w:drawing>
                           <wp:inline distT="0" distB="0" distL="0" distR="0">
@@ -5201,7 +4274,7 @@
                                     </pic:cNvPicPr>
                                   </pic:nvPicPr>
                                   <pic:blipFill>
-                                    <a:blip r:embed="rId13">
+                                    <a:blip r:embed="rId12">
                                       <a:extLst>
                                         <a:ext uri="{28A0092B-C50C-407E-A947-70E740481C1C}">
                                           <a14:useLocalDpi xmlns:a14="http://schemas.microsoft.com/office/drawing/2010/main" val="0"/>
@@ -8608,7 +7681,6 @@
                       <w:r>
                         <w:rPr>
                           <w:noProof/>
-                          <w:lang w:eastAsia="ko-KR"/>
                         </w:rPr>
                         <w:drawing>
                           <wp:inline distT="0" distB="0" distL="0" distR="0">
@@ -8628,7 +7700,7 @@
                                     </pic:cNvPicPr>
                                   </pic:nvPicPr>
                                   <pic:blipFill>
-                                    <a:blip r:embed="rId13">
+                                    <a:blip r:embed="rId12">
                                       <a:extLst>
                                         <a:ext uri="{28A0092B-C50C-407E-A947-70E740481C1C}">
                                           <a14:useLocalDpi xmlns:a14="http://schemas.microsoft.com/office/drawing/2010/main" val="0"/>
@@ -11384,7 +10456,6 @@
                       <w:r>
                         <w:rPr>
                           <w:noProof/>
-                          <w:lang w:eastAsia="ko-KR"/>
                         </w:rPr>
                         <w:drawing>
                           <wp:inline distT="0" distB="0" distL="0" distR="0">
@@ -11404,7 +10475,7 @@
                                     </pic:cNvPicPr>
                                   </pic:nvPicPr>
                                   <pic:blipFill>
-                                    <a:blip r:embed="rId13">
+                                    <a:blip r:embed="rId12">
                                       <a:extLst>
                                         <a:ext uri="{28A0092B-C50C-407E-A947-70E740481C1C}">
                                           <a14:useLocalDpi xmlns:a14="http://schemas.microsoft.com/office/drawing/2010/main" val="0"/>
@@ -12799,30 +11870,6 @@
     </w:p>
     <w:p/>
     <w:p>
-      <w:r>
-        <w:tab/>
-      </w:r>
-      <w:r>
-        <w:t>Supply all</w:t>
-      </w:r>
-      <w:r>
-        <w:t xml:space="preserve"> references here (books, int</w:t>
-      </w:r>
-      <w:r>
-        <w:t>ernet resources, papers, manuals,</w:t>
-      </w:r>
-      <w:r>
-        <w:t xml:space="preserve"> etc). You need to </w:t>
-      </w:r>
-      <w:r>
-        <w:t>use square parenthese</w:t>
-      </w:r>
-      <w:r>
-        <w:t xml:space="preserve">s.  </w:t>
-      </w:r>
-    </w:p>
-    <w:p/>
-    <w:p>
       <w:pPr>
         <w:rPr>
           <w:sz w:val="20"/>
@@ -12848,7 +11895,21 @@
           <w:sz w:val="20"/>
           <w:szCs w:val="20"/>
         </w:rPr>
-        <w:t xml:space="preserve">A. Karnik, “Performance of TCP congestion control with rate feedback: </w:t>
+        <w:t>T. Harman and D. Hein</w:t>
+      </w:r>
+      <w:r>
+        <w:rPr>
+          <w:sz w:val="20"/>
+          <w:szCs w:val="20"/>
+        </w:rPr>
+        <w:t>, “</w:t>
+      </w:r>
+      <w:r>
+        <w:rPr>
+          <w:sz w:val="20"/>
+          <w:szCs w:val="20"/>
+        </w:rPr>
+        <w:t>The Motorola MC 68000 Microprocessor Family</w:t>
       </w:r>
       <w:r>
         <w:rPr>
@@ -12856,29 +11917,38 @@
           <w:szCs w:val="20"/>
           <w:lang w:val="en-AU"/>
         </w:rPr>
-        <w:t xml:space="preserve">TCP/ABR and rate adaptive TCP/IP,” M. Eng. thesis, Indian Institute of </w:t>
-      </w:r>
-      <w:r>
-        <w:rPr>
-          <w:sz w:val="20"/>
-          <w:szCs w:val="20"/>
-        </w:rPr>
-        <w:t>Science, Bangalore, India, Jan. 1999.</w:t>
-      </w:r>
-    </w:p>
-    <w:p>
-      <w:pPr>
-        <w:rPr>
-          <w:sz w:val="20"/>
-          <w:szCs w:val="20"/>
-        </w:rPr>
-      </w:pPr>
-    </w:p>
-    <w:p>
-      <w:pPr>
-        <w:rPr>
-          <w:sz w:val="20"/>
-          <w:szCs w:val="20"/>
+        <w:t>”</w:t>
+      </w:r>
+      <w:r>
+        <w:rPr>
+          <w:sz w:val="20"/>
+          <w:szCs w:val="20"/>
+          <w:lang w:val="en-AU"/>
+        </w:rPr>
+        <w:t>, Prentice-Hall Inc., Englewood Cliffs, NJ, 1996</w:t>
+      </w:r>
+      <w:r>
+        <w:rPr>
+          <w:sz w:val="20"/>
+          <w:szCs w:val="20"/>
+        </w:rPr>
+        <w:t>.</w:t>
+      </w:r>
+    </w:p>
+    <w:p>
+      <w:pPr>
+        <w:rPr>
+          <w:sz w:val="20"/>
+          <w:szCs w:val="20"/>
+        </w:rPr>
+      </w:pPr>
+    </w:p>
+    <w:p>
+      <w:pPr>
+        <w:rPr>
+          <w:sz w:val="20"/>
+          <w:szCs w:val="20"/>
+          <w:lang w:val="en-AU"/>
         </w:rPr>
       </w:pPr>
       <w:r>
@@ -12894,99 +11964,38 @@
           <w:szCs w:val="20"/>
         </w:rPr>
         <w:tab/>
-        <w:t xml:space="preserve">J. Padhye, V. Firoiu, and D. Towsley, “A stochastic model of TCP Reno </w:t>
-      </w:r>
-      <w:r>
+      </w:r>
+      <w:r>
+        <w:rPr>
+          <w:sz w:val="20"/>
+          <w:szCs w:val="20"/>
+        </w:rPr>
+        <w:t>A. Clements, “Microprocessor Systems Design”, PWS Publishing Company, Boston, MA, 1997.</w:t>
+      </w:r>
+    </w:p>
+    <w:p>
+      <w:pPr>
         <w:rPr>
           <w:sz w:val="20"/>
           <w:szCs w:val="20"/>
           <w:lang w:val="en-AU"/>
         </w:rPr>
-        <w:t xml:space="preserve">congestion avoidance and control,” Univ. of Massachusetts, Amherst, </w:t>
-      </w:r>
-      <w:r>
-        <w:rPr>
-          <w:sz w:val="20"/>
-          <w:szCs w:val="20"/>
-        </w:rPr>
-        <w:t>MA, CMPSCI Tech. Rep. 99-02, 1999.</w:t>
-      </w:r>
-    </w:p>
-    <w:p>
-      <w:pPr>
-        <w:rPr>
-          <w:sz w:val="20"/>
-          <w:szCs w:val="20"/>
-        </w:rPr>
-      </w:pPr>
-    </w:p>
-    <w:p>
-      <w:pPr>
-        <w:rPr>
-          <w:sz w:val="20"/>
-          <w:szCs w:val="20"/>
-          <w:lang w:val="en-AU"/>
-        </w:rPr>
-      </w:pPr>
-      <w:r>
-        <w:rPr>
-          <w:sz w:val="20"/>
-          <w:szCs w:val="20"/>
-        </w:rPr>
-        <w:t>[3]</w:t>
-      </w:r>
-      <w:r>
-        <w:rPr>
-          <w:sz w:val="20"/>
-          <w:szCs w:val="20"/>
-        </w:rPr>
-        <w:tab/>
-      </w:r>
-      <w:r>
-        <w:rPr>
-          <w:sz w:val="20"/>
-          <w:szCs w:val="20"/>
-        </w:rPr>
-        <w:t xml:space="preserve">R. E. Sorace, V. S. Reinhardt, and S. A. Vaughn, “High-speed digital-to-RF converter,” </w:t>
-      </w:r>
-      <w:r>
-        <w:rPr>
-          <w:sz w:val="20"/>
-          <w:szCs w:val="20"/>
-          <w:lang w:val="en-AU"/>
-        </w:rPr>
-        <w:t>U.S. Patent 5 668 842, Sept. 16, 1997.</w:t>
-      </w:r>
-    </w:p>
-    <w:p>
-      <w:pPr>
-        <w:rPr>
-          <w:sz w:val="20"/>
-          <w:szCs w:val="20"/>
-          <w:lang w:val="en-AU"/>
-        </w:rPr>
-      </w:pPr>
-    </w:p>
-    <w:p>
-      <w:pPr>
-        <w:rPr>
-          <w:sz w:val="20"/>
-          <w:szCs w:val="20"/>
-        </w:rPr>
-      </w:pPr>
-      <w:r>
-        <w:rPr>
-          <w:sz w:val="20"/>
-          <w:szCs w:val="20"/>
-        </w:rPr>
-        <w:t xml:space="preserve"> </w:t>
-      </w:r>
-      <w:r>
-        <w:rPr>
-          <w:sz w:val="20"/>
-          <w:szCs w:val="20"/>
-        </w:rPr>
-        <w:t>[4]</w:t>
+      </w:pPr>
+    </w:p>
+    <w:p>
+      <w:r>
+        <w:rPr>
+          <w:sz w:val="20"/>
+          <w:szCs w:val="20"/>
+        </w:rPr>
+        <w:t>[3</w:t>
+      </w:r>
+      <w:r>
+        <w:rPr>
+          <w:sz w:val="20"/>
+          <w:szCs w:val="20"/>
+        </w:rPr>
+        <w:t>]</w:t>
       </w:r>
       <w:r>
         <w:rPr>
@@ -13023,82 +12032,7 @@
         </w:r>
       </w:hyperlink>
     </w:p>
-    <w:p>
-      <w:pPr>
-        <w:rPr>
-          <w:sz w:val="20"/>
-          <w:szCs w:val="20"/>
-          <w:lang w:val="en-AU"/>
-        </w:rPr>
-      </w:pPr>
-    </w:p>
-    <w:p>
-      <w:pPr>
-        <w:rPr>
-          <w:sz w:val="20"/>
-          <w:szCs w:val="20"/>
-        </w:rPr>
-      </w:pPr>
-      <w:r>
-        <w:rPr>
-          <w:sz w:val="20"/>
-          <w:szCs w:val="20"/>
-          <w:lang w:val="en-AU"/>
-        </w:rPr>
-        <w:t>[5]</w:t>
-      </w:r>
-      <w:r>
-        <w:rPr>
-          <w:sz w:val="20"/>
-          <w:szCs w:val="20"/>
-          <w:lang w:val="en-AU"/>
-        </w:rPr>
-        <w:tab/>
-      </w:r>
-      <w:r>
-        <w:rPr>
-          <w:sz w:val="20"/>
-          <w:szCs w:val="20"/>
-          <w:lang w:val="en-AU"/>
-        </w:rPr>
-        <w:t xml:space="preserve">M. Shell. (2002) IEEEtran homepage on CTAN. </w:t>
-      </w:r>
-      <w:r>
-        <w:rPr>
-          <w:sz w:val="20"/>
-          <w:szCs w:val="20"/>
-        </w:rPr>
-        <w:t>[Online]. Available: http://www.ctan.org/tex-archive/macros/latex/contrib/supported/IEEEtran/</w:t>
-      </w:r>
-      <w:r>
-        <w:rPr>
-          <w:i/>
-          <w:iCs/>
-          <w:sz w:val="20"/>
-          <w:szCs w:val="20"/>
-          <w:lang w:val="en-AU"/>
-        </w:rPr>
-        <w:t>FLEXChip Signal Processor (MC68175/D)</w:t>
-      </w:r>
-      <w:r>
-        <w:rPr>
-          <w:sz w:val="20"/>
-          <w:szCs w:val="20"/>
-          <w:lang w:val="en-AU"/>
-        </w:rPr>
-        <w:t>, Motorola, 1996.</w:t>
-      </w:r>
-    </w:p>
-    <w:p>
-      <w:r>
-        <w:rPr>
-          <w:sz w:val="20"/>
-          <w:szCs w:val="20"/>
-          <w:lang w:val="en-AU"/>
-        </w:rPr>
-        <w:t>“PDCA12-70 data sheet,” Opto Speed SA, Mezzovico, Switzerland</w:t>
-      </w:r>
-    </w:p>
+    <w:p/>
     <w:sectPr>
       <w:headerReference w:type="default" r:id="rId15"/>
       <w:footerReference w:type="default" r:id="rId16"/>
@@ -13208,7 +12142,7 @@
       <w:rPr>
         <w:noProof/>
       </w:rPr>
-      <w:t>13</w:t>
+      <w:t>5</w:t>
     </w:r>
     <w:r>
       <w:fldChar w:fldCharType="end"/>
@@ -13296,7 +12230,7 @@
       </w:rPr>
     </w:pPr>
     <w:r>
-      <w:t>Your Name</w:t>
+      <w:t>Javier Sorribes</w:t>
     </w:r>
     <w:r>
       <w:tab/>
@@ -13305,23 +12239,11 @@
       <w:rPr>
         <w:sz w:val="32"/>
       </w:rPr>
-      <w:t>ECE 441 Monitor Project</w:t>
-    </w:r>
-    <w:r>
-      <w:rPr>
-        <w:sz w:val="32"/>
-      </w:rPr>
-      <w:t xml:space="preserve">    </w:t>
+      <w:t xml:space="preserve">ECE 441 Monitor Project    </w:t>
     </w:r>
     <w:r>
       <w:tab/>
-      <w:t>xx</w:t>
-    </w:r>
-    <w:r>
-      <w:t>/</w:t>
-    </w:r>
-    <w:r>
-      <w:t>x/20xx</w:t>
+      <w:t>04/24/2017</w:t>
     </w:r>
   </w:p>
 </w:hdr>
@@ -14693,7 +13615,7 @@
 </file>
 
 <file path=customXml/itemProps1.xml><?xml version="1.0" encoding="utf-8"?>
-<ds:datastoreItem xmlns:ds="http://schemas.openxmlformats.org/officeDocument/2006/customXml" ds:itemID="{709DA69D-CB65-4C9E-82B9-131AF659D7AF}">
+<ds:datastoreItem xmlns:ds="http://schemas.openxmlformats.org/officeDocument/2006/customXml" ds:itemID="{DA3C61FB-00A8-450F-A440-5C0B757D5EAF}">
   <ds:schemaRefs>
     <ds:schemaRef ds:uri="http://schemas.openxmlformats.org/officeDocument/2006/bibliography"/>
   </ds:schemaRefs>

</xml_diff>

<commit_message>
Modify SORTW to meet expectations a bit better
</commit_message>
<xml_diff>
--- a/Report.docx
+++ b/Report.docx
@@ -73,34 +73,16 @@
       <w:r>
         <w:t xml:space="preserve">Instructor:  Dr. </w:t>
       </w:r>
-      <w:proofErr w:type="spellStart"/>
-      <w:r>
-        <w:t>Jafar</w:t>
-      </w:r>
-      <w:proofErr w:type="spellEnd"/>
-      <w:r>
-        <w:t xml:space="preserve"> </w:t>
-      </w:r>
-      <w:proofErr w:type="spellStart"/>
-      <w:r>
-        <w:t>Saniie</w:t>
-      </w:r>
-      <w:proofErr w:type="spellEnd"/>
+      <w:r>
+        <w:t>Jafar Saniie</w:t>
+      </w:r>
     </w:p>
     <w:p>
       <w:pPr>
         <w:pStyle w:val="Title"/>
       </w:pPr>
       <w:r>
-        <w:t xml:space="preserve">Teaching Assistant: </w:t>
-      </w:r>
-      <w:proofErr w:type="spellStart"/>
-      <w:r>
-        <w:t>Guojun</w:t>
-      </w:r>
-      <w:proofErr w:type="spellEnd"/>
-      <w:r>
-        <w:t xml:space="preserve"> Yang</w:t>
+        <w:t>Teaching Assistant: Guojun Yang</w:t>
       </w:r>
     </w:p>
     <w:p>
@@ -5043,7 +5025,15 @@
       </w:pPr>
       <w:r>
         <w:lastRenderedPageBreak/>
-        <w:t>Sorts a block of memory in between addresses 1 and 2 (inclusive) in either ascending or descending order. The command should be called in the form “SORTW &lt;address1&gt; &lt;address2&gt; A|D”, where A refers to ascending and D to descending.</w:t>
+        <w:t>Sorts a block of memory in between addresses 1 and 2 (inclusive) in either ascending or descending order. The command should be called in the form “SORTW &lt;address1&gt; &lt;address2&gt; A|D”, where A refers to ascending and D to descending</w:t>
+      </w:r>
+      <w:r>
+        <w:t xml:space="preserve"> (default)</w:t>
+      </w:r>
+      <w:bookmarkStart w:id="5" w:name="_GoBack"/>
+      <w:bookmarkEnd w:id="5"/>
+      <w:r>
+        <w:t>.</w:t>
       </w:r>
     </w:p>
     <w:p>
@@ -5627,7 +5617,6 @@
           <w:szCs w:val="20"/>
         </w:rPr>
       </w:pPr>
-      <w:bookmarkStart w:id="5" w:name="_GoBack"/>
       <w:r>
         <w:rPr>
           <w:noProof/>
@@ -5685,7 +5674,6 @@
           </wp:inline>
         </w:drawing>
       </w:r>
-      <w:bookmarkEnd w:id="5"/>
       <w:r>
         <w:rPr>
           <w:i/>
@@ -5836,10 +5824,10 @@
         </w:rPr>
         <w:lastRenderedPageBreak/>
         <w:drawing>
-          <wp:inline distT="0" distB="0" distL="0" distR="0" wp14:anchorId="34313974" wp14:editId="51F3DB78">
-            <wp:extent cx="5876925" cy="5191125"/>
+          <wp:inline distT="0" distB="0" distL="0" distR="0" wp14:anchorId="3CB59A80" wp14:editId="2F67E813">
+            <wp:extent cx="5838825" cy="5495925"/>
             <wp:effectExtent l="0" t="0" r="9525" b="9525"/>
-            <wp:docPr id="20" name="Picture 20"/>
+            <wp:docPr id="22" name="Picture 22"/>
             <wp:cNvGraphicFramePr>
               <a:graphicFrameLocks xmlns:a="http://schemas.openxmlformats.org/drawingml/2006/main" noChangeAspect="1"/>
             </wp:cNvGraphicFramePr>
@@ -5859,7 +5847,7 @@
                   <pic:spPr>
                     <a:xfrm>
                       <a:off x="0" y="0"/>
-                      <a:ext cx="5876925" cy="5191125"/>
+                      <a:ext cx="5838825" cy="5495925"/>
                     </a:xfrm>
                     <a:prstGeom prst="rect">
                       <a:avLst/>
@@ -9138,179 +9126,6 @@
           <w:sz w:val="20"/>
           <w:szCs w:val="20"/>
         </w:rPr>
-        <w:t>*********</w:t>
-      </w:r>
-      <w:r>
-        <w:rPr>
-          <w:i/>
-          <w:sz w:val="20"/>
-          <w:szCs w:val="20"/>
-        </w:rPr>
-        <w:tab/>
-      </w:r>
-      <w:r>
-        <w:rPr>
-          <w:i/>
-          <w:sz w:val="20"/>
-          <w:szCs w:val="20"/>
-        </w:rPr>
-        <w:tab/>
-        <w:t xml:space="preserve"> </w:t>
-      </w:r>
-      <w:r>
-        <w:rPr>
-          <w:i/>
-          <w:sz w:val="20"/>
-          <w:szCs w:val="20"/>
-        </w:rPr>
-        <w:tab/>
-      </w:r>
-      <w:r>
-        <w:rPr>
-          <w:i/>
-          <w:sz w:val="20"/>
-          <w:szCs w:val="20"/>
-        </w:rPr>
-        <w:tab/>
-      </w:r>
-      <w:r>
-        <w:rPr>
-          <w:i/>
-          <w:sz w:val="20"/>
-          <w:szCs w:val="20"/>
-        </w:rPr>
-        <w:tab/>
-      </w:r>
-      <w:r>
-        <w:rPr>
-          <w:i/>
-          <w:sz w:val="20"/>
-          <w:szCs w:val="20"/>
-        </w:rPr>
-        <w:tab/>
-      </w:r>
-      <w:r>
-        <w:rPr>
-          <w:i/>
-          <w:sz w:val="20"/>
-          <w:szCs w:val="20"/>
-        </w:rPr>
-        <w:t>/</w:t>
-      </w:r>
-      <w:r>
-        <w:rPr>
-          <w:i/>
-          <w:sz w:val="20"/>
-          <w:szCs w:val="20"/>
-        </w:rPr>
-        <w:t>/</w:t>
-      </w:r>
-      <w:r>
-        <w:rPr>
-          <w:i/>
-          <w:sz w:val="20"/>
-          <w:szCs w:val="20"/>
-        </w:rPr>
-        <w:t xml:space="preserve"> Comment goes here</w:t>
-      </w:r>
-    </w:p>
-    <w:p>
-      <w:pPr>
-        <w:ind w:firstLine="720"/>
-        <w:rPr>
-          <w:i/>
-          <w:sz w:val="20"/>
-          <w:szCs w:val="20"/>
-        </w:rPr>
-      </w:pPr>
-      <w:r>
-        <w:rPr>
-          <w:i/>
-          <w:sz w:val="20"/>
-          <w:szCs w:val="20"/>
-        </w:rPr>
-        <w:t>*********</w:t>
-      </w:r>
-      <w:r>
-        <w:rPr>
-          <w:i/>
-          <w:sz w:val="20"/>
-          <w:szCs w:val="20"/>
-        </w:rPr>
-        <w:tab/>
-      </w:r>
-      <w:r>
-        <w:rPr>
-          <w:i/>
-          <w:sz w:val="20"/>
-          <w:szCs w:val="20"/>
-        </w:rPr>
-        <w:tab/>
-      </w:r>
-      <w:r>
-        <w:rPr>
-          <w:i/>
-          <w:sz w:val="20"/>
-          <w:szCs w:val="20"/>
-        </w:rPr>
-        <w:tab/>
-      </w:r>
-      <w:r>
-        <w:rPr>
-          <w:i/>
-          <w:sz w:val="20"/>
-          <w:szCs w:val="20"/>
-        </w:rPr>
-        <w:tab/>
-      </w:r>
-      <w:r>
-        <w:rPr>
-          <w:i/>
-          <w:sz w:val="20"/>
-          <w:szCs w:val="20"/>
-        </w:rPr>
-        <w:tab/>
-      </w:r>
-      <w:r>
-        <w:rPr>
-          <w:i/>
-          <w:sz w:val="20"/>
-          <w:szCs w:val="20"/>
-        </w:rPr>
-        <w:tab/>
-      </w:r>
-      <w:r>
-        <w:rPr>
-          <w:i/>
-          <w:sz w:val="20"/>
-          <w:szCs w:val="20"/>
-        </w:rPr>
-        <w:t>//</w:t>
-      </w:r>
-      <w:r>
-        <w:rPr>
-          <w:i/>
-          <w:sz w:val="20"/>
-          <w:szCs w:val="20"/>
-        </w:rPr>
-        <w:t xml:space="preserve"> Comment goes here</w:t>
-      </w:r>
-    </w:p>
-    <w:p>
-      <w:pPr>
-        <w:ind w:firstLine="720"/>
-        <w:rPr>
-          <w:i/>
-          <w:sz w:val="20"/>
-          <w:szCs w:val="20"/>
-        </w:rPr>
-      </w:pPr>
-      <w:r>
-        <w:rPr>
-          <w:i/>
-          <w:sz w:val="20"/>
-          <w:szCs w:val="20"/>
-        </w:rPr>
         <w:lastRenderedPageBreak/>
         <w:t>*********</w:t>
       </w:r>
@@ -9329,6 +9144,179 @@
           <w:szCs w:val="20"/>
         </w:rPr>
         <w:tab/>
+        <w:t xml:space="preserve"> </w:t>
+      </w:r>
+      <w:r>
+        <w:rPr>
+          <w:i/>
+          <w:sz w:val="20"/>
+          <w:szCs w:val="20"/>
+        </w:rPr>
+        <w:tab/>
+      </w:r>
+      <w:r>
+        <w:rPr>
+          <w:i/>
+          <w:sz w:val="20"/>
+          <w:szCs w:val="20"/>
+        </w:rPr>
+        <w:tab/>
+      </w:r>
+      <w:r>
+        <w:rPr>
+          <w:i/>
+          <w:sz w:val="20"/>
+          <w:szCs w:val="20"/>
+        </w:rPr>
+        <w:tab/>
+      </w:r>
+      <w:r>
+        <w:rPr>
+          <w:i/>
+          <w:sz w:val="20"/>
+          <w:szCs w:val="20"/>
+        </w:rPr>
+        <w:tab/>
+      </w:r>
+      <w:r>
+        <w:rPr>
+          <w:i/>
+          <w:sz w:val="20"/>
+          <w:szCs w:val="20"/>
+        </w:rPr>
+        <w:t>/</w:t>
+      </w:r>
+      <w:r>
+        <w:rPr>
+          <w:i/>
+          <w:sz w:val="20"/>
+          <w:szCs w:val="20"/>
+        </w:rPr>
+        <w:t>/</w:t>
+      </w:r>
+      <w:r>
+        <w:rPr>
+          <w:i/>
+          <w:sz w:val="20"/>
+          <w:szCs w:val="20"/>
+        </w:rPr>
+        <w:t xml:space="preserve"> Comment goes here</w:t>
+      </w:r>
+    </w:p>
+    <w:p>
+      <w:pPr>
+        <w:ind w:firstLine="720"/>
+        <w:rPr>
+          <w:i/>
+          <w:sz w:val="20"/>
+          <w:szCs w:val="20"/>
+        </w:rPr>
+      </w:pPr>
+      <w:r>
+        <w:rPr>
+          <w:i/>
+          <w:sz w:val="20"/>
+          <w:szCs w:val="20"/>
+        </w:rPr>
+        <w:t>*********</w:t>
+      </w:r>
+      <w:r>
+        <w:rPr>
+          <w:i/>
+          <w:sz w:val="20"/>
+          <w:szCs w:val="20"/>
+        </w:rPr>
+        <w:tab/>
+      </w:r>
+      <w:r>
+        <w:rPr>
+          <w:i/>
+          <w:sz w:val="20"/>
+          <w:szCs w:val="20"/>
+        </w:rPr>
+        <w:tab/>
+      </w:r>
+      <w:r>
+        <w:rPr>
+          <w:i/>
+          <w:sz w:val="20"/>
+          <w:szCs w:val="20"/>
+        </w:rPr>
+        <w:tab/>
+      </w:r>
+      <w:r>
+        <w:rPr>
+          <w:i/>
+          <w:sz w:val="20"/>
+          <w:szCs w:val="20"/>
+        </w:rPr>
+        <w:tab/>
+      </w:r>
+      <w:r>
+        <w:rPr>
+          <w:i/>
+          <w:sz w:val="20"/>
+          <w:szCs w:val="20"/>
+        </w:rPr>
+        <w:tab/>
+      </w:r>
+      <w:r>
+        <w:rPr>
+          <w:i/>
+          <w:sz w:val="20"/>
+          <w:szCs w:val="20"/>
+        </w:rPr>
+        <w:tab/>
+      </w:r>
+      <w:r>
+        <w:rPr>
+          <w:i/>
+          <w:sz w:val="20"/>
+          <w:szCs w:val="20"/>
+        </w:rPr>
+        <w:t>//</w:t>
+      </w:r>
+      <w:r>
+        <w:rPr>
+          <w:i/>
+          <w:sz w:val="20"/>
+          <w:szCs w:val="20"/>
+        </w:rPr>
+        <w:t xml:space="preserve"> Comment goes here</w:t>
+      </w:r>
+    </w:p>
+    <w:p>
+      <w:pPr>
+        <w:ind w:firstLine="720"/>
+        <w:rPr>
+          <w:i/>
+          <w:sz w:val="20"/>
+          <w:szCs w:val="20"/>
+        </w:rPr>
+      </w:pPr>
+      <w:r>
+        <w:rPr>
+          <w:i/>
+          <w:sz w:val="20"/>
+          <w:szCs w:val="20"/>
+        </w:rPr>
+        <w:t>*********</w:t>
+      </w:r>
+      <w:r>
+        <w:rPr>
+          <w:i/>
+          <w:sz w:val="20"/>
+          <w:szCs w:val="20"/>
+        </w:rPr>
+        <w:tab/>
+      </w:r>
+      <w:r>
+        <w:rPr>
+          <w:i/>
+          <w:sz w:val="20"/>
+          <w:szCs w:val="20"/>
+        </w:rPr>
+        <w:tab/>
       </w:r>
       <w:r>
         <w:rPr>
@@ -11060,6 +11048,7 @@
         <w:rPr>
           <w:i/>
         </w:rPr>
+        <w:lastRenderedPageBreak/>
         <w:tab/>
       </w:r>
       <w:r>
@@ -11134,7 +11123,6 @@
         <w:rPr>
           <w:i/>
         </w:rPr>
-        <w:lastRenderedPageBreak/>
         <w:t xml:space="preserve"> </w:t>
       </w:r>
       <w:r>
@@ -12640,6 +12628,7 @@
         <w:ind w:firstLine="720"/>
       </w:pPr>
       <w:r>
+        <w:lastRenderedPageBreak/>
         <w:t>D</w:t>
       </w:r>
       <w:r>
@@ -13162,7 +13151,7 @@
       <w:rPr>
         <w:noProof/>
       </w:rPr>
-      <w:t>18</w:t>
+      <w:t>8</w:t>
     </w:r>
     <w:r>
       <w:fldChar w:fldCharType="end"/>
@@ -14635,7 +14624,7 @@
 </file>
 
 <file path=customXml/itemProps1.xml><?xml version="1.0" encoding="utf-8"?>
-<ds:datastoreItem xmlns:ds="http://schemas.openxmlformats.org/officeDocument/2006/customXml" ds:itemID="{B0F93A80-ABAD-40A0-8A33-3C1C631FF72D}">
+<ds:datastoreItem xmlns:ds="http://schemas.openxmlformats.org/officeDocument/2006/customXml" ds:itemID="{417B7089-69D5-44B3-9AE7-F06619CEBE1B}">
   <ds:schemaRefs>
     <ds:schemaRef ds:uri="http://schemas.openxmlformats.org/officeDocument/2006/bibliography"/>
   </ds:schemaRefs>

</xml_diff>

<commit_message>
Store all registers in STACK and restore at EXIT
</commit_message>
<xml_diff>
--- a/Report.docx
+++ b/Report.docx
@@ -1122,19 +1122,7 @@
         <w:rPr>
           <w:noProof/>
         </w:rPr>
-        <w:t>Debugger Command #</w:t>
-      </w:r>
-      <w:r>
-        <w:rPr>
-          <w:noProof/>
-        </w:rPr>
-        <w:t>13</w:t>
-      </w:r>
-      <w:r>
-        <w:rPr>
-          <w:noProof/>
-        </w:rPr>
-        <w:t xml:space="preserve">: </w:t>
+        <w:t xml:space="preserve">Debugger Command #13: </w:t>
       </w:r>
       <w:r>
         <w:rPr>
@@ -1170,19 +1158,13 @@
         <w:rPr>
           <w:noProof/>
         </w:rPr>
-        <w:t>Debugger Command #1</w:t>
-      </w:r>
-      <w:r>
-        <w:rPr>
-          <w:noProof/>
-        </w:rPr>
-        <w:t>4</w:t>
-      </w:r>
-      <w:r>
-        <w:rPr>
-          <w:noProof/>
-        </w:rPr>
-        <w:t xml:space="preserve">: </w:t>
+        <w:t xml:space="preserve">Debugger Command #14: </w:t>
+      </w:r>
+      <w:r>
+        <w:rPr>
+          <w:noProof/>
+        </w:rPr>
+        <w:t>CONV</w:t>
       </w:r>
       <w:r>
         <w:rPr>
@@ -1932,7 +1914,7 @@
                                     </pic:cNvPicPr>
                                   </pic:nvPicPr>
                                   <pic:blipFill>
-                                    <a:blip r:embed="rId12">
+                                    <a:blip r:embed="rId13">
                                       <a:extLst>
                                         <a:ext uri="{28A0092B-C50C-407E-A947-70E740481C1C}">
                                           <a14:useLocalDpi xmlns:a14="http://schemas.microsoft.com/office/drawing/2010/main" val="0"/>
@@ -2311,7 +2293,7 @@
                                     </pic:cNvPicPr>
                                   </pic:nvPicPr>
                                   <pic:blipFill>
-                                    <a:blip r:embed="rId12">
+                                    <a:blip r:embed="rId13">
                                       <a:extLst>
                                         <a:ext uri="{28A0092B-C50C-407E-A947-70E740481C1C}">
                                           <a14:useLocalDpi xmlns:a14="http://schemas.microsoft.com/office/drawing/2010/main" val="0"/>
@@ -3228,7 +3210,7 @@
                                     </pic:cNvPicPr>
                                   </pic:nvPicPr>
                                   <pic:blipFill>
-                                    <a:blip r:embed="rId12">
+                                    <a:blip r:embed="rId13">
                                       <a:extLst>
                                         <a:ext uri="{28A0092B-C50C-407E-A947-70E740481C1C}">
                                           <a14:useLocalDpi xmlns:a14="http://schemas.microsoft.com/office/drawing/2010/main" val="0"/>
@@ -3457,7 +3439,7 @@
                     <pic:cNvPicPr/>
                   </pic:nvPicPr>
                   <pic:blipFill>
-                    <a:blip r:embed="rId13"/>
+                    <a:blip r:embed="rId14"/>
                     <a:stretch>
                       <a:fillRect/>
                     </a:stretch>
@@ -4354,7 +4336,7 @@
                                           </pic:cNvPicPr>
                                         </pic:nvPicPr>
                                         <pic:blipFill>
-                                          <a:blip r:embed="rId12">
+                                          <a:blip r:embed="rId13">
                                             <a:extLst>
                                               <a:ext uri="{28A0092B-C50C-407E-A947-70E740481C1C}">
                                                 <a14:useLocalDpi xmlns:a14="http://schemas.microsoft.com/office/drawing/2010/main" val="0"/>
@@ -4433,7 +4415,7 @@
                                     </pic:cNvPicPr>
                                   </pic:nvPicPr>
                                   <pic:blipFill>
-                                    <a:blip r:embed="rId12">
+                                    <a:blip r:embed="rId13">
                                       <a:extLst>
                                         <a:ext uri="{28A0092B-C50C-407E-A947-70E740481C1C}">
                                           <a14:useLocalDpi xmlns:a14="http://schemas.microsoft.com/office/drawing/2010/main" val="0"/>
@@ -4668,7 +4650,7 @@
                     <pic:cNvPicPr/>
                   </pic:nvPicPr>
                   <pic:blipFill>
-                    <a:blip r:embed="rId14"/>
+                    <a:blip r:embed="rId15"/>
                     <a:stretch>
                       <a:fillRect/>
                     </a:stretch>
@@ -4923,7 +4905,7 @@
                     <pic:cNvPicPr/>
                   </pic:nvPicPr>
                   <pic:blipFill>
-                    <a:blip r:embed="rId15"/>
+                    <a:blip r:embed="rId16"/>
                     <a:stretch>
                       <a:fillRect/>
                     </a:stretch>
@@ -4963,7 +4945,7 @@
                     <pic:cNvPicPr/>
                   </pic:nvPicPr>
                   <pic:blipFill rotWithShape="1">
-                    <a:blip r:embed="rId16"/>
+                    <a:blip r:embed="rId17"/>
                     <a:srcRect/>
                     <a:stretch/>
                   </pic:blipFill>
@@ -5663,7 +5645,7 @@
                     </pic:cNvPicPr>
                   </pic:nvPicPr>
                   <pic:blipFill rotWithShape="1">
-                    <a:blip r:embed="rId17" cstate="print">
+                    <a:blip r:embed="rId18" cstate="print">
                       <a:extLst>
                         <a:ext uri="{28A0092B-C50C-407E-A947-70E740481C1C}">
                           <a14:useLocalDpi xmlns:a14="http://schemas.microsoft.com/office/drawing/2010/main" val="0"/>
@@ -5760,23 +5742,7 @@
           <w:sz w:val="20"/>
           <w:szCs w:val="20"/>
         </w:rPr>
-        <w:t xml:space="preserve">Debugger Command #3 </w:t>
-      </w:r>
-      <w:r>
-        <w:rPr>
-          <w:i/>
-          <w:sz w:val="20"/>
-          <w:szCs w:val="20"/>
-        </w:rPr>
-        <w:t>Flowchart</w:t>
-      </w:r>
-      <w:r>
-        <w:rPr>
-          <w:i/>
-          <w:sz w:val="20"/>
-          <w:szCs w:val="20"/>
-        </w:rPr>
-        <w:t xml:space="preserve"> </w:t>
+        <w:t xml:space="preserve">Debugger Command #3 Flowchart </w:t>
       </w:r>
       <w:r>
         <w:rPr>
@@ -5851,48 +5817,6 @@
             <wp:extent cx="5838825" cy="5495925"/>
             <wp:effectExtent l="0" t="0" r="9525" b="9525"/>
             <wp:docPr id="22" name="Picture 22"/>
-            <wp:cNvGraphicFramePr>
-              <a:graphicFrameLocks xmlns:a="http://schemas.openxmlformats.org/drawingml/2006/main" noChangeAspect="1"/>
-            </wp:cNvGraphicFramePr>
-            <a:graphic xmlns:a="http://schemas.openxmlformats.org/drawingml/2006/main">
-              <a:graphicData uri="http://schemas.openxmlformats.org/drawingml/2006/picture">
-                <pic:pic xmlns:pic="http://schemas.openxmlformats.org/drawingml/2006/picture">
-                  <pic:nvPicPr>
-                    <pic:cNvPr id="1" name=""/>
-                    <pic:cNvPicPr/>
-                  </pic:nvPicPr>
-                  <pic:blipFill>
-                    <a:blip r:embed="rId18"/>
-                    <a:stretch>
-                      <a:fillRect/>
-                    </a:stretch>
-                  </pic:blipFill>
-                  <pic:spPr>
-                    <a:xfrm>
-                      <a:off x="0" y="0"/>
-                      <a:ext cx="5838825" cy="5495925"/>
-                    </a:xfrm>
-                    <a:prstGeom prst="rect">
-                      <a:avLst/>
-                    </a:prstGeom>
-                  </pic:spPr>
-                </pic:pic>
-              </a:graphicData>
-            </a:graphic>
-          </wp:inline>
-        </w:drawing>
-      </w:r>
-    </w:p>
-    <w:p>
-      <w:r>
-        <w:rPr>
-          <w:noProof/>
-        </w:rPr>
-        <w:drawing>
-          <wp:inline distT="0" distB="0" distL="0" distR="0" wp14:anchorId="2FE84D12" wp14:editId="4E485D1C">
-            <wp:extent cx="5886450" cy="1352550"/>
-            <wp:effectExtent l="0" t="0" r="0" b="0"/>
-            <wp:docPr id="19" name="Picture 19"/>
             <wp:cNvGraphicFramePr>
               <a:graphicFrameLocks xmlns:a="http://schemas.openxmlformats.org/drawingml/2006/main" noChangeAspect="1"/>
             </wp:cNvGraphicFramePr>
@@ -5912,6 +5836,48 @@
                   <pic:spPr>
                     <a:xfrm>
                       <a:off x="0" y="0"/>
+                      <a:ext cx="5838825" cy="5495925"/>
+                    </a:xfrm>
+                    <a:prstGeom prst="rect">
+                      <a:avLst/>
+                    </a:prstGeom>
+                  </pic:spPr>
+                </pic:pic>
+              </a:graphicData>
+            </a:graphic>
+          </wp:inline>
+        </w:drawing>
+      </w:r>
+    </w:p>
+    <w:p>
+      <w:r>
+        <w:rPr>
+          <w:noProof/>
+        </w:rPr>
+        <w:drawing>
+          <wp:inline distT="0" distB="0" distL="0" distR="0" wp14:anchorId="2FE84D12" wp14:editId="4E485D1C">
+            <wp:extent cx="5886450" cy="1352550"/>
+            <wp:effectExtent l="0" t="0" r="0" b="0"/>
+            <wp:docPr id="19" name="Picture 19"/>
+            <wp:cNvGraphicFramePr>
+              <a:graphicFrameLocks xmlns:a="http://schemas.openxmlformats.org/drawingml/2006/main" noChangeAspect="1"/>
+            </wp:cNvGraphicFramePr>
+            <a:graphic xmlns:a="http://schemas.openxmlformats.org/drawingml/2006/main">
+              <a:graphicData uri="http://schemas.openxmlformats.org/drawingml/2006/picture">
+                <pic:pic xmlns:pic="http://schemas.openxmlformats.org/drawingml/2006/picture">
+                  <pic:nvPicPr>
+                    <pic:cNvPr id="1" name=""/>
+                    <pic:cNvPicPr/>
+                  </pic:nvPicPr>
+                  <pic:blipFill>
+                    <a:blip r:embed="rId20"/>
+                    <a:stretch>
+                      <a:fillRect/>
+                    </a:stretch>
+                  </pic:blipFill>
+                  <pic:spPr>
+                    <a:xfrm>
+                      <a:off x="0" y="0"/>
                       <a:ext cx="5886450" cy="1352550"/>
                     </a:xfrm>
                     <a:prstGeom prst="rect">
@@ -7334,7 +7300,10 @@
         <w:t>: EXIT</w:t>
       </w:r>
     </w:p>
-    <w:p/>
+    <w:p>
+      <w:bookmarkStart w:id="5" w:name="_GoBack"/>
+      <w:bookmarkEnd w:id="5"/>
+    </w:p>
     <w:p>
       <w:pPr>
         <w:ind w:firstLine="720"/>
@@ -7462,412 +7431,10 @@
           <w:noProof/>
         </w:rPr>
         <w:drawing>
-          <wp:inline distT="0" distB="0" distL="0" distR="0" wp14:anchorId="765BB394" wp14:editId="5D784557">
-            <wp:extent cx="2981325" cy="504825"/>
-            <wp:effectExtent l="0" t="0" r="9525" b="9525"/>
-            <wp:docPr id="15" name="Picture 15"/>
-            <wp:cNvGraphicFramePr>
-              <a:graphicFrameLocks xmlns:a="http://schemas.openxmlformats.org/drawingml/2006/main" noChangeAspect="1"/>
-            </wp:cNvGraphicFramePr>
-            <a:graphic xmlns:a="http://schemas.openxmlformats.org/drawingml/2006/main">
-              <a:graphicData uri="http://schemas.openxmlformats.org/drawingml/2006/picture">
-                <pic:pic xmlns:pic="http://schemas.openxmlformats.org/drawingml/2006/picture">
-                  <pic:nvPicPr>
-                    <pic:cNvPr id="1" name=""/>
-                    <pic:cNvPicPr/>
-                  </pic:nvPicPr>
-                  <pic:blipFill rotWithShape="1">
-                    <a:blip r:embed="rId20"/>
-                    <a:srcRect l="-321"/>
-                    <a:stretch/>
-                  </pic:blipFill>
-                  <pic:spPr bwMode="auto">
-                    <a:xfrm>
-                      <a:off x="0" y="0"/>
-                      <a:ext cx="2981325" cy="504825"/>
-                    </a:xfrm>
-                    <a:prstGeom prst="rect">
-                      <a:avLst/>
-                    </a:prstGeom>
-                    <a:ln>
-                      <a:noFill/>
-                    </a:ln>
-                    <a:extLst>
-                      <a:ext uri="{53640926-AAD7-44D8-BBD7-CCE9431645EC}">
-                        <a14:shadowObscured xmlns:a14="http://schemas.microsoft.com/office/drawing/2010/main"/>
-                      </a:ext>
-                    </a:extLst>
-                  </pic:spPr>
-                </pic:pic>
-              </a:graphicData>
-            </a:graphic>
-          </wp:inline>
-        </w:drawing>
-      </w:r>
-    </w:p>
-    <w:p/>
-    <w:p>
-      <w:pPr>
-        <w:ind w:firstLine="720"/>
-        <w:rPr>
-          <w:b/>
-          <w:i/>
-        </w:rPr>
-      </w:pPr>
-      <w:r>
-        <w:rPr>
-          <w:b/>
-          <w:i/>
-        </w:rPr>
-        <w:t>2.2.</w:t>
-      </w:r>
-      <w:r>
-        <w:rPr>
-          <w:b/>
-          <w:i/>
-        </w:rPr>
-        <w:t>13</w:t>
-      </w:r>
-      <w:r>
-        <w:rPr>
-          <w:b/>
-          <w:i/>
-        </w:rPr>
-        <w:t xml:space="preserve">-) </w:t>
-      </w:r>
-      <w:r>
-        <w:rPr>
-          <w:b/>
-          <w:i/>
-        </w:rPr>
-        <w:t>Debugger Command #13</w:t>
-      </w:r>
-    </w:p>
-    <w:p/>
-    <w:p>
-      <w:pPr>
-        <w:ind w:firstLine="720"/>
-      </w:pPr>
-      <w:r>
-        <w:t>It is similar to 2.2.1</w:t>
-      </w:r>
-    </w:p>
-    <w:p/>
-    <w:p>
-      <w:pPr>
-        <w:ind w:firstLine="720"/>
-      </w:pPr>
-      <w:r>
-        <w:rPr>
-          <w:b/>
-          <w:i/>
-        </w:rPr>
-        <w:t>2.2.1</w:t>
-      </w:r>
-      <w:r>
-        <w:rPr>
-          <w:b/>
-          <w:i/>
-        </w:rPr>
-        <w:t>3</w:t>
-      </w:r>
-      <w:r>
-        <w:rPr>
-          <w:b/>
-          <w:i/>
-        </w:rPr>
-        <w:t>.1</w:t>
-      </w:r>
-      <w:r>
-        <w:rPr>
-          <w:b/>
-          <w:i/>
-        </w:rPr>
-        <w:t xml:space="preserve">-) </w:t>
-      </w:r>
-      <w:r>
-        <w:rPr>
-          <w:b/>
-          <w:i/>
-        </w:rPr>
-        <w:t>Debugger Command #</w:t>
-      </w:r>
-      <w:r>
-        <w:rPr>
-          <w:b/>
-          <w:i/>
-        </w:rPr>
-        <w:t>13</w:t>
-      </w:r>
-      <w:r>
-        <w:rPr>
-          <w:b/>
-          <w:i/>
-        </w:rPr>
-        <w:t xml:space="preserve"> Algorithm and Flowchart</w:t>
-      </w:r>
-    </w:p>
-    <w:p>
-      <w:pPr>
-        <w:ind w:firstLine="720"/>
-      </w:pPr>
-    </w:p>
-    <w:p>
-      <w:pPr>
-        <w:ind w:firstLine="720"/>
-      </w:pPr>
-      <w:r>
-        <w:t>It is similar to 2.2.1.1</w:t>
-      </w:r>
-    </w:p>
-    <w:p/>
-    <w:p>
-      <w:pPr>
-        <w:ind w:firstLine="720"/>
-        <w:rPr>
-          <w:b/>
-          <w:i/>
-        </w:rPr>
-      </w:pPr>
-      <w:r>
-        <w:rPr>
-          <w:b/>
-          <w:i/>
-        </w:rPr>
-        <w:t>2.2.1</w:t>
-      </w:r>
-      <w:r>
-        <w:rPr>
-          <w:b/>
-          <w:i/>
-        </w:rPr>
-        <w:t>3</w:t>
-      </w:r>
-      <w:r>
-        <w:rPr>
-          <w:b/>
-          <w:i/>
-        </w:rPr>
-        <w:t>.2</w:t>
-      </w:r>
-      <w:r>
-        <w:rPr>
-          <w:b/>
-          <w:i/>
-        </w:rPr>
-        <w:t xml:space="preserve">-) </w:t>
-      </w:r>
-      <w:r>
-        <w:rPr>
-          <w:b/>
-          <w:i/>
-        </w:rPr>
-        <w:t>Debugger Command #13</w:t>
-      </w:r>
-      <w:r>
-        <w:rPr>
-          <w:b/>
-          <w:i/>
-        </w:rPr>
-        <w:t xml:space="preserve"> Assembly Code </w:t>
-      </w:r>
-    </w:p>
-    <w:p/>
-    <w:p>
-      <w:pPr>
-        <w:ind w:firstLine="720"/>
-      </w:pPr>
-      <w:r>
-        <w:t>It is similar to 2.2.1.2</w:t>
-      </w:r>
-    </w:p>
-    <w:p>
-      <w:pPr>
-        <w:ind w:firstLine="720"/>
-      </w:pPr>
-    </w:p>
-    <w:p/>
-    <w:p>
-      <w:pPr>
-        <w:ind w:firstLine="720"/>
-        <w:rPr>
-          <w:b/>
-          <w:i/>
-        </w:rPr>
-      </w:pPr>
-      <w:r>
-        <w:rPr>
-          <w:b/>
-          <w:i/>
-        </w:rPr>
-        <w:t>2.2.</w:t>
-      </w:r>
-      <w:r>
-        <w:rPr>
-          <w:b/>
-          <w:i/>
-        </w:rPr>
-        <w:t>14</w:t>
-      </w:r>
-      <w:r>
-        <w:rPr>
-          <w:b/>
-          <w:i/>
-        </w:rPr>
-        <w:t xml:space="preserve">-) </w:t>
-      </w:r>
-      <w:r>
-        <w:rPr>
-          <w:b/>
-          <w:i/>
-        </w:rPr>
-        <w:t>Debugger Command #14</w:t>
-      </w:r>
-      <w:r>
-        <w:rPr>
-          <w:b/>
-          <w:i/>
-        </w:rPr>
-        <w:t>: CONV</w:t>
-      </w:r>
-    </w:p>
-    <w:p/>
-    <w:p>
-      <w:pPr>
-        <w:ind w:firstLine="720"/>
-      </w:pPr>
-      <w:r>
-        <w:t>It is similar to 2.2.1</w:t>
-      </w:r>
-    </w:p>
-    <w:p/>
-    <w:p>
-      <w:pPr>
-        <w:ind w:firstLine="720"/>
-      </w:pPr>
-      <w:r>
-        <w:rPr>
-          <w:b/>
-          <w:i/>
-        </w:rPr>
-        <w:t>2.2.1</w:t>
-      </w:r>
-      <w:r>
-        <w:rPr>
-          <w:b/>
-          <w:i/>
-        </w:rPr>
-        <w:t>4</w:t>
-      </w:r>
-      <w:r>
-        <w:rPr>
-          <w:b/>
-          <w:i/>
-        </w:rPr>
-        <w:t>.1</w:t>
-      </w:r>
-      <w:r>
-        <w:rPr>
-          <w:b/>
-          <w:i/>
-        </w:rPr>
-        <w:t xml:space="preserve">-) </w:t>
-      </w:r>
-      <w:r>
-        <w:rPr>
-          <w:b/>
-          <w:i/>
-        </w:rPr>
-        <w:t>Debugger Command #14</w:t>
-      </w:r>
-      <w:r>
-        <w:rPr>
-          <w:b/>
-          <w:i/>
-        </w:rPr>
-        <w:t xml:space="preserve"> Algorithm and Flowchart</w:t>
-      </w:r>
-    </w:p>
-    <w:p>
-      <w:pPr>
-        <w:ind w:firstLine="720"/>
-      </w:pPr>
-    </w:p>
-    <w:p>
-      <w:pPr>
-        <w:ind w:firstLine="720"/>
-      </w:pPr>
-      <w:r>
-        <w:t>It is similar to 2.2.1.1</w:t>
-      </w:r>
-    </w:p>
-    <w:p/>
-    <w:p>
-      <w:pPr>
-        <w:ind w:firstLine="720"/>
-        <w:rPr>
-          <w:b/>
-          <w:i/>
-        </w:rPr>
-      </w:pPr>
-      <w:r>
-        <w:rPr>
-          <w:b/>
-          <w:i/>
-        </w:rPr>
-        <w:t>2.2.1</w:t>
-      </w:r>
-      <w:r>
-        <w:rPr>
-          <w:b/>
-          <w:i/>
-        </w:rPr>
-        <w:t>4</w:t>
-      </w:r>
-      <w:r>
-        <w:rPr>
-          <w:b/>
-          <w:i/>
-        </w:rPr>
-        <w:t>.2</w:t>
-      </w:r>
-      <w:r>
-        <w:rPr>
-          <w:b/>
-          <w:i/>
-        </w:rPr>
-        <w:t xml:space="preserve">-) </w:t>
-      </w:r>
-      <w:r>
-        <w:rPr>
-          <w:b/>
-          <w:i/>
-        </w:rPr>
-        <w:t>Debugger Command #14</w:t>
-      </w:r>
-      <w:r>
-        <w:rPr>
-          <w:b/>
-          <w:i/>
-        </w:rPr>
-        <w:t xml:space="preserve"> Assembly Code </w:t>
-      </w:r>
-    </w:p>
-    <w:p/>
-    <w:p>
-      <w:pPr>
-        <w:ind w:firstLine="720"/>
-      </w:pPr>
-      <w:r>
-        <w:rPr>
-          <w:noProof/>
-        </w:rPr>
-        <w:lastRenderedPageBreak/>
-        <w:drawing>
-          <wp:inline distT="0" distB="0" distL="0" distR="0" wp14:anchorId="612F2219" wp14:editId="334EB182">
-            <wp:extent cx="4991100" cy="2771775"/>
-            <wp:effectExtent l="0" t="0" r="0" b="9525"/>
-            <wp:docPr id="26" name="Picture 26"/>
+          <wp:inline distT="0" distB="0" distL="0" distR="0" wp14:anchorId="274DB119" wp14:editId="2A696375">
+            <wp:extent cx="5238750" cy="800100"/>
+            <wp:effectExtent l="0" t="0" r="0" b="0"/>
+            <wp:docPr id="17" name="Picture 17"/>
             <wp:cNvGraphicFramePr>
               <a:graphicFrameLocks xmlns:a="http://schemas.openxmlformats.org/drawingml/2006/main" noChangeAspect="1"/>
             </wp:cNvGraphicFramePr>
@@ -7887,6 +7454,296 @@
                   <pic:spPr>
                     <a:xfrm>
                       <a:off x="0" y="0"/>
+                      <a:ext cx="5238750" cy="800100"/>
+                    </a:xfrm>
+                    <a:prstGeom prst="rect">
+                      <a:avLst/>
+                    </a:prstGeom>
+                  </pic:spPr>
+                </pic:pic>
+              </a:graphicData>
+            </a:graphic>
+          </wp:inline>
+        </w:drawing>
+      </w:r>
+    </w:p>
+    <w:p/>
+    <w:p>
+      <w:pPr>
+        <w:ind w:firstLine="720"/>
+        <w:rPr>
+          <w:b/>
+          <w:i/>
+        </w:rPr>
+      </w:pPr>
+      <w:r>
+        <w:rPr>
+          <w:b/>
+          <w:i/>
+        </w:rPr>
+        <w:t>2.2.13</w:t>
+      </w:r>
+      <w:r>
+        <w:rPr>
+          <w:b/>
+          <w:i/>
+        </w:rPr>
+        <w:t xml:space="preserve">-) </w:t>
+      </w:r>
+      <w:r>
+        <w:rPr>
+          <w:b/>
+          <w:i/>
+        </w:rPr>
+        <w:t>Debugger Command #13</w:t>
+      </w:r>
+    </w:p>
+    <w:p/>
+    <w:p>
+      <w:pPr>
+        <w:ind w:firstLine="720"/>
+      </w:pPr>
+      <w:r>
+        <w:t>It is similar to 2.2.1</w:t>
+      </w:r>
+    </w:p>
+    <w:p/>
+    <w:p>
+      <w:pPr>
+        <w:ind w:firstLine="720"/>
+      </w:pPr>
+      <w:r>
+        <w:rPr>
+          <w:b/>
+          <w:i/>
+        </w:rPr>
+        <w:t>2.2.13.1</w:t>
+      </w:r>
+      <w:r>
+        <w:rPr>
+          <w:b/>
+          <w:i/>
+        </w:rPr>
+        <w:t xml:space="preserve">-) </w:t>
+      </w:r>
+      <w:r>
+        <w:rPr>
+          <w:b/>
+          <w:i/>
+        </w:rPr>
+        <w:t>Debugger Command #13 Algorithm and Flowchart</w:t>
+      </w:r>
+    </w:p>
+    <w:p>
+      <w:pPr>
+        <w:ind w:firstLine="720"/>
+      </w:pPr>
+    </w:p>
+    <w:p>
+      <w:pPr>
+        <w:ind w:firstLine="720"/>
+      </w:pPr>
+      <w:r>
+        <w:t>It is similar to 2.2.1.1</w:t>
+      </w:r>
+    </w:p>
+    <w:p/>
+    <w:p>
+      <w:pPr>
+        <w:ind w:firstLine="720"/>
+        <w:rPr>
+          <w:b/>
+          <w:i/>
+        </w:rPr>
+      </w:pPr>
+      <w:r>
+        <w:rPr>
+          <w:b/>
+          <w:i/>
+        </w:rPr>
+        <w:t>2.2.13.2</w:t>
+      </w:r>
+      <w:r>
+        <w:rPr>
+          <w:b/>
+          <w:i/>
+        </w:rPr>
+        <w:t xml:space="preserve">-) </w:t>
+      </w:r>
+      <w:r>
+        <w:rPr>
+          <w:b/>
+          <w:i/>
+        </w:rPr>
+        <w:t xml:space="preserve">Debugger Command #13 Assembly Code </w:t>
+      </w:r>
+    </w:p>
+    <w:p/>
+    <w:p>
+      <w:pPr>
+        <w:ind w:firstLine="720"/>
+      </w:pPr>
+      <w:r>
+        <w:t>It is similar to 2.2.1.2</w:t>
+      </w:r>
+    </w:p>
+    <w:p>
+      <w:pPr>
+        <w:ind w:firstLine="720"/>
+      </w:pPr>
+    </w:p>
+    <w:p/>
+    <w:p>
+      <w:pPr>
+        <w:ind w:firstLine="720"/>
+        <w:rPr>
+          <w:b/>
+          <w:i/>
+        </w:rPr>
+      </w:pPr>
+      <w:r>
+        <w:rPr>
+          <w:b/>
+          <w:i/>
+        </w:rPr>
+        <w:t>2.2.14</w:t>
+      </w:r>
+      <w:r>
+        <w:rPr>
+          <w:b/>
+          <w:i/>
+        </w:rPr>
+        <w:t xml:space="preserve">-) </w:t>
+      </w:r>
+      <w:r>
+        <w:rPr>
+          <w:b/>
+          <w:i/>
+        </w:rPr>
+        <w:t>Debugger Command #14</w:t>
+      </w:r>
+      <w:r>
+        <w:rPr>
+          <w:b/>
+          <w:i/>
+        </w:rPr>
+        <w:t>: CONV</w:t>
+      </w:r>
+    </w:p>
+    <w:p/>
+    <w:p>
+      <w:pPr>
+        <w:ind w:firstLine="720"/>
+      </w:pPr>
+      <w:r>
+        <w:t>It is similar to 2.2.1</w:t>
+      </w:r>
+    </w:p>
+    <w:p/>
+    <w:p>
+      <w:pPr>
+        <w:ind w:firstLine="720"/>
+      </w:pPr>
+      <w:r>
+        <w:rPr>
+          <w:b/>
+          <w:i/>
+        </w:rPr>
+        <w:t>2.2.14.1</w:t>
+      </w:r>
+      <w:r>
+        <w:rPr>
+          <w:b/>
+          <w:i/>
+        </w:rPr>
+        <w:t xml:space="preserve">-) </w:t>
+      </w:r>
+      <w:r>
+        <w:rPr>
+          <w:b/>
+          <w:i/>
+        </w:rPr>
+        <w:t>Debugger Command #14 Algorithm and Flowchart</w:t>
+      </w:r>
+    </w:p>
+    <w:p>
+      <w:pPr>
+        <w:ind w:firstLine="720"/>
+      </w:pPr>
+    </w:p>
+    <w:p>
+      <w:pPr>
+        <w:ind w:firstLine="720"/>
+      </w:pPr>
+      <w:r>
+        <w:t>It is similar to 2.2.1.1</w:t>
+      </w:r>
+    </w:p>
+    <w:p/>
+    <w:p>
+      <w:pPr>
+        <w:ind w:firstLine="720"/>
+        <w:rPr>
+          <w:b/>
+          <w:i/>
+        </w:rPr>
+      </w:pPr>
+      <w:r>
+        <w:rPr>
+          <w:b/>
+          <w:i/>
+        </w:rPr>
+        <w:t>2.2.14.2</w:t>
+      </w:r>
+      <w:r>
+        <w:rPr>
+          <w:b/>
+          <w:i/>
+        </w:rPr>
+        <w:t xml:space="preserve">-) </w:t>
+      </w:r>
+      <w:r>
+        <w:rPr>
+          <w:b/>
+          <w:i/>
+        </w:rPr>
+        <w:t xml:space="preserve">Debugger Command #14 Assembly Code </w:t>
+      </w:r>
+    </w:p>
+    <w:p/>
+    <w:p>
+      <w:pPr>
+        <w:ind w:firstLine="720"/>
+      </w:pPr>
+      <w:r>
+        <w:rPr>
+          <w:noProof/>
+        </w:rPr>
+        <w:lastRenderedPageBreak/>
+        <w:drawing>
+          <wp:inline distT="0" distB="0" distL="0" distR="0" wp14:anchorId="612F2219" wp14:editId="334EB182">
+            <wp:extent cx="4991100" cy="2771775"/>
+            <wp:effectExtent l="0" t="0" r="0" b="9525"/>
+            <wp:docPr id="26" name="Picture 26"/>
+            <wp:cNvGraphicFramePr>
+              <a:graphicFrameLocks xmlns:a="http://schemas.openxmlformats.org/drawingml/2006/main" noChangeAspect="1"/>
+            </wp:cNvGraphicFramePr>
+            <a:graphic xmlns:a="http://schemas.openxmlformats.org/drawingml/2006/main">
+              <a:graphicData uri="http://schemas.openxmlformats.org/drawingml/2006/picture">
+                <pic:pic xmlns:pic="http://schemas.openxmlformats.org/drawingml/2006/picture">
+                  <pic:nvPicPr>
+                    <pic:cNvPr id="1" name=""/>
+                    <pic:cNvPicPr/>
+                  </pic:nvPicPr>
+                  <pic:blipFill>
+                    <a:blip r:embed="rId22"/>
+                    <a:stretch>
+                      <a:fillRect/>
+                    </a:stretch>
+                  </pic:blipFill>
+                  <pic:spPr>
+                    <a:xfrm>
+                      <a:off x="0" y="0"/>
                       <a:ext cx="4991100" cy="2771775"/>
                     </a:xfrm>
                     <a:prstGeom prst="rect">
@@ -7899,8 +7756,6 @@
           </wp:inline>
         </w:drawing>
       </w:r>
-      <w:bookmarkStart w:id="5" w:name="_GoBack"/>
-      <w:bookmarkEnd w:id="5"/>
     </w:p>
     <w:p/>
     <w:p/>
@@ -8666,7 +8521,7 @@
                                           </pic:cNvPicPr>
                                         </pic:nvPicPr>
                                         <pic:blipFill>
-                                          <a:blip r:embed="rId12">
+                                          <a:blip r:embed="rId13">
                                             <a:extLst>
                                               <a:ext uri="{28A0092B-C50C-407E-A947-70E740481C1C}">
                                                 <a14:useLocalDpi xmlns:a14="http://schemas.microsoft.com/office/drawing/2010/main" val="0"/>
@@ -8745,7 +8600,7 @@
                                     </pic:cNvPicPr>
                                   </pic:nvPicPr>
                                   <pic:blipFill>
-                                    <a:blip r:embed="rId12">
+                                    <a:blip r:embed="rId13">
                                       <a:extLst>
                                         <a:ext uri="{28A0092B-C50C-407E-A947-70E740481C1C}">
                                           <a14:useLocalDpi xmlns:a14="http://schemas.microsoft.com/office/drawing/2010/main" val="0"/>
@@ -11520,7 +11375,7 @@
                                     </pic:cNvPicPr>
                                   </pic:nvPicPr>
                                   <pic:blipFill>
-                                    <a:blip r:embed="rId12">
+                                    <a:blip r:embed="rId13">
                                       <a:extLst>
                                         <a:ext uri="{28A0092B-C50C-407E-A947-70E740481C1C}">
                                           <a14:useLocalDpi xmlns:a14="http://schemas.microsoft.com/office/drawing/2010/main" val="0"/>
@@ -13081,7 +12936,6 @@
         <w:rPr>
           <w:sz w:val="20"/>
           <w:szCs w:val="20"/>
-          <w:lang w:val="fr-FR"/>
         </w:rPr>
       </w:pPr>
       <w:r>
@@ -13100,18 +12954,12 @@
         <w:t>Educational Computer Board Manual</w:t>
       </w:r>
     </w:p>
-    <w:p>
-      <w:pPr>
-        <w:rPr>
-          <w:lang w:val="fr-FR"/>
-        </w:rPr>
-      </w:pPr>
-    </w:p>
+    <w:p/>
     <w:sectPr>
-      <w:headerReference w:type="default" r:id="rId22"/>
-      <w:footerReference w:type="default" r:id="rId23"/>
-      <w:headerReference w:type="first" r:id="rId24"/>
-      <w:footerReference w:type="first" r:id="rId25"/>
+      <w:headerReference w:type="default" r:id="rId23"/>
+      <w:footerReference w:type="default" r:id="rId24"/>
+      <w:headerReference w:type="first" r:id="rId25"/>
+      <w:footerReference w:type="first" r:id="rId26"/>
       <w:pgSz w:w="12240" w:h="15840" w:code="1"/>
       <w:pgMar w:top="1440" w:right="1440" w:bottom="1440" w:left="1440" w:header="720" w:footer="1152" w:gutter="0"/>
       <w:pgNumType w:start="1"/>
@@ -14689,7 +14537,7 @@
 </file>
 
 <file path=customXml/itemProps1.xml><?xml version="1.0" encoding="utf-8"?>
-<ds:datastoreItem xmlns:ds="http://schemas.openxmlformats.org/officeDocument/2006/customXml" ds:itemID="{D592C30A-4492-48A3-9D22-37F3FA5A7F24}">
+<ds:datastoreItem xmlns:ds="http://schemas.openxmlformats.org/officeDocument/2006/customXml" ds:itemID="{3B47DD16-9EC5-4FEB-BE75-D9F2FCA4EF09}">
   <ds:schemaRefs>
     <ds:schemaRef ds:uri="http://schemas.openxmlformats.org/officeDocument/2006/bibliography"/>
   </ds:schemaRefs>

</xml_diff>

<commit_message>
Fix stack pointer at beginning and exit
</commit_message>
<xml_diff>
--- a/Report.docx
+++ b/Report.docx
@@ -1,6 +1,6 @@
 
 <file path=word/document.xml><?xml version="1.0" encoding="utf-8"?>
-<w:document xmlns:wpc="http://schemas.microsoft.com/office/word/2010/wordprocessingCanvas" xmlns:cx="http://schemas.microsoft.com/office/drawing/2014/chartex" xmlns:cx1="http://schemas.microsoft.com/office/drawing/2015/9/8/chartex" xmlns:cx2="http://schemas.microsoft.com/office/drawing/2015/10/21/chartex" xmlns:cx3="http://schemas.microsoft.com/office/drawing/2016/5/9/chartex" xmlns:cx4="http://schemas.microsoft.com/office/drawing/2016/5/10/chartex" xmlns:cx5="http://schemas.microsoft.com/office/drawing/2016/5/11/chartex" xmlns:cx6="http://schemas.microsoft.com/office/drawing/2016/5/12/chartex" xmlns:cx7="http://schemas.microsoft.com/office/drawing/2016/5/13/chartex" xmlns:cx8="http://schemas.microsoft.com/office/drawing/2016/5/14/chartex" xmlns:mc="http://schemas.openxmlformats.org/markup-compatibility/2006" xmlns:o="urn:schemas-microsoft-com:office:office" xmlns:r="http://schemas.openxmlformats.org/officeDocument/2006/relationships" xmlns:m="http://schemas.openxmlformats.org/officeDocument/2006/math" xmlns:v="urn:schemas-microsoft-com:vml" xmlns:wp14="http://schemas.microsoft.com/office/word/2010/wordprocessingDrawing" xmlns:wp="http://schemas.openxmlformats.org/drawingml/2006/wordprocessingDrawing" xmlns:w10="urn:schemas-microsoft-com:office:word" xmlns:w="http://schemas.openxmlformats.org/wordprocessingml/2006/main" xmlns:w14="http://schemas.microsoft.com/office/word/2010/wordml" xmlns:w15="http://schemas.microsoft.com/office/word/2012/wordml" xmlns:w16se="http://schemas.microsoft.com/office/word/2015/wordml/symex" xmlns:wpg="http://schemas.microsoft.com/office/word/2010/wordprocessingGroup" xmlns:wpi="http://schemas.microsoft.com/office/word/2010/wordprocessingInk" xmlns:wne="http://schemas.microsoft.com/office/word/2006/wordml" xmlns:wps="http://schemas.microsoft.com/office/word/2010/wordprocessingShape" mc:Ignorable="w14 w15 w16se wp14">
+<w:document xmlns:wpc="http://schemas.microsoft.com/office/word/2010/wordprocessingCanvas" xmlns:cx="http://schemas.microsoft.com/office/drawing/2014/chartex" xmlns:mc="http://schemas.openxmlformats.org/markup-compatibility/2006" xmlns:o="urn:schemas-microsoft-com:office:office" xmlns:r="http://schemas.openxmlformats.org/officeDocument/2006/relationships" xmlns:m="http://schemas.openxmlformats.org/officeDocument/2006/math" xmlns:v="urn:schemas-microsoft-com:vml" xmlns:wp14="http://schemas.microsoft.com/office/word/2010/wordprocessingDrawing" xmlns:wp="http://schemas.openxmlformats.org/drawingml/2006/wordprocessingDrawing" xmlns:w10="urn:schemas-microsoft-com:office:word" xmlns:w="http://schemas.openxmlformats.org/wordprocessingml/2006/main" xmlns:w14="http://schemas.microsoft.com/office/word/2010/wordml" xmlns:w15="http://schemas.microsoft.com/office/word/2012/wordml" xmlns:w16se="http://schemas.microsoft.com/office/word/2015/wordml/symex" xmlns:wpg="http://schemas.microsoft.com/office/word/2010/wordprocessingGroup" xmlns:wpi="http://schemas.microsoft.com/office/word/2010/wordprocessingInk" xmlns:wne="http://schemas.microsoft.com/office/word/2006/wordml" xmlns:wps="http://schemas.microsoft.com/office/word/2010/wordprocessingShape" mc:Ignorable="w14 w15 w16se wp14">
   <w:body>
     <w:p>
       <w:pPr>
@@ -1882,7 +1882,7 @@
               </wp:anchor>
             </w:drawing>
           </mc:Choice>
-          <mc:Fallback>
+          <mc:Fallback xmlns:cx8="http://schemas.microsoft.com/office/drawing/2016/5/14/chartex" xmlns:cx7="http://schemas.microsoft.com/office/drawing/2016/5/13/chartex" xmlns:cx6="http://schemas.microsoft.com/office/drawing/2016/5/12/chartex" xmlns:cx5="http://schemas.microsoft.com/office/drawing/2016/5/11/chartex" xmlns:cx4="http://schemas.microsoft.com/office/drawing/2016/5/10/chartex" xmlns:cx3="http://schemas.microsoft.com/office/drawing/2016/5/9/chartex" xmlns:cx2="http://schemas.microsoft.com/office/drawing/2015/10/21/chartex" xmlns:cx1="http://schemas.microsoft.com/office/drawing/2015/9/8/chartex">
             <w:pict>
               <v:shapetype id="_x0000_t202" coordsize="21600,21600" o:spt="202" path="m,l,21600r21600,l21600,xe">
                 <v:stroke joinstyle="miter"/>
@@ -2265,7 +2265,7 @@
               </wp:anchor>
             </w:drawing>
           </mc:Choice>
-          <mc:Fallback>
+          <mc:Fallback xmlns:cx8="http://schemas.microsoft.com/office/drawing/2016/5/14/chartex" xmlns:cx7="http://schemas.microsoft.com/office/drawing/2016/5/13/chartex" xmlns:cx6="http://schemas.microsoft.com/office/drawing/2016/5/12/chartex" xmlns:cx5="http://schemas.microsoft.com/office/drawing/2016/5/11/chartex" xmlns:cx4="http://schemas.microsoft.com/office/drawing/2016/5/10/chartex" xmlns:cx3="http://schemas.microsoft.com/office/drawing/2016/5/9/chartex" xmlns:cx2="http://schemas.microsoft.com/office/drawing/2015/10/21/chartex" xmlns:cx1="http://schemas.microsoft.com/office/drawing/2015/9/8/chartex">
             <w:pict>
               <v:shape id="Text Box 433" o:spid="_x0000_s1027" type="#_x0000_t202" style="position:absolute;margin-left:0;margin-top:8.5pt;width:214.5pt;height:168.75pt;z-index:251655168;visibility:visible;mso-wrap-style:square;mso-width-percent:0;mso-height-percent:0;mso-wrap-distance-left:9pt;mso-wrap-distance-top:0;mso-wrap-distance-right:9pt;mso-wrap-distance-bottom:0;mso-position-horizontal:absolute;mso-position-horizontal-relative:margin;mso-position-vertical:absolute;mso-position-vertical-relative:line;mso-width-percent:0;mso-height-percent:0;mso-width-relative:page;mso-height-relative:page;v-text-anchor:top" o:gfxdata="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" o:allowoverlap="f" filled="f" stroked="f">
                 <v:textbox>
@@ -3182,7 +3182,7 @@
               </wp:anchor>
             </w:drawing>
           </mc:Choice>
-          <mc:Fallback>
+          <mc:Fallback xmlns:cx8="http://schemas.microsoft.com/office/drawing/2016/5/14/chartex" xmlns:cx7="http://schemas.microsoft.com/office/drawing/2016/5/13/chartex" xmlns:cx6="http://schemas.microsoft.com/office/drawing/2016/5/12/chartex" xmlns:cx5="http://schemas.microsoft.com/office/drawing/2016/5/11/chartex" xmlns:cx4="http://schemas.microsoft.com/office/drawing/2016/5/10/chartex" xmlns:cx3="http://schemas.microsoft.com/office/drawing/2016/5/9/chartex" xmlns:cx2="http://schemas.microsoft.com/office/drawing/2015/10/21/chartex" xmlns:cx1="http://schemas.microsoft.com/office/drawing/2015/9/8/chartex">
             <w:pict>
               <v:shape id="Text Box 439" o:spid="_x0000_s1028" type="#_x0000_t202" style="position:absolute;left:0;text-align:left;margin-left:8.95pt;margin-top:12.9pt;width:214.5pt;height:168.75pt;z-index:251657216;visibility:visible;mso-wrap-style:square;mso-width-percent:0;mso-height-percent:0;mso-wrap-distance-left:9pt;mso-wrap-distance-top:0;mso-wrap-distance-right:9pt;mso-wrap-distance-bottom:0;mso-position-horizontal:absolute;mso-position-horizontal-relative:margin;mso-position-vertical:absolute;mso-position-vertical-relative:line;mso-width-percent:0;mso-height-percent:0;mso-width-relative:page;mso-height-relative:page;v-text-anchor:top" o:gfxdata="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" o:allowoverlap="f" filled="f" stroked="f">
                 <v:textbox>
@@ -3424,10 +3424,10 @@
         </w:rPr>
         <w:lastRenderedPageBreak/>
         <w:drawing>
-          <wp:inline distT="0" distB="0" distL="0" distR="0" wp14:anchorId="3BD023E9" wp14:editId="1EA84C22">
-            <wp:extent cx="5943600" cy="5320030"/>
-            <wp:effectExtent l="0" t="0" r="0" b="0"/>
-            <wp:docPr id="13" name="Picture 13"/>
+          <wp:inline distT="0" distB="0" distL="0" distR="0" wp14:anchorId="4E1BBAD2" wp14:editId="7F96E192">
+            <wp:extent cx="5943600" cy="5593715"/>
+            <wp:effectExtent l="0" t="0" r="0" b="6985"/>
+            <wp:docPr id="16" name="Picture 16"/>
             <wp:cNvGraphicFramePr>
               <a:graphicFrameLocks xmlns:a="http://schemas.openxmlformats.org/drawingml/2006/main" noChangeAspect="1"/>
             </wp:cNvGraphicFramePr>
@@ -3447,7 +3447,7 @@
                   <pic:spPr>
                     <a:xfrm>
                       <a:off x="0" y="0"/>
-                      <a:ext cx="5943600" cy="5320030"/>
+                      <a:ext cx="5943600" cy="5593715"/>
                     </a:xfrm>
                     <a:prstGeom prst="rect">
                       <a:avLst/>
@@ -3459,6 +3459,8 @@
           </wp:inline>
         </w:drawing>
       </w:r>
+      <w:bookmarkStart w:id="5" w:name="_GoBack"/>
+      <w:bookmarkEnd w:id="5"/>
     </w:p>
     <w:p>
       <w:pPr>
@@ -4336,7 +4338,7 @@
                                           </pic:cNvPicPr>
                                         </pic:nvPicPr>
                                         <pic:blipFill>
-                                          <a:blip r:embed="rId13">
+                                          <a:blip r:embed="rId12">
                                             <a:extLst>
                                               <a:ext uri="{28A0092B-C50C-407E-A947-70E740481C1C}">
                                                 <a14:useLocalDpi xmlns:a14="http://schemas.microsoft.com/office/drawing/2010/main" val="0"/>
@@ -4387,7 +4389,7 @@
               </wp:anchor>
             </w:drawing>
           </mc:Choice>
-          <mc:Fallback>
+          <mc:Fallback xmlns:cx8="http://schemas.microsoft.com/office/drawing/2016/5/14/chartex" xmlns:cx7="http://schemas.microsoft.com/office/drawing/2016/5/13/chartex" xmlns:cx6="http://schemas.microsoft.com/office/drawing/2016/5/12/chartex" xmlns:cx5="http://schemas.microsoft.com/office/drawing/2016/5/11/chartex" xmlns:cx4="http://schemas.microsoft.com/office/drawing/2016/5/10/chartex" xmlns:cx3="http://schemas.microsoft.com/office/drawing/2016/5/9/chartex" xmlns:cx2="http://schemas.microsoft.com/office/drawing/2015/10/21/chartex" xmlns:cx1="http://schemas.microsoft.com/office/drawing/2015/9/8/chartex">
             <w:pict>
               <v:shape id="Text Box 454" o:spid="_x0000_s1029" type="#_x0000_t202" style="position:absolute;left:0;text-align:left;margin-left:8.95pt;margin-top:12.9pt;width:214.5pt;height:168.75pt;z-index:251658240;visibility:visible;mso-wrap-style:square;mso-width-percent:0;mso-height-percent:0;mso-wrap-distance-left:9pt;mso-wrap-distance-top:0;mso-wrap-distance-right:9pt;mso-wrap-distance-bottom:0;mso-position-horizontal:absolute;mso-position-horizontal-relative:margin;mso-position-vertical:absolute;mso-position-vertical-relative:line;mso-width-percent:0;mso-height-percent:0;mso-width-relative:page;mso-height-relative:page;v-text-anchor:top" o:gfxdata="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" o:allowoverlap="f" filled="f" stroked="f">
                 <v:textbox>
@@ -7300,10 +7302,7 @@
         <w:t>: EXIT</w:t>
       </w:r>
     </w:p>
-    <w:p>
-      <w:bookmarkStart w:id="5" w:name="_GoBack"/>
-      <w:bookmarkEnd w:id="5"/>
-    </w:p>
+    <w:p/>
     <w:p>
       <w:pPr>
         <w:ind w:firstLine="720"/>
@@ -7431,10 +7430,10 @@
           <w:noProof/>
         </w:rPr>
         <w:drawing>
-          <wp:inline distT="0" distB="0" distL="0" distR="0" wp14:anchorId="274DB119" wp14:editId="2A696375">
-            <wp:extent cx="5238750" cy="800100"/>
+          <wp:inline distT="0" distB="0" distL="0" distR="0" wp14:anchorId="164BA409" wp14:editId="1F806EA6">
+            <wp:extent cx="5943600" cy="1036955"/>
             <wp:effectExtent l="0" t="0" r="0" b="0"/>
-            <wp:docPr id="17" name="Picture 17"/>
+            <wp:docPr id="15" name="Picture 15"/>
             <wp:cNvGraphicFramePr>
               <a:graphicFrameLocks xmlns:a="http://schemas.openxmlformats.org/drawingml/2006/main" noChangeAspect="1"/>
             </wp:cNvGraphicFramePr>
@@ -7454,7 +7453,7 @@
                   <pic:spPr>
                     <a:xfrm>
                       <a:off x="0" y="0"/>
-                      <a:ext cx="5238750" cy="800100"/>
+                      <a:ext cx="5943600" cy="1036955"/>
                     </a:xfrm>
                     <a:prstGeom prst="rect">
                       <a:avLst/>
@@ -8521,7 +8520,7 @@
                                           </pic:cNvPicPr>
                                         </pic:nvPicPr>
                                         <pic:blipFill>
-                                          <a:blip r:embed="rId13">
+                                          <a:blip r:embed="rId12">
                                             <a:extLst>
                                               <a:ext uri="{28A0092B-C50C-407E-A947-70E740481C1C}">
                                                 <a14:useLocalDpi xmlns:a14="http://schemas.microsoft.com/office/drawing/2010/main" val="0"/>
@@ -8572,7 +8571,7 @@
               </wp:anchor>
             </w:drawing>
           </mc:Choice>
-          <mc:Fallback>
+          <mc:Fallback xmlns:cx8="http://schemas.microsoft.com/office/drawing/2016/5/14/chartex" xmlns:cx7="http://schemas.microsoft.com/office/drawing/2016/5/13/chartex" xmlns:cx6="http://schemas.microsoft.com/office/drawing/2016/5/12/chartex" xmlns:cx5="http://schemas.microsoft.com/office/drawing/2016/5/11/chartex" xmlns:cx4="http://schemas.microsoft.com/office/drawing/2016/5/10/chartex" xmlns:cx3="http://schemas.microsoft.com/office/drawing/2016/5/9/chartex" xmlns:cx2="http://schemas.microsoft.com/office/drawing/2015/10/21/chartex" xmlns:cx1="http://schemas.microsoft.com/office/drawing/2015/9/8/chartex">
             <w:pict>
               <v:shape id="Text Box 455" o:spid="_x0000_s1030" type="#_x0000_t202" style="position:absolute;left:0;text-align:left;margin-left:8.95pt;margin-top:2.85pt;width:214.5pt;height:168.75pt;z-index:251659264;visibility:visible;mso-wrap-style:square;mso-width-percent:0;mso-height-percent:0;mso-wrap-distance-left:9pt;mso-wrap-distance-top:0;mso-wrap-distance-right:9pt;mso-wrap-distance-bottom:0;mso-position-horizontal:absolute;mso-position-horizontal-relative:margin;mso-position-vertical:absolute;mso-position-vertical-relative:line;mso-width-percent:0;mso-height-percent:0;mso-width-relative:page;mso-height-relative:page;v-text-anchor:top" o:gfxdata="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" o:allowoverlap="f" filled="f" stroked="f">
                 <v:textbox>
@@ -11347,7 +11346,7 @@
               </wp:anchor>
             </w:drawing>
           </mc:Choice>
-          <mc:Fallback>
+          <mc:Fallback xmlns:cx8="http://schemas.microsoft.com/office/drawing/2016/5/14/chartex" xmlns:cx7="http://schemas.microsoft.com/office/drawing/2016/5/13/chartex" xmlns:cx6="http://schemas.microsoft.com/office/drawing/2016/5/12/chartex" xmlns:cx5="http://schemas.microsoft.com/office/drawing/2016/5/11/chartex" xmlns:cx4="http://schemas.microsoft.com/office/drawing/2016/5/10/chartex" xmlns:cx3="http://schemas.microsoft.com/office/drawing/2016/5/9/chartex" xmlns:cx2="http://schemas.microsoft.com/office/drawing/2015/10/21/chartex" xmlns:cx1="http://schemas.microsoft.com/office/drawing/2015/9/8/chartex">
             <w:pict>
               <v:shape id="Text Box 456" o:spid="_x0000_s1031" type="#_x0000_t202" style="position:absolute;left:0;text-align:left;margin-left:8.95pt;margin-top:12.9pt;width:214.5pt;height:168.75pt;z-index:251660288;visibility:visible;mso-wrap-style:square;mso-width-percent:0;mso-height-percent:0;mso-wrap-distance-left:9pt;mso-wrap-distance-top:0;mso-wrap-distance-right:9pt;mso-wrap-distance-bottom:0;mso-position-horizontal:absolute;mso-position-horizontal-relative:margin;mso-position-vertical:absolute;mso-position-vertical-relative:line;mso-width-percent:0;mso-height-percent:0;mso-width-relative:page;mso-height-relative:page;v-text-anchor:top" o:gfxdata="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" o:allowoverlap="f" filled="f" stroked="f">
                 <v:textbox>
@@ -12972,7 +12971,7 @@
 </file>
 
 <file path=word/endnotes.xml><?xml version="1.0" encoding="utf-8"?>
-<w:endnotes xmlns:wpc="http://schemas.microsoft.com/office/word/2010/wordprocessingCanvas" xmlns:cx="http://schemas.microsoft.com/office/drawing/2014/chartex" xmlns:cx1="http://schemas.microsoft.com/office/drawing/2015/9/8/chartex" xmlns:cx2="http://schemas.microsoft.com/office/drawing/2015/10/21/chartex" xmlns:cx3="http://schemas.microsoft.com/office/drawing/2016/5/9/chartex" xmlns:cx4="http://schemas.microsoft.com/office/drawing/2016/5/10/chartex" xmlns:cx5="http://schemas.microsoft.com/office/drawing/2016/5/11/chartex" xmlns:cx6="http://schemas.microsoft.com/office/drawing/2016/5/12/chartex" xmlns:cx7="http://schemas.microsoft.com/office/drawing/2016/5/13/chartex" xmlns:cx8="http://schemas.microsoft.com/office/drawing/2016/5/14/chartex" xmlns:mc="http://schemas.openxmlformats.org/markup-compatibility/2006" xmlns:o="urn:schemas-microsoft-com:office:office" xmlns:r="http://schemas.openxmlformats.org/officeDocument/2006/relationships" xmlns:m="http://schemas.openxmlformats.org/officeDocument/2006/math" xmlns:v="urn:schemas-microsoft-com:vml" xmlns:wp14="http://schemas.microsoft.com/office/word/2010/wordprocessingDrawing" xmlns:wp="http://schemas.openxmlformats.org/drawingml/2006/wordprocessingDrawing" xmlns:w10="urn:schemas-microsoft-com:office:word" xmlns:w="http://schemas.openxmlformats.org/wordprocessingml/2006/main" xmlns:w14="http://schemas.microsoft.com/office/word/2010/wordml" xmlns:w15="http://schemas.microsoft.com/office/word/2012/wordml" xmlns:w16se="http://schemas.microsoft.com/office/word/2015/wordml/symex" xmlns:wpg="http://schemas.microsoft.com/office/word/2010/wordprocessingGroup" xmlns:wpi="http://schemas.microsoft.com/office/word/2010/wordprocessingInk" xmlns:wne="http://schemas.microsoft.com/office/word/2006/wordml" xmlns:wps="http://schemas.microsoft.com/office/word/2010/wordprocessingShape" mc:Ignorable="w14 w15 w16se wp14">
+<w:endnotes xmlns:wpc="http://schemas.microsoft.com/office/word/2010/wordprocessingCanvas" xmlns:cx="http://schemas.microsoft.com/office/drawing/2014/chartex" xmlns:mc="http://schemas.openxmlformats.org/markup-compatibility/2006" xmlns:o="urn:schemas-microsoft-com:office:office" xmlns:r="http://schemas.openxmlformats.org/officeDocument/2006/relationships" xmlns:m="http://schemas.openxmlformats.org/officeDocument/2006/math" xmlns:v="urn:schemas-microsoft-com:vml" xmlns:wp14="http://schemas.microsoft.com/office/word/2010/wordprocessingDrawing" xmlns:wp="http://schemas.openxmlformats.org/drawingml/2006/wordprocessingDrawing" xmlns:w10="urn:schemas-microsoft-com:office:word" xmlns:w="http://schemas.openxmlformats.org/wordprocessingml/2006/main" xmlns:w14="http://schemas.microsoft.com/office/word/2010/wordml" xmlns:w15="http://schemas.microsoft.com/office/word/2012/wordml" xmlns:w16se="http://schemas.microsoft.com/office/word/2015/wordml/symex" xmlns:wpg="http://schemas.microsoft.com/office/word/2010/wordprocessingGroup" xmlns:wpi="http://schemas.microsoft.com/office/word/2010/wordprocessingInk" xmlns:wne="http://schemas.microsoft.com/office/word/2006/wordml" xmlns:wps="http://schemas.microsoft.com/office/word/2010/wordprocessingShape" mc:Ignorable="w14 w15 w16se wp14">
   <w:endnote w:type="separator" w:id="-1">
     <w:p>
       <w:r>
@@ -12991,7 +12990,7 @@
 </file>
 
 <file path=word/footer1.xml><?xml version="1.0" encoding="utf-8"?>
-<w:ftr xmlns:wpc="http://schemas.microsoft.com/office/word/2010/wordprocessingCanvas" xmlns:cx="http://schemas.microsoft.com/office/drawing/2014/chartex" xmlns:cx1="http://schemas.microsoft.com/office/drawing/2015/9/8/chartex" xmlns:cx2="http://schemas.microsoft.com/office/drawing/2015/10/21/chartex" xmlns:cx3="http://schemas.microsoft.com/office/drawing/2016/5/9/chartex" xmlns:cx4="http://schemas.microsoft.com/office/drawing/2016/5/10/chartex" xmlns:cx5="http://schemas.microsoft.com/office/drawing/2016/5/11/chartex" xmlns:cx6="http://schemas.microsoft.com/office/drawing/2016/5/12/chartex" xmlns:cx7="http://schemas.microsoft.com/office/drawing/2016/5/13/chartex" xmlns:cx8="http://schemas.microsoft.com/office/drawing/2016/5/14/chartex" xmlns:mc="http://schemas.openxmlformats.org/markup-compatibility/2006" xmlns:o="urn:schemas-microsoft-com:office:office" xmlns:r="http://schemas.openxmlformats.org/officeDocument/2006/relationships" xmlns:m="http://schemas.openxmlformats.org/officeDocument/2006/math" xmlns:v="urn:schemas-microsoft-com:vml" xmlns:wp14="http://schemas.microsoft.com/office/word/2010/wordprocessingDrawing" xmlns:wp="http://schemas.openxmlformats.org/drawingml/2006/wordprocessingDrawing" xmlns:w10="urn:schemas-microsoft-com:office:word" xmlns:w="http://schemas.openxmlformats.org/wordprocessingml/2006/main" xmlns:w14="http://schemas.microsoft.com/office/word/2010/wordml" xmlns:w15="http://schemas.microsoft.com/office/word/2012/wordml" xmlns:w16se="http://schemas.microsoft.com/office/word/2015/wordml/symex" xmlns:wpg="http://schemas.microsoft.com/office/word/2010/wordprocessingGroup" xmlns:wpi="http://schemas.microsoft.com/office/word/2010/wordprocessingInk" xmlns:wne="http://schemas.microsoft.com/office/word/2006/wordml" xmlns:wps="http://schemas.microsoft.com/office/word/2010/wordprocessingShape" mc:Ignorable="w14 w15 w16se wp14">
+<w:ftr xmlns:wpc="http://schemas.microsoft.com/office/word/2010/wordprocessingCanvas" xmlns:cx="http://schemas.microsoft.com/office/drawing/2014/chartex" xmlns:mc="http://schemas.openxmlformats.org/markup-compatibility/2006" xmlns:o="urn:schemas-microsoft-com:office:office" xmlns:r="http://schemas.openxmlformats.org/officeDocument/2006/relationships" xmlns:m="http://schemas.openxmlformats.org/officeDocument/2006/math" xmlns:v="urn:schemas-microsoft-com:vml" xmlns:wp14="http://schemas.microsoft.com/office/word/2010/wordprocessingDrawing" xmlns:wp="http://schemas.openxmlformats.org/drawingml/2006/wordprocessingDrawing" xmlns:w10="urn:schemas-microsoft-com:office:word" xmlns:w="http://schemas.openxmlformats.org/wordprocessingml/2006/main" xmlns:w14="http://schemas.microsoft.com/office/word/2010/wordml" xmlns:w15="http://schemas.microsoft.com/office/word/2012/wordml" xmlns:w16se="http://schemas.microsoft.com/office/word/2015/wordml/symex" xmlns:wpg="http://schemas.microsoft.com/office/word/2010/wordprocessingGroup" xmlns:wpi="http://schemas.microsoft.com/office/word/2010/wordprocessingInk" xmlns:wne="http://schemas.microsoft.com/office/word/2006/wordml" xmlns:wps="http://schemas.microsoft.com/office/word/2010/wordprocessingShape" mc:Ignorable="w14 w15 w16se wp14">
   <w:p>
     <w:pPr>
       <w:pStyle w:val="Footer"/>
@@ -13028,7 +13027,7 @@
 </file>
 
 <file path=word/footer2.xml><?xml version="1.0" encoding="utf-8"?>
-<w:ftr xmlns:wpc="http://schemas.microsoft.com/office/word/2010/wordprocessingCanvas" xmlns:cx="http://schemas.microsoft.com/office/drawing/2014/chartex" xmlns:cx1="http://schemas.microsoft.com/office/drawing/2015/9/8/chartex" xmlns:cx2="http://schemas.microsoft.com/office/drawing/2015/10/21/chartex" xmlns:cx3="http://schemas.microsoft.com/office/drawing/2016/5/9/chartex" xmlns:cx4="http://schemas.microsoft.com/office/drawing/2016/5/10/chartex" xmlns:cx5="http://schemas.microsoft.com/office/drawing/2016/5/11/chartex" xmlns:cx6="http://schemas.microsoft.com/office/drawing/2016/5/12/chartex" xmlns:cx7="http://schemas.microsoft.com/office/drawing/2016/5/13/chartex" xmlns:cx8="http://schemas.microsoft.com/office/drawing/2016/5/14/chartex" xmlns:mc="http://schemas.openxmlformats.org/markup-compatibility/2006" xmlns:o="urn:schemas-microsoft-com:office:office" xmlns:r="http://schemas.openxmlformats.org/officeDocument/2006/relationships" xmlns:m="http://schemas.openxmlformats.org/officeDocument/2006/math" xmlns:v="urn:schemas-microsoft-com:vml" xmlns:wp14="http://schemas.microsoft.com/office/word/2010/wordprocessingDrawing" xmlns:wp="http://schemas.openxmlformats.org/drawingml/2006/wordprocessingDrawing" xmlns:w10="urn:schemas-microsoft-com:office:word" xmlns:w="http://schemas.openxmlformats.org/wordprocessingml/2006/main" xmlns:w14="http://schemas.microsoft.com/office/word/2010/wordml" xmlns:w15="http://schemas.microsoft.com/office/word/2012/wordml" xmlns:w16se="http://schemas.microsoft.com/office/word/2015/wordml/symex" xmlns:wpg="http://schemas.microsoft.com/office/word/2010/wordprocessingGroup" xmlns:wpi="http://schemas.microsoft.com/office/word/2010/wordprocessingInk" xmlns:wne="http://schemas.microsoft.com/office/word/2006/wordml" xmlns:wps="http://schemas.microsoft.com/office/word/2010/wordprocessingShape" mc:Ignorable="w14 w15 w16se wp14">
+<w:ftr xmlns:wpc="http://schemas.microsoft.com/office/word/2010/wordprocessingCanvas" xmlns:cx="http://schemas.microsoft.com/office/drawing/2014/chartex" xmlns:mc="http://schemas.openxmlformats.org/markup-compatibility/2006" xmlns:o="urn:schemas-microsoft-com:office:office" xmlns:r="http://schemas.openxmlformats.org/officeDocument/2006/relationships" xmlns:m="http://schemas.openxmlformats.org/officeDocument/2006/math" xmlns:v="urn:schemas-microsoft-com:vml" xmlns:wp14="http://schemas.microsoft.com/office/word/2010/wordprocessingDrawing" xmlns:wp="http://schemas.openxmlformats.org/drawingml/2006/wordprocessingDrawing" xmlns:w10="urn:schemas-microsoft-com:office:word" xmlns:w="http://schemas.openxmlformats.org/wordprocessingml/2006/main" xmlns:w14="http://schemas.microsoft.com/office/word/2010/wordml" xmlns:w15="http://schemas.microsoft.com/office/word/2012/wordml" xmlns:w16se="http://schemas.microsoft.com/office/word/2015/wordml/symex" xmlns:wpg="http://schemas.microsoft.com/office/word/2010/wordprocessingGroup" xmlns:wpi="http://schemas.microsoft.com/office/word/2010/wordprocessingInk" xmlns:wne="http://schemas.microsoft.com/office/word/2006/wordml" xmlns:wps="http://schemas.microsoft.com/office/word/2010/wordprocessingShape" mc:Ignorable="w14 w15 w16se wp14">
   <w:p>
     <w:pPr>
       <w:pStyle w:val="Footer"/>
@@ -13042,7 +13041,7 @@
 </file>
 
 <file path=word/footer3.xml><?xml version="1.0" encoding="utf-8"?>
-<w:ftr xmlns:wpc="http://schemas.microsoft.com/office/word/2010/wordprocessingCanvas" xmlns:cx="http://schemas.microsoft.com/office/drawing/2014/chartex" xmlns:cx1="http://schemas.microsoft.com/office/drawing/2015/9/8/chartex" xmlns:cx2="http://schemas.microsoft.com/office/drawing/2015/10/21/chartex" xmlns:cx3="http://schemas.microsoft.com/office/drawing/2016/5/9/chartex" xmlns:cx4="http://schemas.microsoft.com/office/drawing/2016/5/10/chartex" xmlns:cx5="http://schemas.microsoft.com/office/drawing/2016/5/11/chartex" xmlns:cx6="http://schemas.microsoft.com/office/drawing/2016/5/12/chartex" xmlns:cx7="http://schemas.microsoft.com/office/drawing/2016/5/13/chartex" xmlns:cx8="http://schemas.microsoft.com/office/drawing/2016/5/14/chartex" xmlns:mc="http://schemas.openxmlformats.org/markup-compatibility/2006" xmlns:o="urn:schemas-microsoft-com:office:office" xmlns:r="http://schemas.openxmlformats.org/officeDocument/2006/relationships" xmlns:m="http://schemas.openxmlformats.org/officeDocument/2006/math" xmlns:v="urn:schemas-microsoft-com:vml" xmlns:wp14="http://schemas.microsoft.com/office/word/2010/wordprocessingDrawing" xmlns:wp="http://schemas.openxmlformats.org/drawingml/2006/wordprocessingDrawing" xmlns:w10="urn:schemas-microsoft-com:office:word" xmlns:w="http://schemas.openxmlformats.org/wordprocessingml/2006/main" xmlns:w14="http://schemas.microsoft.com/office/word/2010/wordml" xmlns:w15="http://schemas.microsoft.com/office/word/2012/wordml" xmlns:w16se="http://schemas.microsoft.com/office/word/2015/wordml/symex" xmlns:wpg="http://schemas.microsoft.com/office/word/2010/wordprocessingGroup" xmlns:wpi="http://schemas.microsoft.com/office/word/2010/wordprocessingInk" xmlns:wne="http://schemas.microsoft.com/office/word/2006/wordml" xmlns:wps="http://schemas.microsoft.com/office/word/2010/wordprocessingShape" mc:Ignorable="w14 w15 w16se wp14">
+<w:ftr xmlns:wpc="http://schemas.microsoft.com/office/word/2010/wordprocessingCanvas" xmlns:cx="http://schemas.microsoft.com/office/drawing/2014/chartex" xmlns:mc="http://schemas.openxmlformats.org/markup-compatibility/2006" xmlns:o="urn:schemas-microsoft-com:office:office" xmlns:r="http://schemas.openxmlformats.org/officeDocument/2006/relationships" xmlns:m="http://schemas.openxmlformats.org/officeDocument/2006/math" xmlns:v="urn:schemas-microsoft-com:vml" xmlns:wp14="http://schemas.microsoft.com/office/word/2010/wordprocessingDrawing" xmlns:wp="http://schemas.openxmlformats.org/drawingml/2006/wordprocessingDrawing" xmlns:w10="urn:schemas-microsoft-com:office:word" xmlns:w="http://schemas.openxmlformats.org/wordprocessingml/2006/main" xmlns:w14="http://schemas.microsoft.com/office/word/2010/wordml" xmlns:w15="http://schemas.microsoft.com/office/word/2012/wordml" xmlns:w16se="http://schemas.microsoft.com/office/word/2015/wordml/symex" xmlns:wpg="http://schemas.microsoft.com/office/word/2010/wordprocessingGroup" xmlns:wpi="http://schemas.microsoft.com/office/word/2010/wordprocessingInk" xmlns:wne="http://schemas.microsoft.com/office/word/2006/wordml" xmlns:wps="http://schemas.microsoft.com/office/word/2010/wordprocessingShape" mc:Ignorable="w14 w15 w16se wp14">
   <w:p>
     <w:pPr>
       <w:pStyle w:val="Footer"/>
@@ -13064,7 +13063,7 @@
       <w:rPr>
         <w:noProof/>
       </w:rPr>
-      <w:t>19</w:t>
+      <w:t>6</w:t>
     </w:r>
     <w:r>
       <w:fldChar w:fldCharType="end"/>
@@ -13080,7 +13079,7 @@
 </file>
 
 <file path=word/footer4.xml><?xml version="1.0" encoding="utf-8"?>
-<w:ftr xmlns:wpc="http://schemas.microsoft.com/office/word/2010/wordprocessingCanvas" xmlns:cx="http://schemas.microsoft.com/office/drawing/2014/chartex" xmlns:cx1="http://schemas.microsoft.com/office/drawing/2015/9/8/chartex" xmlns:cx2="http://schemas.microsoft.com/office/drawing/2015/10/21/chartex" xmlns:cx3="http://schemas.microsoft.com/office/drawing/2016/5/9/chartex" xmlns:cx4="http://schemas.microsoft.com/office/drawing/2016/5/10/chartex" xmlns:cx5="http://schemas.microsoft.com/office/drawing/2016/5/11/chartex" xmlns:cx6="http://schemas.microsoft.com/office/drawing/2016/5/12/chartex" xmlns:cx7="http://schemas.microsoft.com/office/drawing/2016/5/13/chartex" xmlns:cx8="http://schemas.microsoft.com/office/drawing/2016/5/14/chartex" xmlns:mc="http://schemas.openxmlformats.org/markup-compatibility/2006" xmlns:o="urn:schemas-microsoft-com:office:office" xmlns:r="http://schemas.openxmlformats.org/officeDocument/2006/relationships" xmlns:m="http://schemas.openxmlformats.org/officeDocument/2006/math" xmlns:v="urn:schemas-microsoft-com:vml" xmlns:wp14="http://schemas.microsoft.com/office/word/2010/wordprocessingDrawing" xmlns:wp="http://schemas.openxmlformats.org/drawingml/2006/wordprocessingDrawing" xmlns:w10="urn:schemas-microsoft-com:office:word" xmlns:w="http://schemas.openxmlformats.org/wordprocessingml/2006/main" xmlns:w14="http://schemas.microsoft.com/office/word/2010/wordml" xmlns:w15="http://schemas.microsoft.com/office/word/2012/wordml" xmlns:w16se="http://schemas.microsoft.com/office/word/2015/wordml/symex" xmlns:wpg="http://schemas.microsoft.com/office/word/2010/wordprocessingGroup" xmlns:wpi="http://schemas.microsoft.com/office/word/2010/wordprocessingInk" xmlns:wne="http://schemas.microsoft.com/office/word/2006/wordml" xmlns:wps="http://schemas.microsoft.com/office/word/2010/wordprocessingShape" mc:Ignorable="w14 w15 w16se wp14">
+<w:ftr xmlns:wpc="http://schemas.microsoft.com/office/word/2010/wordprocessingCanvas" xmlns:cx="http://schemas.microsoft.com/office/drawing/2014/chartex" xmlns:mc="http://schemas.openxmlformats.org/markup-compatibility/2006" xmlns:o="urn:schemas-microsoft-com:office:office" xmlns:r="http://schemas.openxmlformats.org/officeDocument/2006/relationships" xmlns:m="http://schemas.openxmlformats.org/officeDocument/2006/math" xmlns:v="urn:schemas-microsoft-com:vml" xmlns:wp14="http://schemas.microsoft.com/office/word/2010/wordprocessingDrawing" xmlns:wp="http://schemas.openxmlformats.org/drawingml/2006/wordprocessingDrawing" xmlns:w10="urn:schemas-microsoft-com:office:word" xmlns:w="http://schemas.openxmlformats.org/wordprocessingml/2006/main" xmlns:w14="http://schemas.microsoft.com/office/word/2010/wordml" xmlns:w15="http://schemas.microsoft.com/office/word/2012/wordml" xmlns:w16se="http://schemas.microsoft.com/office/word/2015/wordml/symex" xmlns:wpg="http://schemas.microsoft.com/office/word/2010/wordprocessingGroup" xmlns:wpi="http://schemas.microsoft.com/office/word/2010/wordprocessingInk" xmlns:wne="http://schemas.microsoft.com/office/word/2006/wordml" xmlns:wps="http://schemas.microsoft.com/office/word/2010/wordprocessingShape" mc:Ignorable="w14 w15 w16se wp14">
   <w:p>
     <w:pPr>
       <w:pStyle w:val="Footer"/>
@@ -13091,7 +13090,7 @@
 </file>
 
 <file path=word/footnotes.xml><?xml version="1.0" encoding="utf-8"?>
-<w:footnotes xmlns:wpc="http://schemas.microsoft.com/office/word/2010/wordprocessingCanvas" xmlns:cx="http://schemas.microsoft.com/office/drawing/2014/chartex" xmlns:cx1="http://schemas.microsoft.com/office/drawing/2015/9/8/chartex" xmlns:cx2="http://schemas.microsoft.com/office/drawing/2015/10/21/chartex" xmlns:cx3="http://schemas.microsoft.com/office/drawing/2016/5/9/chartex" xmlns:cx4="http://schemas.microsoft.com/office/drawing/2016/5/10/chartex" xmlns:cx5="http://schemas.microsoft.com/office/drawing/2016/5/11/chartex" xmlns:cx6="http://schemas.microsoft.com/office/drawing/2016/5/12/chartex" xmlns:cx7="http://schemas.microsoft.com/office/drawing/2016/5/13/chartex" xmlns:cx8="http://schemas.microsoft.com/office/drawing/2016/5/14/chartex" xmlns:mc="http://schemas.openxmlformats.org/markup-compatibility/2006" xmlns:o="urn:schemas-microsoft-com:office:office" xmlns:r="http://schemas.openxmlformats.org/officeDocument/2006/relationships" xmlns:m="http://schemas.openxmlformats.org/officeDocument/2006/math" xmlns:v="urn:schemas-microsoft-com:vml" xmlns:wp14="http://schemas.microsoft.com/office/word/2010/wordprocessingDrawing" xmlns:wp="http://schemas.openxmlformats.org/drawingml/2006/wordprocessingDrawing" xmlns:w10="urn:schemas-microsoft-com:office:word" xmlns:w="http://schemas.openxmlformats.org/wordprocessingml/2006/main" xmlns:w14="http://schemas.microsoft.com/office/word/2010/wordml" xmlns:w15="http://schemas.microsoft.com/office/word/2012/wordml" xmlns:w16se="http://schemas.microsoft.com/office/word/2015/wordml/symex" xmlns:wpg="http://schemas.microsoft.com/office/word/2010/wordprocessingGroup" xmlns:wpi="http://schemas.microsoft.com/office/word/2010/wordprocessingInk" xmlns:wne="http://schemas.microsoft.com/office/word/2006/wordml" xmlns:wps="http://schemas.microsoft.com/office/word/2010/wordprocessingShape" mc:Ignorable="w14 w15 w16se wp14">
+<w:footnotes xmlns:wpc="http://schemas.microsoft.com/office/word/2010/wordprocessingCanvas" xmlns:cx="http://schemas.microsoft.com/office/drawing/2014/chartex" xmlns:mc="http://schemas.openxmlformats.org/markup-compatibility/2006" xmlns:o="urn:schemas-microsoft-com:office:office" xmlns:r="http://schemas.openxmlformats.org/officeDocument/2006/relationships" xmlns:m="http://schemas.openxmlformats.org/officeDocument/2006/math" xmlns:v="urn:schemas-microsoft-com:vml" xmlns:wp14="http://schemas.microsoft.com/office/word/2010/wordprocessingDrawing" xmlns:wp="http://schemas.openxmlformats.org/drawingml/2006/wordprocessingDrawing" xmlns:w10="urn:schemas-microsoft-com:office:word" xmlns:w="http://schemas.openxmlformats.org/wordprocessingml/2006/main" xmlns:w14="http://schemas.microsoft.com/office/word/2010/wordml" xmlns:w15="http://schemas.microsoft.com/office/word/2012/wordml" xmlns:w16se="http://schemas.microsoft.com/office/word/2015/wordml/symex" xmlns:wpg="http://schemas.microsoft.com/office/word/2010/wordprocessingGroup" xmlns:wpi="http://schemas.microsoft.com/office/word/2010/wordprocessingInk" xmlns:wne="http://schemas.microsoft.com/office/word/2006/wordml" xmlns:wps="http://schemas.microsoft.com/office/word/2010/wordprocessingShape" mc:Ignorable="w14 w15 w16se wp14">
   <w:footnote w:type="separator" w:id="-1">
     <w:p>
       <w:r>
@@ -13110,7 +13109,7 @@
 </file>
 
 <file path=word/header1.xml><?xml version="1.0" encoding="utf-8"?>
-<w:hdr xmlns:wpc="http://schemas.microsoft.com/office/word/2010/wordprocessingCanvas" xmlns:cx="http://schemas.microsoft.com/office/drawing/2014/chartex" xmlns:cx1="http://schemas.microsoft.com/office/drawing/2015/9/8/chartex" xmlns:cx2="http://schemas.microsoft.com/office/drawing/2015/10/21/chartex" xmlns:cx3="http://schemas.microsoft.com/office/drawing/2016/5/9/chartex" xmlns:cx4="http://schemas.microsoft.com/office/drawing/2016/5/10/chartex" xmlns:cx5="http://schemas.microsoft.com/office/drawing/2016/5/11/chartex" xmlns:cx6="http://schemas.microsoft.com/office/drawing/2016/5/12/chartex" xmlns:cx7="http://schemas.microsoft.com/office/drawing/2016/5/13/chartex" xmlns:cx8="http://schemas.microsoft.com/office/drawing/2016/5/14/chartex" xmlns:mc="http://schemas.openxmlformats.org/markup-compatibility/2006" xmlns:o="urn:schemas-microsoft-com:office:office" xmlns:r="http://schemas.openxmlformats.org/officeDocument/2006/relationships" xmlns:m="http://schemas.openxmlformats.org/officeDocument/2006/math" xmlns:v="urn:schemas-microsoft-com:vml" xmlns:wp14="http://schemas.microsoft.com/office/word/2010/wordprocessingDrawing" xmlns:wp="http://schemas.openxmlformats.org/drawingml/2006/wordprocessingDrawing" xmlns:w10="urn:schemas-microsoft-com:office:word" xmlns:w="http://schemas.openxmlformats.org/wordprocessingml/2006/main" xmlns:w14="http://schemas.microsoft.com/office/word/2010/wordml" xmlns:w15="http://schemas.microsoft.com/office/word/2012/wordml" xmlns:w16se="http://schemas.microsoft.com/office/word/2015/wordml/symex" xmlns:wpg="http://schemas.microsoft.com/office/word/2010/wordprocessingGroup" xmlns:wpi="http://schemas.microsoft.com/office/word/2010/wordprocessingInk" xmlns:wne="http://schemas.microsoft.com/office/word/2006/wordml" xmlns:wps="http://schemas.microsoft.com/office/word/2010/wordprocessingShape" mc:Ignorable="w14 w15 w16se wp14">
+<w:hdr xmlns:wpc="http://schemas.microsoft.com/office/word/2010/wordprocessingCanvas" xmlns:cx="http://schemas.microsoft.com/office/drawing/2014/chartex" xmlns:mc="http://schemas.openxmlformats.org/markup-compatibility/2006" xmlns:o="urn:schemas-microsoft-com:office:office" xmlns:r="http://schemas.openxmlformats.org/officeDocument/2006/relationships" xmlns:m="http://schemas.openxmlformats.org/officeDocument/2006/math" xmlns:v="urn:schemas-microsoft-com:vml" xmlns:wp14="http://schemas.microsoft.com/office/word/2010/wordprocessingDrawing" xmlns:wp="http://schemas.openxmlformats.org/drawingml/2006/wordprocessingDrawing" xmlns:w10="urn:schemas-microsoft-com:office:word" xmlns:w="http://schemas.openxmlformats.org/wordprocessingml/2006/main" xmlns:w14="http://schemas.microsoft.com/office/word/2010/wordml" xmlns:w15="http://schemas.microsoft.com/office/word/2012/wordml" xmlns:w16se="http://schemas.microsoft.com/office/word/2015/wordml/symex" xmlns:wpg="http://schemas.microsoft.com/office/word/2010/wordprocessingGroup" xmlns:wpi="http://schemas.microsoft.com/office/word/2010/wordprocessingInk" xmlns:wne="http://schemas.microsoft.com/office/word/2006/wordml" xmlns:wps="http://schemas.microsoft.com/office/word/2010/wordprocessingShape" mc:Ignorable="w14 w15 w16se wp14">
   <w:p>
     <w:pPr>
       <w:pStyle w:val="Header"/>
@@ -13123,7 +13122,7 @@
 </file>
 
 <file path=word/header2.xml><?xml version="1.0" encoding="utf-8"?>
-<w:hdr xmlns:wpc="http://schemas.microsoft.com/office/word/2010/wordprocessingCanvas" xmlns:cx="http://schemas.microsoft.com/office/drawing/2014/chartex" xmlns:cx1="http://schemas.microsoft.com/office/drawing/2015/9/8/chartex" xmlns:cx2="http://schemas.microsoft.com/office/drawing/2015/10/21/chartex" xmlns:cx3="http://schemas.microsoft.com/office/drawing/2016/5/9/chartex" xmlns:cx4="http://schemas.microsoft.com/office/drawing/2016/5/10/chartex" xmlns:cx5="http://schemas.microsoft.com/office/drawing/2016/5/11/chartex" xmlns:cx6="http://schemas.microsoft.com/office/drawing/2016/5/12/chartex" xmlns:cx7="http://schemas.microsoft.com/office/drawing/2016/5/13/chartex" xmlns:cx8="http://schemas.microsoft.com/office/drawing/2016/5/14/chartex" xmlns:mc="http://schemas.openxmlformats.org/markup-compatibility/2006" xmlns:o="urn:schemas-microsoft-com:office:office" xmlns:r="http://schemas.openxmlformats.org/officeDocument/2006/relationships" xmlns:m="http://schemas.openxmlformats.org/officeDocument/2006/math" xmlns:v="urn:schemas-microsoft-com:vml" xmlns:wp14="http://schemas.microsoft.com/office/word/2010/wordprocessingDrawing" xmlns:wp="http://schemas.openxmlformats.org/drawingml/2006/wordprocessingDrawing" xmlns:w10="urn:schemas-microsoft-com:office:word" xmlns:w="http://schemas.openxmlformats.org/wordprocessingml/2006/main" xmlns:w14="http://schemas.microsoft.com/office/word/2010/wordml" xmlns:w15="http://schemas.microsoft.com/office/word/2012/wordml" xmlns:w16se="http://schemas.microsoft.com/office/word/2015/wordml/symex" xmlns:wpg="http://schemas.microsoft.com/office/word/2010/wordprocessingGroup" xmlns:wpi="http://schemas.microsoft.com/office/word/2010/wordprocessingInk" xmlns:wne="http://schemas.microsoft.com/office/word/2006/wordml" xmlns:wps="http://schemas.microsoft.com/office/word/2010/wordprocessingShape" mc:Ignorable="w14 w15 w16se wp14">
+<w:hdr xmlns:wpc="http://schemas.microsoft.com/office/word/2010/wordprocessingCanvas" xmlns:cx="http://schemas.microsoft.com/office/drawing/2014/chartex" xmlns:mc="http://schemas.openxmlformats.org/markup-compatibility/2006" xmlns:o="urn:schemas-microsoft-com:office:office" xmlns:r="http://schemas.openxmlformats.org/officeDocument/2006/relationships" xmlns:m="http://schemas.openxmlformats.org/officeDocument/2006/math" xmlns:v="urn:schemas-microsoft-com:vml" xmlns:wp14="http://schemas.microsoft.com/office/word/2010/wordprocessingDrawing" xmlns:wp="http://schemas.openxmlformats.org/drawingml/2006/wordprocessingDrawing" xmlns:w10="urn:schemas-microsoft-com:office:word" xmlns:w="http://schemas.openxmlformats.org/wordprocessingml/2006/main" xmlns:w14="http://schemas.microsoft.com/office/word/2010/wordml" xmlns:w15="http://schemas.microsoft.com/office/word/2012/wordml" xmlns:w16se="http://schemas.microsoft.com/office/word/2015/wordml/symex" xmlns:wpg="http://schemas.microsoft.com/office/word/2010/wordprocessingGroup" xmlns:wpi="http://schemas.microsoft.com/office/word/2010/wordprocessingInk" xmlns:wne="http://schemas.microsoft.com/office/word/2006/wordml" xmlns:wps="http://schemas.microsoft.com/office/word/2010/wordprocessingShape" mc:Ignorable="w14 w15 w16se wp14">
   <w:p>
     <w:pPr>
       <w:pStyle w:val="Header"/>
@@ -13137,7 +13136,7 @@
 </file>
 
 <file path=word/header3.xml><?xml version="1.0" encoding="utf-8"?>
-<w:hdr xmlns:wpc="http://schemas.microsoft.com/office/word/2010/wordprocessingCanvas" xmlns:cx="http://schemas.microsoft.com/office/drawing/2014/chartex" xmlns:cx1="http://schemas.microsoft.com/office/drawing/2015/9/8/chartex" xmlns:cx2="http://schemas.microsoft.com/office/drawing/2015/10/21/chartex" xmlns:cx3="http://schemas.microsoft.com/office/drawing/2016/5/9/chartex" xmlns:cx4="http://schemas.microsoft.com/office/drawing/2016/5/10/chartex" xmlns:cx5="http://schemas.microsoft.com/office/drawing/2016/5/11/chartex" xmlns:cx6="http://schemas.microsoft.com/office/drawing/2016/5/12/chartex" xmlns:cx7="http://schemas.microsoft.com/office/drawing/2016/5/13/chartex" xmlns:cx8="http://schemas.microsoft.com/office/drawing/2016/5/14/chartex" xmlns:mc="http://schemas.openxmlformats.org/markup-compatibility/2006" xmlns:o="urn:schemas-microsoft-com:office:office" xmlns:r="http://schemas.openxmlformats.org/officeDocument/2006/relationships" xmlns:m="http://schemas.openxmlformats.org/officeDocument/2006/math" xmlns:v="urn:schemas-microsoft-com:vml" xmlns:wp14="http://schemas.microsoft.com/office/word/2010/wordprocessingDrawing" xmlns:wp="http://schemas.openxmlformats.org/drawingml/2006/wordprocessingDrawing" xmlns:w10="urn:schemas-microsoft-com:office:word" xmlns:w="http://schemas.openxmlformats.org/wordprocessingml/2006/main" xmlns:w14="http://schemas.microsoft.com/office/word/2010/wordml" xmlns:w15="http://schemas.microsoft.com/office/word/2012/wordml" xmlns:w16se="http://schemas.microsoft.com/office/word/2015/wordml/symex" xmlns:wpg="http://schemas.microsoft.com/office/word/2010/wordprocessingGroup" xmlns:wpi="http://schemas.microsoft.com/office/word/2010/wordprocessingInk" xmlns:wne="http://schemas.microsoft.com/office/word/2006/wordml" xmlns:wps="http://schemas.microsoft.com/office/word/2010/wordprocessingShape" mc:Ignorable="w14 w15 w16se wp14">
+<w:hdr xmlns:wpc="http://schemas.microsoft.com/office/word/2010/wordprocessingCanvas" xmlns:cx="http://schemas.microsoft.com/office/drawing/2014/chartex" xmlns:mc="http://schemas.openxmlformats.org/markup-compatibility/2006" xmlns:o="urn:schemas-microsoft-com:office:office" xmlns:r="http://schemas.openxmlformats.org/officeDocument/2006/relationships" xmlns:m="http://schemas.openxmlformats.org/officeDocument/2006/math" xmlns:v="urn:schemas-microsoft-com:vml" xmlns:wp14="http://schemas.microsoft.com/office/word/2010/wordprocessingDrawing" xmlns:wp="http://schemas.openxmlformats.org/drawingml/2006/wordprocessingDrawing" xmlns:w10="urn:schemas-microsoft-com:office:word" xmlns:w="http://schemas.openxmlformats.org/wordprocessingml/2006/main" xmlns:w14="http://schemas.microsoft.com/office/word/2010/wordml" xmlns:w15="http://schemas.microsoft.com/office/word/2012/wordml" xmlns:w16se="http://schemas.microsoft.com/office/word/2015/wordml/symex" xmlns:wpg="http://schemas.microsoft.com/office/word/2010/wordprocessingGroup" xmlns:wpi="http://schemas.microsoft.com/office/word/2010/wordprocessingInk" xmlns:wne="http://schemas.microsoft.com/office/word/2006/wordml" xmlns:wps="http://schemas.microsoft.com/office/word/2010/wordprocessingShape" mc:Ignorable="w14 w15 w16se wp14">
   <w:p>
     <w:pPr>
       <w:pStyle w:val="Header"/>
@@ -13172,7 +13171,7 @@
 </file>
 
 <file path=word/header4.xml><?xml version="1.0" encoding="utf-8"?>
-<w:hdr xmlns:wpc="http://schemas.microsoft.com/office/word/2010/wordprocessingCanvas" xmlns:cx="http://schemas.microsoft.com/office/drawing/2014/chartex" xmlns:cx1="http://schemas.microsoft.com/office/drawing/2015/9/8/chartex" xmlns:cx2="http://schemas.microsoft.com/office/drawing/2015/10/21/chartex" xmlns:cx3="http://schemas.microsoft.com/office/drawing/2016/5/9/chartex" xmlns:cx4="http://schemas.microsoft.com/office/drawing/2016/5/10/chartex" xmlns:cx5="http://schemas.microsoft.com/office/drawing/2016/5/11/chartex" xmlns:cx6="http://schemas.microsoft.com/office/drawing/2016/5/12/chartex" xmlns:cx7="http://schemas.microsoft.com/office/drawing/2016/5/13/chartex" xmlns:cx8="http://schemas.microsoft.com/office/drawing/2016/5/14/chartex" xmlns:mc="http://schemas.openxmlformats.org/markup-compatibility/2006" xmlns:o="urn:schemas-microsoft-com:office:office" xmlns:r="http://schemas.openxmlformats.org/officeDocument/2006/relationships" xmlns:m="http://schemas.openxmlformats.org/officeDocument/2006/math" xmlns:v="urn:schemas-microsoft-com:vml" xmlns:wp14="http://schemas.microsoft.com/office/word/2010/wordprocessingDrawing" xmlns:wp="http://schemas.openxmlformats.org/drawingml/2006/wordprocessingDrawing" xmlns:w10="urn:schemas-microsoft-com:office:word" xmlns:w="http://schemas.openxmlformats.org/wordprocessingml/2006/main" xmlns:w14="http://schemas.microsoft.com/office/word/2010/wordml" xmlns:w15="http://schemas.microsoft.com/office/word/2012/wordml" xmlns:w16se="http://schemas.microsoft.com/office/word/2015/wordml/symex" xmlns:wpg="http://schemas.microsoft.com/office/word/2010/wordprocessingGroup" xmlns:wpi="http://schemas.microsoft.com/office/word/2010/wordprocessingInk" xmlns:wne="http://schemas.microsoft.com/office/word/2006/wordml" xmlns:wps="http://schemas.microsoft.com/office/word/2010/wordprocessingShape" mc:Ignorable="w14 w15 w16se wp14">
+<w:hdr xmlns:wpc="http://schemas.microsoft.com/office/word/2010/wordprocessingCanvas" xmlns:cx="http://schemas.microsoft.com/office/drawing/2014/chartex" xmlns:mc="http://schemas.openxmlformats.org/markup-compatibility/2006" xmlns:o="urn:schemas-microsoft-com:office:office" xmlns:r="http://schemas.openxmlformats.org/officeDocument/2006/relationships" xmlns:m="http://schemas.openxmlformats.org/officeDocument/2006/math" xmlns:v="urn:schemas-microsoft-com:vml" xmlns:wp14="http://schemas.microsoft.com/office/word/2010/wordprocessingDrawing" xmlns:wp="http://schemas.openxmlformats.org/drawingml/2006/wordprocessingDrawing" xmlns:w10="urn:schemas-microsoft-com:office:word" xmlns:w="http://schemas.openxmlformats.org/wordprocessingml/2006/main" xmlns:w14="http://schemas.microsoft.com/office/word/2010/wordml" xmlns:w15="http://schemas.microsoft.com/office/word/2012/wordml" xmlns:w16se="http://schemas.microsoft.com/office/word/2015/wordml/symex" xmlns:wpg="http://schemas.microsoft.com/office/word/2010/wordprocessingGroup" xmlns:wpi="http://schemas.microsoft.com/office/word/2010/wordprocessingInk" xmlns:wne="http://schemas.microsoft.com/office/word/2006/wordml" xmlns:wps="http://schemas.microsoft.com/office/word/2010/wordprocessingShape" mc:Ignorable="w14 w15 w16se wp14">
   <w:p>
     <w:pPr>
       <w:pStyle w:val="Header"/>
@@ -13200,7 +13199,7 @@
 </file>
 
 <file path=word/numbering.xml><?xml version="1.0" encoding="utf-8"?>
-<w:numbering xmlns:wpc="http://schemas.microsoft.com/office/word/2010/wordprocessingCanvas" xmlns:cx="http://schemas.microsoft.com/office/drawing/2014/chartex" xmlns:cx1="http://schemas.microsoft.com/office/drawing/2015/9/8/chartex" xmlns:cx2="http://schemas.microsoft.com/office/drawing/2015/10/21/chartex" xmlns:cx3="http://schemas.microsoft.com/office/drawing/2016/5/9/chartex" xmlns:cx4="http://schemas.microsoft.com/office/drawing/2016/5/10/chartex" xmlns:cx5="http://schemas.microsoft.com/office/drawing/2016/5/11/chartex" xmlns:cx6="http://schemas.microsoft.com/office/drawing/2016/5/12/chartex" xmlns:cx7="http://schemas.microsoft.com/office/drawing/2016/5/13/chartex" xmlns:cx8="http://schemas.microsoft.com/office/drawing/2016/5/14/chartex" xmlns:mc="http://schemas.openxmlformats.org/markup-compatibility/2006" xmlns:o="urn:schemas-microsoft-com:office:office" xmlns:r="http://schemas.openxmlformats.org/officeDocument/2006/relationships" xmlns:m="http://schemas.openxmlformats.org/officeDocument/2006/math" xmlns:v="urn:schemas-microsoft-com:vml" xmlns:wp14="http://schemas.microsoft.com/office/word/2010/wordprocessingDrawing" xmlns:wp="http://schemas.openxmlformats.org/drawingml/2006/wordprocessingDrawing" xmlns:w10="urn:schemas-microsoft-com:office:word" xmlns:w="http://schemas.openxmlformats.org/wordprocessingml/2006/main" xmlns:w14="http://schemas.microsoft.com/office/word/2010/wordml" xmlns:w15="http://schemas.microsoft.com/office/word/2012/wordml" xmlns:w16se="http://schemas.microsoft.com/office/word/2015/wordml/symex" xmlns:wpg="http://schemas.microsoft.com/office/word/2010/wordprocessingGroup" xmlns:wpi="http://schemas.microsoft.com/office/word/2010/wordprocessingInk" xmlns:wne="http://schemas.microsoft.com/office/word/2006/wordml" xmlns:wps="http://schemas.microsoft.com/office/word/2010/wordprocessingShape" mc:Ignorable="w14 w15 w16se wp14">
+<w:numbering xmlns:wpc="http://schemas.microsoft.com/office/word/2010/wordprocessingCanvas" xmlns:cx="http://schemas.microsoft.com/office/drawing/2014/chartex" xmlns:mc="http://schemas.openxmlformats.org/markup-compatibility/2006" xmlns:o="urn:schemas-microsoft-com:office:office" xmlns:r="http://schemas.openxmlformats.org/officeDocument/2006/relationships" xmlns:m="http://schemas.openxmlformats.org/officeDocument/2006/math" xmlns:v="urn:schemas-microsoft-com:vml" xmlns:wp14="http://schemas.microsoft.com/office/word/2010/wordprocessingDrawing" xmlns:wp="http://schemas.openxmlformats.org/drawingml/2006/wordprocessingDrawing" xmlns:w10="urn:schemas-microsoft-com:office:word" xmlns:w="http://schemas.openxmlformats.org/wordprocessingml/2006/main" xmlns:w14="http://schemas.microsoft.com/office/word/2010/wordml" xmlns:w15="http://schemas.microsoft.com/office/word/2012/wordml" xmlns:w16se="http://schemas.microsoft.com/office/word/2015/wordml/symex" xmlns:wpg="http://schemas.microsoft.com/office/word/2010/wordprocessingGroup" xmlns:wpi="http://schemas.microsoft.com/office/word/2010/wordprocessingInk" xmlns:wne="http://schemas.microsoft.com/office/word/2006/wordml" xmlns:wps="http://schemas.microsoft.com/office/word/2010/wordprocessingShape" mc:Ignorable="w14 w15 w16se wp14">
   <w:abstractNum w:abstractNumId="0" w15:restartNumberingAfterBreak="0">
     <w:nsid w:val="0DB222ED"/>
     <w:multiLevelType w:val="hybridMultilevel"/>
@@ -13569,7 +13568,7 @@
     </w:rPrDefault>
     <w:pPrDefault/>
   </w:docDefaults>
-  <w:latentStyles w:defLockedState="0" w:defUIPriority="0" w:defSemiHidden="0" w:defUnhideWhenUsed="0" w:defQFormat="0" w:count="374">
+  <w:latentStyles w:defLockedState="0" w:defUIPriority="0" w:defSemiHidden="0" w:defUnhideWhenUsed="0" w:defQFormat="0" w:count="371">
     <w:lsdException w:name="Normal" w:qFormat="1"/>
     <w:lsdException w:name="heading 1" w:qFormat="1"/>
     <w:lsdException w:name="heading 2" w:qFormat="1"/>
@@ -13850,9 +13849,6 @@
     <w:lsdException w:name="List Table 5 Dark Accent 6" w:uiPriority="50"/>
     <w:lsdException w:name="List Table 6 Colorful Accent 6" w:uiPriority="51"/>
     <w:lsdException w:name="List Table 7 Colorful Accent 6" w:uiPriority="52"/>
-    <w:lsdException w:name="Mention" w:semiHidden="1" w:uiPriority="99" w:unhideWhenUsed="1"/>
-    <w:lsdException w:name="Smart Hyperlink" w:semiHidden="1" w:uiPriority="99" w:unhideWhenUsed="1"/>
-    <w:lsdException w:name="Hashtag" w:semiHidden="1" w:uiPriority="99" w:unhideWhenUsed="1"/>
   </w:latentStyles>
   <w:style w:type="paragraph" w:default="1" w:styleId="Normal">
     <w:name w:val="Normal"/>
@@ -14537,7 +14533,7 @@
 </file>
 
 <file path=customXml/itemProps1.xml><?xml version="1.0" encoding="utf-8"?>
-<ds:datastoreItem xmlns:ds="http://schemas.openxmlformats.org/officeDocument/2006/customXml" ds:itemID="{3B47DD16-9EC5-4FEB-BE75-D9F2FCA4EF09}">
+<ds:datastoreItem xmlns:ds="http://schemas.openxmlformats.org/officeDocument/2006/customXml" ds:itemID="{347D6FC0-3BB8-42C1-A2DE-A344A862E706}">
   <ds:schemaRefs>
     <ds:schemaRef ds:uri="http://schemas.openxmlformats.org/officeDocument/2006/bibliography"/>
   </ds:schemaRefs>

</xml_diff>

<commit_message>
Write about the Monitor
</commit_message>
<xml_diff>
--- a/Report.docx
+++ b/Report.docx
@@ -73,16 +73,34 @@
       <w:r>
         <w:t xml:space="preserve">Instructor:  Dr. </w:t>
       </w:r>
-      <w:r>
-        <w:t>Jafar Saniie</w:t>
-      </w:r>
+      <w:proofErr w:type="spellStart"/>
+      <w:r>
+        <w:t>Jafar</w:t>
+      </w:r>
+      <w:proofErr w:type="spellEnd"/>
+      <w:r>
+        <w:t xml:space="preserve"> </w:t>
+      </w:r>
+      <w:proofErr w:type="spellStart"/>
+      <w:r>
+        <w:t>Saniie</w:t>
+      </w:r>
+      <w:proofErr w:type="spellEnd"/>
     </w:p>
     <w:p>
       <w:pPr>
         <w:pStyle w:val="Title"/>
       </w:pPr>
       <w:r>
-        <w:t>Teaching Assistant: Guojun Yang</w:t>
+        <w:t xml:space="preserve">Teaching Assistant: </w:t>
+      </w:r>
+      <w:proofErr w:type="spellStart"/>
+      <w:r>
+        <w:t>Guojun</w:t>
+      </w:r>
+      <w:proofErr w:type="spellEnd"/>
+      <w:r>
+        <w:t xml:space="preserve"> Yang</w:t>
       </w:r>
     </w:p>
     <w:p>
@@ -1483,7 +1501,13 @@
         <w:rPr>
           <w:noProof/>
         </w:rPr>
-        <w:t>User Instructional Manual</w:t>
+        <w:t>User Instruction</w:t>
+      </w:r>
+      <w:r>
+        <w:rPr>
+          <w:noProof/>
+        </w:rPr>
+        <w:t xml:space="preserve"> Manual</w:t>
       </w:r>
       <w:r>
         <w:rPr>
@@ -1563,7 +1587,7 @@
         <w:rPr>
           <w:noProof/>
         </w:rPr>
-        <w:t>Conclusions</w:t>
+        <w:t>Conclusion</w:t>
       </w:r>
       <w:r>
         <w:rPr>
@@ -1920,7 +1944,7 @@
                                     </pic:cNvPicPr>
                                   </pic:nvPicPr>
                                   <pic:blipFill>
-                                    <a:blip r:embed="rId13">
+                                    <a:blip r:embed="rId12">
                                       <a:extLst>
                                         <a:ext uri="{28A0092B-C50C-407E-A947-70E740481C1C}">
                                           <a14:useLocalDpi xmlns:a14="http://schemas.microsoft.com/office/drawing/2010/main" val="0"/>
@@ -2014,47 +2038,6 @@
       </w:r>
     </w:p>
     <w:p/>
-    <w:p>
-      <w:pPr>
-        <w:pStyle w:val="Heading1"/>
-      </w:pPr>
-    </w:p>
-    <w:p>
-      <w:pPr>
-        <w:pStyle w:val="Heading1"/>
-      </w:pPr>
-    </w:p>
-    <w:p>
-      <w:pPr>
-        <w:ind w:firstLine="720"/>
-        <w:rPr>
-          <w:b/>
-        </w:rPr>
-      </w:pPr>
-    </w:p>
-    <w:p>
-      <w:pPr>
-        <w:pStyle w:val="Heading1"/>
-        <w:rPr>
-          <w:b w:val="0"/>
-        </w:rPr>
-      </w:pPr>
-    </w:p>
-    <w:p/>
-    <w:p/>
-    <w:p/>
-    <w:p/>
-    <w:p/>
-    <w:p/>
-    <w:p/>
-    <w:p/>
-    <w:p/>
-    <w:p/>
-    <w:p/>
-    <w:p/>
-    <w:p/>
-    <w:p/>
-    <w:p/>
     <w:p/>
     <w:p>
       <w:pPr>
@@ -2107,260 +2090,107 @@
     </w:p>
     <w:p/>
     <w:p>
-      <w:r>
-        <w:tab/>
-      </w:r>
-      <w:r>
-        <w:t>A c</w:t>
-      </w:r>
-      <w:r>
-        <w:t>lear description of y</w:t>
-      </w:r>
-      <w:r>
-        <w:t>our design should be given here</w:t>
-      </w:r>
-      <w:r>
-        <w:t xml:space="preserve"> - w</w:t>
-      </w:r>
-      <w:r>
-        <w:t>hat this program will do, requirements</w:t>
-      </w:r>
-      <w:r>
-        <w:t>,</w:t>
-      </w:r>
-      <w:r>
-        <w:t xml:space="preserve"> etc.</w:t>
-      </w:r>
-      <w:r>
-        <w:rPr>
-          <w:noProof/>
-        </w:rPr>
-        <mc:AlternateContent>
-          <mc:Choice Requires="wps">
-            <w:drawing>
-              <wp:anchor distT="0" distB="0" distL="114300" distR="114300" simplePos="0" relativeHeight="251655168" behindDoc="0" locked="0" layoutInCell="1" allowOverlap="0">
-                <wp:simplePos x="0" y="0"/>
-                <wp:positionH relativeFrom="margin">
-                  <wp:posOffset>0</wp:posOffset>
-                </wp:positionH>
-                <wp:positionV relativeFrom="line">
-                  <wp:posOffset>107950</wp:posOffset>
-                </wp:positionV>
-                <wp:extent cx="2724150" cy="2143125"/>
-                <wp:effectExtent l="0" t="0" r="0" b="0"/>
-                <wp:wrapNone/>
-                <wp:docPr id="11" name="Text Box 433"/>
-                <wp:cNvGraphicFramePr>
-                  <a:graphicFrameLocks xmlns:a="http://schemas.openxmlformats.org/drawingml/2006/main"/>
-                </wp:cNvGraphicFramePr>
-                <a:graphic xmlns:a="http://schemas.openxmlformats.org/drawingml/2006/main">
-                  <a:graphicData uri="http://schemas.microsoft.com/office/word/2010/wordprocessingShape">
-                    <wps:wsp>
-                      <wps:cNvSpPr txBox="1">
-                        <a:spLocks noChangeArrowheads="1"/>
-                      </wps:cNvSpPr>
-                      <wps:spPr bwMode="auto">
-                        <a:xfrm>
-                          <a:off x="0" y="0"/>
-                          <a:ext cx="2724150" cy="2143125"/>
-                        </a:xfrm>
-                        <a:prstGeom prst="rect">
-                          <a:avLst/>
-                        </a:prstGeom>
-                        <a:noFill/>
-                        <a:ln>
-                          <a:noFill/>
-                        </a:ln>
-                        <a:effectLst/>
-                        <a:extLst>
-                          <a:ext uri="{909E8E84-426E-40DD-AFC4-6F175D3DCCD1}">
-                            <a14:hiddenFill xmlns:a14="http://schemas.microsoft.com/office/drawing/2010/main">
-                              <a:solidFill>
-                                <a:srgbClr val="FFFFFF"/>
-                              </a:solidFill>
-                            </a14:hiddenFill>
-                          </a:ext>
-                          <a:ext uri="{91240B29-F687-4F45-9708-019B960494DF}">
-                            <a14:hiddenLine xmlns:a14="http://schemas.microsoft.com/office/drawing/2010/main" w="9525">
-                              <a:solidFill>
-                                <a:srgbClr val="000000"/>
-                              </a:solidFill>
-                              <a:miter lim="800000"/>
-                              <a:headEnd/>
-                              <a:tailEnd/>
-                            </a14:hiddenLine>
-                          </a:ext>
-                          <a:ext uri="{AF507438-7753-43E0-B8FC-AC1667EBCBE1}">
-                            <a14:hiddenEffects xmlns:a14="http://schemas.microsoft.com/office/drawing/2010/main">
-                              <a:effectLst/>
-                            </a14:hiddenEffects>
-                          </a:ext>
-                        </a:extLst>
-                      </wps:spPr>
-                      <wps:txbx>
-                        <w:txbxContent>
-                          <w:p>
-                            <w:r>
-                              <w:rPr>
-                                <w:noProof/>
-                              </w:rPr>
-                              <w:drawing>
-                                <wp:inline distT="0" distB="0" distL="0" distR="0">
-                                  <wp:extent cx="3895725" cy="2543175"/>
-                                  <wp:effectExtent l="0" t="0" r="9525" b="9525"/>
-                                  <wp:docPr id="1" name="Picture 1" descr="untitled"/>
-                                  <wp:cNvGraphicFramePr>
-                                    <a:graphicFrameLocks xmlns:a="http://schemas.openxmlformats.org/drawingml/2006/main" noChangeAspect="1"/>
-                                  </wp:cNvGraphicFramePr>
-                                  <a:graphic xmlns:a="http://schemas.openxmlformats.org/drawingml/2006/main">
-                                    <a:graphicData uri="http://schemas.openxmlformats.org/drawingml/2006/picture">
-                                      <pic:pic xmlns:pic="http://schemas.openxmlformats.org/drawingml/2006/picture">
-                                        <pic:nvPicPr>
-                                          <pic:cNvPr id="0" name="Picture 1" descr="untitled"/>
-                                          <pic:cNvPicPr>
-                                            <a:picLocks noChangeAspect="1" noChangeArrowheads="1"/>
-                                          </pic:cNvPicPr>
-                                        </pic:nvPicPr>
-                                        <pic:blipFill>
-                                          <a:blip r:embed="rId12">
-                                            <a:extLst>
-                                              <a:ext uri="{28A0092B-C50C-407E-A947-70E740481C1C}">
-                                                <a14:useLocalDpi xmlns:a14="http://schemas.microsoft.com/office/drawing/2010/main" val="0"/>
-                                              </a:ext>
-                                            </a:extLst>
-                                          </a:blip>
-                                          <a:srcRect/>
-                                          <a:stretch>
-                                            <a:fillRect/>
-                                          </a:stretch>
-                                        </pic:blipFill>
-                                        <pic:spPr bwMode="auto">
-                                          <a:xfrm>
-                                            <a:off x="0" y="0"/>
-                                            <a:ext cx="3895725" cy="2543175"/>
-                                          </a:xfrm>
-                                          <a:prstGeom prst="rect">
-                                            <a:avLst/>
-                                          </a:prstGeom>
-                                          <a:noFill/>
-                                          <a:ln>
-                                            <a:noFill/>
-                                          </a:ln>
-                                        </pic:spPr>
-                                      </pic:pic>
-                                    </a:graphicData>
-                                  </a:graphic>
-                                </wp:inline>
-                              </w:drawing>
-                            </w:r>
-                          </w:p>
-                        </w:txbxContent>
-                      </wps:txbx>
-                      <wps:bodyPr rot="0" vert="horz" wrap="square" lIns="91440" tIns="45720" rIns="91440" bIns="45720" anchor="t" anchorCtr="0" upright="1">
-                        <a:noAutofit/>
-                      </wps:bodyPr>
-                    </wps:wsp>
-                  </a:graphicData>
-                </a:graphic>
-                <wp14:sizeRelH relativeFrom="page">
-                  <wp14:pctWidth>0</wp14:pctWidth>
-                </wp14:sizeRelH>
-                <wp14:sizeRelV relativeFrom="page">
-                  <wp14:pctHeight>0</wp14:pctHeight>
-                </wp14:sizeRelV>
-              </wp:anchor>
-            </w:drawing>
-          </mc:Choice>
-          <mc:Fallback>
-            <w:pict>
-              <v:shape id="Text Box 433" o:spid="_x0000_s1027" type="#_x0000_t202" style="position:absolute;margin-left:0;margin-top:8.5pt;width:214.5pt;height:168.75pt;z-index:251655168;visibility:visible;mso-wrap-style:square;mso-width-percent:0;mso-height-percent:0;mso-wrap-distance-left:9pt;mso-wrap-distance-top:0;mso-wrap-distance-right:9pt;mso-wrap-distance-bottom:0;mso-position-horizontal:absolute;mso-position-horizontal-relative:margin;mso-position-vertical:absolute;mso-position-vertical-relative:line;mso-width-percent:0;mso-height-percent:0;mso-width-relative:page;mso-height-relative:page;v-text-anchor:top" o:gfxdata="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" o:allowoverlap="f" filled="f" stroked="f">
-                <v:textbox>
-                  <w:txbxContent>
-                    <w:p>
-                      <w:r>
-                        <w:rPr>
-                          <w:noProof/>
-                        </w:rPr>
-                        <w:drawing>
-                          <wp:inline distT="0" distB="0" distL="0" distR="0">
-                            <wp:extent cx="3895725" cy="2543175"/>
-                            <wp:effectExtent l="0" t="0" r="9525" b="9525"/>
-                            <wp:docPr id="1" name="Picture 1" descr="untitled"/>
-                            <wp:cNvGraphicFramePr>
-                              <a:graphicFrameLocks xmlns:a="http://schemas.openxmlformats.org/drawingml/2006/main" noChangeAspect="1"/>
-                            </wp:cNvGraphicFramePr>
-                            <a:graphic xmlns:a="http://schemas.openxmlformats.org/drawingml/2006/main">
-                              <a:graphicData uri="http://schemas.openxmlformats.org/drawingml/2006/picture">
-                                <pic:pic xmlns:pic="http://schemas.openxmlformats.org/drawingml/2006/picture">
-                                  <pic:nvPicPr>
-                                    <pic:cNvPr id="0" name="Picture 1" descr="untitled"/>
-                                    <pic:cNvPicPr>
-                                      <a:picLocks noChangeAspect="1" noChangeArrowheads="1"/>
-                                    </pic:cNvPicPr>
-                                  </pic:nvPicPr>
-                                  <pic:blipFill>
-                                    <a:blip r:embed="rId13">
-                                      <a:extLst>
-                                        <a:ext uri="{28A0092B-C50C-407E-A947-70E740481C1C}">
-                                          <a14:useLocalDpi xmlns:a14="http://schemas.microsoft.com/office/drawing/2010/main" val="0"/>
-                                        </a:ext>
-                                      </a:extLst>
-                                    </a:blip>
-                                    <a:srcRect/>
-                                    <a:stretch>
-                                      <a:fillRect/>
-                                    </a:stretch>
-                                  </pic:blipFill>
-                                  <pic:spPr bwMode="auto">
-                                    <a:xfrm>
-                                      <a:off x="0" y="0"/>
-                                      <a:ext cx="3895725" cy="2543175"/>
-                                    </a:xfrm>
-                                    <a:prstGeom prst="rect">
-                                      <a:avLst/>
-                                    </a:prstGeom>
-                                    <a:noFill/>
-                                    <a:ln>
-                                      <a:noFill/>
-                                    </a:ln>
-                                  </pic:spPr>
-                                </pic:pic>
-                              </a:graphicData>
-                            </a:graphic>
-                          </wp:inline>
-                        </w:drawing>
-                      </w:r>
-                    </w:p>
-                  </w:txbxContent>
-                </v:textbox>
-                <w10:wrap anchorx="margin" anchory="line"/>
-              </v:shape>
-            </w:pict>
-          </mc:Fallback>
-        </mc:AlternateContent>
+      <w:pPr>
+        <w:jc w:val="both"/>
+      </w:pPr>
+      <w:r>
+        <w:tab/>
       </w:r>
       <w:bookmarkEnd w:id="3"/>
       <w:bookmarkEnd w:id="4"/>
       <w:r>
-        <w:t xml:space="preserve"> You may include a block diagram or table.</w:t>
-      </w:r>
-    </w:p>
-    <w:p/>
-    <w:p/>
-    <w:p>
-      <w:pPr>
-        <w:pStyle w:val="Heading1"/>
-      </w:pPr>
-    </w:p>
-    <w:p/>
-    <w:p/>
-    <w:p/>
-    <w:p/>
-    <w:p/>
-    <w:p/>
-    <w:p/>
-    <w:p/>
-    <w:p/>
+        <w:t xml:space="preserve">This </w:t>
+      </w:r>
+      <w:r>
+        <w:t>program allows the user to enter an executable command into the console, sometimes providing the appropriate arguments. Then, the command is run, the output (if any) displayed. Finally, the prompt will be redisplayed and the process will start over. The user may run the ‘EXIT’ command to terminate the program.</w:t>
+      </w:r>
+      <w:r>
+        <w:t xml:space="preserve"> </w:t>
+      </w:r>
+      <w:r>
+        <w:t xml:space="preserve">The </w:t>
+      </w:r>
+      <w:r>
+        <w:t xml:space="preserve">following </w:t>
+      </w:r>
+      <w:r>
+        <w:t>flowchart represents this process.</w:t>
+      </w:r>
+    </w:p>
+    <w:p/>
+    <w:p>
+      <w:pPr>
+        <w:rPr>
+          <w:noProof/>
+        </w:rPr>
+      </w:pPr>
+    </w:p>
+    <w:p>
+      <w:pPr>
+        <w:rPr>
+          <w:noProof/>
+        </w:rPr>
+      </w:pPr>
+    </w:p>
+    <w:p>
+      <w:r>
+        <w:rPr>
+          <w:noProof/>
+        </w:rPr>
+        <w:lastRenderedPageBreak/>
+        <w:drawing>
+          <wp:inline distT="0" distB="0" distL="0" distR="0">
+            <wp:extent cx="5762625" cy="2933700"/>
+            <wp:effectExtent l="0" t="0" r="9525" b="0"/>
+            <wp:docPr id="7" name="Picture 7" descr="C:\Users\Javi\AppData\Local\Microsoft\Windows\INetCache\Content.Word\monitor.jpeg"/>
+            <wp:cNvGraphicFramePr>
+              <a:graphicFrameLocks xmlns:a="http://schemas.openxmlformats.org/drawingml/2006/main" noChangeAspect="1"/>
+            </wp:cNvGraphicFramePr>
+            <a:graphic xmlns:a="http://schemas.openxmlformats.org/drawingml/2006/main">
+              <a:graphicData uri="http://schemas.openxmlformats.org/drawingml/2006/picture">
+                <pic:pic xmlns:pic="http://schemas.openxmlformats.org/drawingml/2006/picture">
+                  <pic:nvPicPr>
+                    <pic:cNvPr id="0" name="Picture 3" descr="C:\Users\Javi\AppData\Local\Microsoft\Windows\INetCache\Content.Word\monitor.jpeg"/>
+                    <pic:cNvPicPr>
+                      <a:picLocks noChangeAspect="1" noChangeArrowheads="1"/>
+                    </pic:cNvPicPr>
+                  </pic:nvPicPr>
+                  <pic:blipFill rotWithShape="1">
+                    <a:blip r:embed="rId13" cstate="print">
+                      <a:extLst>
+                        <a:ext uri="{28A0092B-C50C-407E-A947-70E740481C1C}">
+                          <a14:useLocalDpi xmlns:a14="http://schemas.microsoft.com/office/drawing/2010/main" val="0"/>
+                        </a:ext>
+                      </a:extLst>
+                    </a:blip>
+                    <a:srcRect l="1602" t="3445" r="1443" b="30252"/>
+                    <a:stretch/>
+                  </pic:blipFill>
+                  <pic:spPr bwMode="auto">
+                    <a:xfrm>
+                      <a:off x="0" y="0"/>
+                      <a:ext cx="5762625" cy="2933700"/>
+                    </a:xfrm>
+                    <a:prstGeom prst="rect">
+                      <a:avLst/>
+                    </a:prstGeom>
+                    <a:noFill/>
+                    <a:ln>
+                      <a:noFill/>
+                    </a:ln>
+                    <a:extLst>
+                      <a:ext uri="{53640926-AAD7-44D8-BBD7-CCE9431645EC}">
+                        <a14:shadowObscured xmlns:a14="http://schemas.microsoft.com/office/drawing/2010/main"/>
+                      </a:ext>
+                    </a:extLst>
+                  </pic:spPr>
+                </pic:pic>
+              </a:graphicData>
+            </a:graphic>
+          </wp:inline>
+        </w:drawing>
+      </w:r>
+    </w:p>
     <w:p>
       <w:pPr>
         <w:rPr>
@@ -2399,10 +2229,67 @@
           <w:sz w:val="20"/>
           <w:szCs w:val="20"/>
         </w:rPr>
-        <w:t>Monitor program</w:t>
-      </w:r>
-    </w:p>
-    <w:p/>
+        <w:t>Monitor P</w:t>
+      </w:r>
+      <w:r>
+        <w:rPr>
+          <w:i/>
+          <w:sz w:val="20"/>
+          <w:szCs w:val="20"/>
+        </w:rPr>
+        <w:t>rogram</w:t>
+      </w:r>
+      <w:r>
+        <w:rPr>
+          <w:i/>
+          <w:sz w:val="20"/>
+          <w:szCs w:val="20"/>
+        </w:rPr>
+        <w:t xml:space="preserve"> F</w:t>
+      </w:r>
+      <w:r>
+        <w:rPr>
+          <w:i/>
+          <w:sz w:val="20"/>
+          <w:szCs w:val="20"/>
+        </w:rPr>
+        <w:t>lowchart</w:t>
+      </w:r>
+    </w:p>
+    <w:p>
+      <w:pPr>
+        <w:jc w:val="both"/>
+      </w:pPr>
+    </w:p>
+    <w:p>
+      <w:pPr>
+        <w:ind w:firstLine="720"/>
+        <w:jc w:val="both"/>
+      </w:pPr>
+      <w:r>
+        <w:t>Descriptions of all the available commands, also named debugger commands for their hardware debugging capabilities, are outlined in the following sections.</w:t>
+      </w:r>
+    </w:p>
+    <w:p>
+      <w:pPr>
+        <w:jc w:val="both"/>
+      </w:pPr>
+      <w:r>
+        <w:tab/>
+        <w:t>In addition, this program accounts for</w:t>
+      </w:r>
+      <w:r>
+        <w:t xml:space="preserve"> asynchronous</w:t>
+      </w:r>
+      <w:r>
+        <w:t xml:space="preserve"> exceptions, providing exception handling routines. Their descriptions can also be found in the sections after those dedicated to the debugger commands.</w:t>
+      </w:r>
+    </w:p>
+    <w:p>
+      <w:pPr>
+        <w:jc w:val="both"/>
+      </w:pPr>
+    </w:p>
     <w:p/>
     <w:p>
       <w:pPr>
@@ -2922,6 +2809,7 @@
         <w:rPr>
           <w:i/>
         </w:rPr>
+        <w:lastRenderedPageBreak/>
         <w:t xml:space="preserve">finish </w:t>
       </w:r>
       <w:r>
@@ -3046,218 +2934,6 @@
       <w:pPr>
         <w:ind w:firstLine="720"/>
       </w:pPr>
-      <w:r>
-        <w:rPr>
-          <w:noProof/>
-        </w:rPr>
-        <mc:AlternateContent>
-          <mc:Choice Requires="wps">
-            <w:drawing>
-              <wp:anchor distT="0" distB="0" distL="114300" distR="114300" simplePos="0" relativeHeight="251657216" behindDoc="0" locked="0" layoutInCell="1" allowOverlap="0">
-                <wp:simplePos x="0" y="0"/>
-                <wp:positionH relativeFrom="margin">
-                  <wp:posOffset>113665</wp:posOffset>
-                </wp:positionH>
-                <wp:positionV relativeFrom="line">
-                  <wp:posOffset>163830</wp:posOffset>
-                </wp:positionV>
-                <wp:extent cx="2724150" cy="2143125"/>
-                <wp:effectExtent l="0" t="0" r="0" b="0"/>
-                <wp:wrapNone/>
-                <wp:docPr id="10" name="Text Box 439"/>
-                <wp:cNvGraphicFramePr>
-                  <a:graphicFrameLocks xmlns:a="http://schemas.openxmlformats.org/drawingml/2006/main"/>
-                </wp:cNvGraphicFramePr>
-                <a:graphic xmlns:a="http://schemas.openxmlformats.org/drawingml/2006/main">
-                  <a:graphicData uri="http://schemas.microsoft.com/office/word/2010/wordprocessingShape">
-                    <wps:wsp>
-                      <wps:cNvSpPr txBox="1">
-                        <a:spLocks noChangeArrowheads="1"/>
-                      </wps:cNvSpPr>
-                      <wps:spPr bwMode="auto">
-                        <a:xfrm>
-                          <a:off x="0" y="0"/>
-                          <a:ext cx="2724150" cy="2143125"/>
-                        </a:xfrm>
-                        <a:prstGeom prst="rect">
-                          <a:avLst/>
-                        </a:prstGeom>
-                        <a:noFill/>
-                        <a:ln>
-                          <a:noFill/>
-                        </a:ln>
-                        <a:effectLst/>
-                        <a:extLst>
-                          <a:ext uri="{909E8E84-426E-40DD-AFC4-6F175D3DCCD1}">
-                            <a14:hiddenFill xmlns:a14="http://schemas.microsoft.com/office/drawing/2010/main">
-                              <a:solidFill>
-                                <a:srgbClr val="FFFFFF"/>
-                              </a:solidFill>
-                            </a14:hiddenFill>
-                          </a:ext>
-                          <a:ext uri="{91240B29-F687-4F45-9708-019B960494DF}">
-                            <a14:hiddenLine xmlns:a14="http://schemas.microsoft.com/office/drawing/2010/main" w="9525">
-                              <a:solidFill>
-                                <a:srgbClr val="000000"/>
-                              </a:solidFill>
-                              <a:miter lim="800000"/>
-                              <a:headEnd/>
-                              <a:tailEnd/>
-                            </a14:hiddenLine>
-                          </a:ext>
-                          <a:ext uri="{AF507438-7753-43E0-B8FC-AC1667EBCBE1}">
-                            <a14:hiddenEffects xmlns:a14="http://schemas.microsoft.com/office/drawing/2010/main">
-                              <a:effectLst/>
-                            </a14:hiddenEffects>
-                          </a:ext>
-                        </a:extLst>
-                      </wps:spPr>
-                      <wps:txbx>
-                        <w:txbxContent>
-                          <w:p>
-                            <w:r>
-                              <w:rPr>
-                                <w:noProof/>
-                              </w:rPr>
-                              <w:drawing>
-                                <wp:inline distT="0" distB="0" distL="0" distR="0">
-                                  <wp:extent cx="3895725" cy="2543175"/>
-                                  <wp:effectExtent l="0" t="0" r="9525" b="9525"/>
-                                  <wp:docPr id="3" name="Picture 3" descr="untitled"/>
-                                  <wp:cNvGraphicFramePr>
-                                    <a:graphicFrameLocks xmlns:a="http://schemas.openxmlformats.org/drawingml/2006/main" noChangeAspect="1"/>
-                                  </wp:cNvGraphicFramePr>
-                                  <a:graphic xmlns:a="http://schemas.openxmlformats.org/drawingml/2006/main">
-                                    <a:graphicData uri="http://schemas.openxmlformats.org/drawingml/2006/picture">
-                                      <pic:pic xmlns:pic="http://schemas.openxmlformats.org/drawingml/2006/picture">
-                                        <pic:nvPicPr>
-                                          <pic:cNvPr id="0" name="Picture 3" descr="untitled"/>
-                                          <pic:cNvPicPr>
-                                            <a:picLocks noChangeAspect="1" noChangeArrowheads="1"/>
-                                          </pic:cNvPicPr>
-                                        </pic:nvPicPr>
-                                        <pic:blipFill>
-                                          <a:blip r:embed="rId12">
-                                            <a:extLst>
-                                              <a:ext uri="{28A0092B-C50C-407E-A947-70E740481C1C}">
-                                                <a14:useLocalDpi xmlns:a14="http://schemas.microsoft.com/office/drawing/2010/main" val="0"/>
-                                              </a:ext>
-                                            </a:extLst>
-                                          </a:blip>
-                                          <a:srcRect/>
-                                          <a:stretch>
-                                            <a:fillRect/>
-                                          </a:stretch>
-                                        </pic:blipFill>
-                                        <pic:spPr bwMode="auto">
-                                          <a:xfrm>
-                                            <a:off x="0" y="0"/>
-                                            <a:ext cx="3895725" cy="2543175"/>
-                                          </a:xfrm>
-                                          <a:prstGeom prst="rect">
-                                            <a:avLst/>
-                                          </a:prstGeom>
-                                          <a:noFill/>
-                                          <a:ln>
-                                            <a:noFill/>
-                                          </a:ln>
-                                        </pic:spPr>
-                                      </pic:pic>
-                                    </a:graphicData>
-                                  </a:graphic>
-                                </wp:inline>
-                              </w:drawing>
-                            </w:r>
-                          </w:p>
-                          <w:p/>
-                          <w:p/>
-                        </w:txbxContent>
-                      </wps:txbx>
-                      <wps:bodyPr rot="0" vert="horz" wrap="square" lIns="91440" tIns="45720" rIns="91440" bIns="45720" anchor="t" anchorCtr="0" upright="1">
-                        <a:noAutofit/>
-                      </wps:bodyPr>
-                    </wps:wsp>
-                  </a:graphicData>
-                </a:graphic>
-                <wp14:sizeRelH relativeFrom="page">
-                  <wp14:pctWidth>0</wp14:pctWidth>
-                </wp14:sizeRelH>
-                <wp14:sizeRelV relativeFrom="page">
-                  <wp14:pctHeight>0</wp14:pctHeight>
-                </wp14:sizeRelV>
-              </wp:anchor>
-            </w:drawing>
-          </mc:Choice>
-          <mc:Fallback>
-            <w:pict>
-              <v:shape id="Text Box 439" o:spid="_x0000_s1028" type="#_x0000_t202" style="position:absolute;left:0;text-align:left;margin-left:8.95pt;margin-top:12.9pt;width:214.5pt;height:168.75pt;z-index:251657216;visibility:visible;mso-wrap-style:square;mso-width-percent:0;mso-height-percent:0;mso-wrap-distance-left:9pt;mso-wrap-distance-top:0;mso-wrap-distance-right:9pt;mso-wrap-distance-bottom:0;mso-position-horizontal:absolute;mso-position-horizontal-relative:margin;mso-position-vertical:absolute;mso-position-vertical-relative:line;mso-width-percent:0;mso-height-percent:0;mso-width-relative:page;mso-height-relative:page;v-text-anchor:top" o:gfxdata="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" o:allowoverlap="f" filled="f" stroked="f">
-                <v:textbox>
-                  <w:txbxContent>
-                    <w:p>
-                      <w:r>
-                        <w:rPr>
-                          <w:noProof/>
-                        </w:rPr>
-                        <w:drawing>
-                          <wp:inline distT="0" distB="0" distL="0" distR="0">
-                            <wp:extent cx="3895725" cy="2543175"/>
-                            <wp:effectExtent l="0" t="0" r="9525" b="9525"/>
-                            <wp:docPr id="3" name="Picture 3" descr="untitled"/>
-                            <wp:cNvGraphicFramePr>
-                              <a:graphicFrameLocks xmlns:a="http://schemas.openxmlformats.org/drawingml/2006/main" noChangeAspect="1"/>
-                            </wp:cNvGraphicFramePr>
-                            <a:graphic xmlns:a="http://schemas.openxmlformats.org/drawingml/2006/main">
-                              <a:graphicData uri="http://schemas.openxmlformats.org/drawingml/2006/picture">
-                                <pic:pic xmlns:pic="http://schemas.openxmlformats.org/drawingml/2006/picture">
-                                  <pic:nvPicPr>
-                                    <pic:cNvPr id="0" name="Picture 3" descr="untitled"/>
-                                    <pic:cNvPicPr>
-                                      <a:picLocks noChangeAspect="1" noChangeArrowheads="1"/>
-                                    </pic:cNvPicPr>
-                                  </pic:nvPicPr>
-                                  <pic:blipFill>
-                                    <a:blip r:embed="rId13">
-                                      <a:extLst>
-                                        <a:ext uri="{28A0092B-C50C-407E-A947-70E740481C1C}">
-                                          <a14:useLocalDpi xmlns:a14="http://schemas.microsoft.com/office/drawing/2010/main" val="0"/>
-                                        </a:ext>
-                                      </a:extLst>
-                                    </a:blip>
-                                    <a:srcRect/>
-                                    <a:stretch>
-                                      <a:fillRect/>
-                                    </a:stretch>
-                                  </pic:blipFill>
-                                  <pic:spPr bwMode="auto">
-                                    <a:xfrm>
-                                      <a:off x="0" y="0"/>
-                                      <a:ext cx="3895725" cy="2543175"/>
-                                    </a:xfrm>
-                                    <a:prstGeom prst="rect">
-                                      <a:avLst/>
-                                    </a:prstGeom>
-                                    <a:noFill/>
-                                    <a:ln>
-                                      <a:noFill/>
-                                    </a:ln>
-                                  </pic:spPr>
-                                </pic:pic>
-                              </a:graphicData>
-                            </a:graphic>
-                          </wp:inline>
-                        </w:drawing>
-                      </w:r>
-                    </w:p>
-                    <w:p/>
-                    <w:p/>
-                  </w:txbxContent>
-                </v:textbox>
-                <w10:wrap anchorx="margin" anchory="line"/>
-              </v:shape>
-            </w:pict>
-          </mc:Fallback>
-        </mc:AlternateContent>
-      </w:r>
       <w:r>
         <w:t xml:space="preserve">It may be </w:t>
       </w:r>
@@ -3430,10 +3106,10 @@
         </w:rPr>
         <w:lastRenderedPageBreak/>
         <w:drawing>
-          <wp:inline distT="0" distB="0" distL="0" distR="0" wp14:anchorId="4E1BBAD2" wp14:editId="7F96E192">
-            <wp:extent cx="5943600" cy="5593715"/>
-            <wp:effectExtent l="0" t="0" r="0" b="6985"/>
-            <wp:docPr id="16" name="Picture 16"/>
+          <wp:inline distT="0" distB="0" distL="0" distR="0" wp14:anchorId="53FE66F5" wp14:editId="520B3D94">
+            <wp:extent cx="5943600" cy="5801995"/>
+            <wp:effectExtent l="0" t="0" r="0" b="8255"/>
+            <wp:docPr id="1" name="Picture 1"/>
             <wp:cNvGraphicFramePr>
               <a:graphicFrameLocks xmlns:a="http://schemas.openxmlformats.org/drawingml/2006/main" noChangeAspect="1"/>
             </wp:cNvGraphicFramePr>
@@ -3453,7 +3129,7 @@
                   <pic:spPr>
                     <a:xfrm>
                       <a:off x="0" y="0"/>
-                      <a:ext cx="5943600" cy="5593715"/>
+                      <a:ext cx="5943600" cy="5801995"/>
                     </a:xfrm>
                     <a:prstGeom prst="rect">
                       <a:avLst/>
@@ -3687,6 +3363,7 @@
           <w:b/>
           <w:i/>
         </w:rPr>
+        <w:lastRenderedPageBreak/>
         <w:t>2.2</w:t>
       </w:r>
       <w:r>
@@ -3731,7 +3408,6 @@
         <w:ind w:firstLine="720"/>
       </w:pPr>
       <w:r>
-        <w:lastRenderedPageBreak/>
         <w:t>An a</w:t>
       </w:r>
       <w:r>
@@ -4395,7 +4071,7 @@
           </mc:Choice>
           <mc:Fallback>
             <w:pict>
-              <v:shape id="Text Box 454" o:spid="_x0000_s1029" type="#_x0000_t202" style="position:absolute;left:0;text-align:left;margin-left:8.95pt;margin-top:12.9pt;width:214.5pt;height:168.75pt;z-index:251658240;visibility:visible;mso-wrap-style:square;mso-width-percent:0;mso-height-percent:0;mso-wrap-distance-left:9pt;mso-wrap-distance-top:0;mso-wrap-distance-right:9pt;mso-wrap-distance-bottom:0;mso-position-horizontal:absolute;mso-position-horizontal-relative:margin;mso-position-vertical:absolute;mso-position-vertical-relative:line;mso-width-percent:0;mso-height-percent:0;mso-width-relative:page;mso-height-relative:page;v-text-anchor:top" o:gfxdata="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" o:allowoverlap="f" filled="f" stroked="f">
+              <v:shape id="Text Box 454" o:spid="_x0000_s1027" type="#_x0000_t202" style="position:absolute;left:0;text-align:left;margin-left:8.95pt;margin-top:12.9pt;width:214.5pt;height:168.75pt;z-index:251658240;visibility:visible;mso-wrap-style:square;mso-width-percent:0;mso-height-percent:0;mso-wrap-distance-left:9pt;mso-wrap-distance-top:0;mso-wrap-distance-right:9pt;mso-wrap-distance-bottom:0;mso-position-horizontal:absolute;mso-position-horizontal-relative:margin;mso-position-vertical:absolute;mso-position-vertical-relative:line;mso-width-percent:0;mso-height-percent:0;mso-width-relative:page;mso-height-relative:page;v-text-anchor:top" o:gfxdata="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" o:allowoverlap="f" filled="f" stroked="f">
                 <v:textbox>
                   <w:txbxContent>
                     <w:p>
@@ -4421,7 +4097,7 @@
                                     </pic:cNvPicPr>
                                   </pic:nvPicPr>
                                   <pic:blipFill>
-                                    <a:blip r:embed="rId13">
+                                    <a:blip r:embed="rId12">
                                       <a:extLst>
                                         <a:ext uri="{28A0092B-C50C-407E-A947-70E740481C1C}">
                                           <a14:useLocalDpi xmlns:a14="http://schemas.microsoft.com/office/drawing/2010/main" val="0"/>
@@ -4640,11 +4316,12 @@
         <w:rPr>
           <w:noProof/>
         </w:rPr>
+        <w:lastRenderedPageBreak/>
         <w:drawing>
-          <wp:inline distT="0" distB="0" distL="0" distR="0" wp14:anchorId="5E28BD7F" wp14:editId="6F6547A5">
-            <wp:extent cx="4562475" cy="1104900"/>
+          <wp:inline distT="0" distB="0" distL="0" distR="0" wp14:anchorId="11F4AD66" wp14:editId="5F6F9231">
+            <wp:extent cx="4962525" cy="1847850"/>
             <wp:effectExtent l="0" t="0" r="9525" b="0"/>
-            <wp:docPr id="14" name="Picture 14"/>
+            <wp:docPr id="20" name="Picture 20"/>
             <wp:cNvGraphicFramePr>
               <a:graphicFrameLocks xmlns:a="http://schemas.openxmlformats.org/drawingml/2006/main" noChangeAspect="1"/>
             </wp:cNvGraphicFramePr>
@@ -4664,7 +4341,7 @@
                   <pic:spPr>
                     <a:xfrm>
                       <a:off x="0" y="0"/>
-                      <a:ext cx="4562475" cy="1104900"/>
+                      <a:ext cx="4962525" cy="1847850"/>
                     </a:xfrm>
                     <a:prstGeom prst="rect">
                       <a:avLst/>
@@ -4676,6 +4353,8 @@
           </wp:inline>
         </w:drawing>
       </w:r>
+      <w:bookmarkStart w:id="5" w:name="_GoBack"/>
+      <w:bookmarkEnd w:id="5"/>
     </w:p>
     <w:p>
       <w:pPr>
@@ -8605,7 +8284,7 @@
           </mc:Choice>
           <mc:Fallback>
             <w:pict>
-              <v:shape id="Text Box 455" o:spid="_x0000_s1030" type="#_x0000_t202" style="position:absolute;left:0;text-align:left;margin-left:8.95pt;margin-top:2.85pt;width:214.5pt;height:168.75pt;z-index:251659264;visibility:visible;mso-wrap-style:square;mso-width-percent:0;mso-height-percent:0;mso-wrap-distance-left:9pt;mso-wrap-distance-top:0;mso-wrap-distance-right:9pt;mso-wrap-distance-bottom:0;mso-position-horizontal:absolute;mso-position-horizontal-relative:margin;mso-position-vertical:absolute;mso-position-vertical-relative:line;mso-width-percent:0;mso-height-percent:0;mso-width-relative:page;mso-height-relative:page;v-text-anchor:top" o:gfxdata="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" o:allowoverlap="f" filled="f" stroked="f">
+              <v:shape id="Text Box 455" o:spid="_x0000_s1028" type="#_x0000_t202" style="position:absolute;left:0;text-align:left;margin-left:8.95pt;margin-top:2.85pt;width:214.5pt;height:168.75pt;z-index:251659264;visibility:visible;mso-wrap-style:square;mso-width-percent:0;mso-height-percent:0;mso-wrap-distance-left:9pt;mso-wrap-distance-top:0;mso-wrap-distance-right:9pt;mso-wrap-distance-bottom:0;mso-position-horizontal:absolute;mso-position-horizontal-relative:margin;mso-position-vertical:absolute;mso-position-vertical-relative:line;mso-width-percent:0;mso-height-percent:0;mso-width-relative:page;mso-height-relative:page;v-text-anchor:top" o:gfxdata="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" o:allowoverlap="f" filled="f" stroked="f">
                 <v:textbox>
                   <w:txbxContent>
                     <w:p>
@@ -8631,7 +8310,7 @@
                                     </pic:cNvPicPr>
                                   </pic:nvPicPr>
                                   <pic:blipFill>
-                                    <a:blip r:embed="rId13">
+                                    <a:blip r:embed="rId12">
                                       <a:extLst>
                                         <a:ext uri="{28A0092B-C50C-407E-A947-70E740481C1C}">
                                           <a14:useLocalDpi xmlns:a14="http://schemas.microsoft.com/office/drawing/2010/main" val="0"/>
@@ -10642,16 +10321,23 @@
           <w:sz w:val="28"/>
           <w:szCs w:val="28"/>
         </w:rPr>
-        <w:t>User Instructional Manual</w:t>
-      </w:r>
-    </w:p>
-    <w:p/>
-    <w:p>
-      <w:pPr>
-        <w:ind w:firstLine="720"/>
-      </w:pPr>
-      <w:r>
-        <w:t>The following text contains a quick user manual with usage for all commands. It can be accessed from the running program by executing the ‘HELP’ command:</w:t>
+        <w:t>User Instruction Manual</w:t>
+      </w:r>
+    </w:p>
+    <w:p/>
+    <w:p>
+      <w:pPr>
+        <w:ind w:firstLine="720"/>
+        <w:jc w:val="both"/>
+      </w:pPr>
+      <w:r>
+        <w:t xml:space="preserve">The following text contains a quick user manual with usage for all commands. </w:t>
+      </w:r>
+      <w:r>
+        <w:t xml:space="preserve">All addresses must be given in hex, and all hex values must be given with a preceding dollar sign ‘$’. </w:t>
+      </w:r>
+      <w:r>
+        <w:t>It can be accessed from the running program by executing the ‘HELP’ command:</w:t>
       </w:r>
     </w:p>
     <w:p>
@@ -10720,7 +10406,21 @@
         <w:rPr>
           <w:i/>
         </w:rPr>
-        <w:t>MDSP &lt;address1&gt;[ &lt;address2&gt;] eg: MDSP $908 $904&lt;CR&gt;</w:t>
+        <w:t xml:space="preserve">MDSP &lt;address1&gt;[ &lt;address2&gt;] </w:t>
+      </w:r>
+      <w:proofErr w:type="spellStart"/>
+      <w:r>
+        <w:rPr>
+          <w:i/>
+        </w:rPr>
+        <w:t>eg</w:t>
+      </w:r>
+      <w:proofErr w:type="spellEnd"/>
+      <w:r>
+        <w:rPr>
+          <w:i/>
+        </w:rPr>
+        <w:t>: MDSP $908 $904&lt;CR&gt;</w:t>
       </w:r>
     </w:p>
     <w:p>
@@ -10784,7 +10484,21 @@
         <w:rPr>
           <w:i/>
         </w:rPr>
-        <w:t>SORTW &lt;address1&gt; &lt;address2&gt;[ A|D] eg: SORTW $2000 $201E A&lt;CR&gt;</w:t>
+        <w:t xml:space="preserve">SORTW &lt;address1&gt; &lt;address2&gt;[ A|D] </w:t>
+      </w:r>
+      <w:proofErr w:type="spellStart"/>
+      <w:r>
+        <w:rPr>
+          <w:i/>
+        </w:rPr>
+        <w:t>eg</w:t>
+      </w:r>
+      <w:proofErr w:type="spellEnd"/>
+      <w:r>
+        <w:rPr>
+          <w:i/>
+        </w:rPr>
+        <w:t>: SORTW $2000 $201E A&lt;CR&gt;</w:t>
       </w:r>
     </w:p>
     <w:p>
@@ -10912,7 +10626,35 @@
         <w:rPr>
           <w:i/>
         </w:rPr>
-        <w:t>MS &lt;address1&gt; [$]&lt;string|hex&gt; eg: MS $4000 Hello!</w:t>
+        <w:t>MS &lt;address1&gt; [$]&lt;</w:t>
+      </w:r>
+      <w:proofErr w:type="spellStart"/>
+      <w:r>
+        <w:rPr>
+          <w:i/>
+        </w:rPr>
+        <w:t>string|hex</w:t>
+      </w:r>
+      <w:proofErr w:type="spellEnd"/>
+      <w:r>
+        <w:rPr>
+          <w:i/>
+        </w:rPr>
+        <w:t xml:space="preserve">&gt; </w:t>
+      </w:r>
+      <w:proofErr w:type="spellStart"/>
+      <w:r>
+        <w:rPr>
+          <w:i/>
+        </w:rPr>
+        <w:t>eg</w:t>
+      </w:r>
+      <w:proofErr w:type="spellEnd"/>
+      <w:r>
+        <w:rPr>
+          <w:i/>
+        </w:rPr>
+        <w:t>: MS $4000 Hello!</w:t>
       </w:r>
     </w:p>
     <w:p>
@@ -10990,7 +10732,21 @@
         <w:rPr>
           <w:i/>
         </w:rPr>
-        <w:t>BF &lt;address1&gt; &lt;address2&gt;[ pattern] eg: BF $2000 $2200 4325&lt;CR&gt;</w:t>
+        <w:t xml:space="preserve">BF &lt;address1&gt; &lt;address2&gt;[ pattern] </w:t>
+      </w:r>
+      <w:proofErr w:type="spellStart"/>
+      <w:r>
+        <w:rPr>
+          <w:i/>
+        </w:rPr>
+        <w:t>eg</w:t>
+      </w:r>
+      <w:proofErr w:type="spellEnd"/>
+      <w:r>
+        <w:rPr>
+          <w:i/>
+        </w:rPr>
+        <w:t>: BF $2000 $2200 4325&lt;CR&gt;</w:t>
       </w:r>
     </w:p>
     <w:p>
@@ -11140,6 +10896,7 @@
         <w:rPr>
           <w:i/>
         </w:rPr>
+        <w:lastRenderedPageBreak/>
         <w:t>GO: Execute Another Program</w:t>
       </w:r>
     </w:p>
@@ -11154,7 +10911,6 @@
         <w:rPr>
           <w:i/>
         </w:rPr>
-        <w:lastRenderedPageBreak/>
         <w:t>GO &lt;address1&gt;</w:t>
       </w:r>
     </w:p>
@@ -11177,29 +10933,57 @@
         <w:rPr>
           <w:i/>
         </w:rPr>
-        <w:t>DF: Displays All Formatted Registers eg: DF&lt;CR&gt;</w:t>
-      </w:r>
-    </w:p>
-    <w:p>
-      <w:pPr>
-        <w:ind w:firstLine="720"/>
-        <w:rPr>
-          <w:i/>
-        </w:rPr>
-      </w:pPr>
-    </w:p>
-    <w:p>
-      <w:pPr>
-        <w:ind w:firstLine="720"/>
-        <w:rPr>
-          <w:i/>
-        </w:rPr>
-      </w:pPr>
-      <w:r>
-        <w:rPr>
-          <w:i/>
-        </w:rPr>
-        <w:t>EXIT: Exit The Monitor Program eg: EXIT&lt;CR&gt;</w:t>
+        <w:t xml:space="preserve">DF: Displays All Formatted Registers </w:t>
+      </w:r>
+      <w:proofErr w:type="spellStart"/>
+      <w:r>
+        <w:rPr>
+          <w:i/>
+        </w:rPr>
+        <w:t>eg</w:t>
+      </w:r>
+      <w:proofErr w:type="spellEnd"/>
+      <w:r>
+        <w:rPr>
+          <w:i/>
+        </w:rPr>
+        <w:t>: DF&lt;CR&gt;</w:t>
+      </w:r>
+    </w:p>
+    <w:p>
+      <w:pPr>
+        <w:ind w:firstLine="720"/>
+        <w:rPr>
+          <w:i/>
+        </w:rPr>
+      </w:pPr>
+    </w:p>
+    <w:p>
+      <w:pPr>
+        <w:ind w:firstLine="720"/>
+        <w:rPr>
+          <w:i/>
+        </w:rPr>
+      </w:pPr>
+      <w:r>
+        <w:rPr>
+          <w:i/>
+        </w:rPr>
+        <w:t xml:space="preserve">EXIT: Exit The Monitor Program </w:t>
+      </w:r>
+      <w:proofErr w:type="spellStart"/>
+      <w:r>
+        <w:rPr>
+          <w:i/>
+        </w:rPr>
+        <w:t>eg</w:t>
+      </w:r>
+      <w:proofErr w:type="spellEnd"/>
+      <w:r>
+        <w:rPr>
+          <w:i/>
+        </w:rPr>
+        <w:t>: EXIT&lt;CR&gt;</w:t>
       </w:r>
     </w:p>
     <w:p>
@@ -11304,7 +11088,35 @@
         <w:rPr>
           <w:i/>
         </w:rPr>
-        <w:t>CONV [$]num eg: CONV 16&lt;CR&gt; returns $10</w:t>
+        <w:t>CONV [$]</w:t>
+      </w:r>
+      <w:proofErr w:type="spellStart"/>
+      <w:r>
+        <w:rPr>
+          <w:i/>
+        </w:rPr>
+        <w:t>num</w:t>
+      </w:r>
+      <w:proofErr w:type="spellEnd"/>
+      <w:r>
+        <w:rPr>
+          <w:i/>
+        </w:rPr>
+        <w:t xml:space="preserve"> </w:t>
+      </w:r>
+      <w:proofErr w:type="spellStart"/>
+      <w:r>
+        <w:rPr>
+          <w:i/>
+        </w:rPr>
+        <w:t>eg</w:t>
+      </w:r>
+      <w:proofErr w:type="spellEnd"/>
+      <w:r>
+        <w:rPr>
+          <w:i/>
+        </w:rPr>
+        <w:t>: CONV 16&lt;CR&gt; returns $10</w:t>
       </w:r>
     </w:p>
     <w:p>
@@ -11349,6 +11161,7 @@
     <w:p>
       <w:pPr>
         <w:ind w:firstLine="720"/>
+        <w:jc w:val="both"/>
       </w:pPr>
       <w:r>
         <w:t>The above message is stored in memory between locations $10FE and $16FB (</w:t>
@@ -11522,8 +11335,6 @@
         </w:rPr>
         <w:t xml:space="preserve"> </w:t>
       </w:r>
-      <w:bookmarkStart w:id="5" w:name="_GoBack"/>
-      <w:bookmarkEnd w:id="5"/>
     </w:p>
     <w:p/>
     <w:p>
@@ -11751,17 +11562,25 @@
     </w:p>
     <w:p/>
     <w:p>
-      <w:r>
-        <w:tab/>
-      </w:r>
-      <w:r>
-        <w:t>The c</w:t>
-      </w:r>
-      <w:r>
-        <w:t>onclusion goes here.</w:t>
-      </w:r>
-      <w:r>
-        <w:t>[1]</w:t>
+      <w:pPr>
+        <w:jc w:val="both"/>
+      </w:pPr>
+      <w:r>
+        <w:tab/>
+      </w:r>
+      <w:r>
+        <w:t>All commands and exception handling routines were implemented successfully. Any user will be capable of executing the previously described functionality. With the help of the Quick User Instruction Manual, it is not hard to get started quickly.</w:t>
+      </w:r>
+    </w:p>
+    <w:p>
+      <w:pPr>
+        <w:jc w:val="both"/>
+      </w:pPr>
+      <w:r>
+        <w:tab/>
+      </w:r>
+      <w:r>
+        <w:t>In addition, error handling has been implemented, so that it is difficult and unexpected for the common user to break the code or come across unforeseen hindrances. As long as the commands are used in a logical manner, following the given descriptions, the program will run appropriately.</w:t>
       </w:r>
     </w:p>
     <w:p>
@@ -12158,7 +11977,7 @@
       <w:rPr>
         <w:noProof/>
       </w:rPr>
-      <w:t>20</w:t>
+      <w:t>7</w:t>
     </w:r>
     <w:r>
       <w:fldChar w:fldCharType="end"/>
@@ -12259,13 +12078,7 @@
     </w:r>
     <w:r>
       <w:tab/>
-      <w:t>04/2</w:t>
-    </w:r>
-    <w:r>
-      <w:t>6</w:t>
-    </w:r>
-    <w:r>
-      <w:t>/2017</w:t>
+      <w:t>04/26/2017</w:t>
     </w:r>
   </w:p>
 </w:hdr>
@@ -13639,7 +13452,7 @@
 </file>
 
 <file path=customXml/itemProps1.xml><?xml version="1.0" encoding="utf-8"?>
-<ds:datastoreItem xmlns:ds="http://schemas.openxmlformats.org/officeDocument/2006/customXml" ds:itemID="{2EFE6F5C-F9EC-4119-B585-F7E9ABC96D69}">
+<ds:datastoreItem xmlns:ds="http://schemas.openxmlformats.org/officeDocument/2006/customXml" ds:itemID="{AB6BF287-9B2B-4F3C-A908-6DF0341A9C77}">
   <ds:schemaRefs>
     <ds:schemaRef ds:uri="http://schemas.openxmlformats.org/officeDocument/2006/bibliography"/>
   </ds:schemaRefs>

</xml_diff>

<commit_message>
Write discussion and feature suggestions
</commit_message>
<xml_diff>
--- a/Report.docx
+++ b/Report.docx
@@ -3924,8 +3924,6 @@
       <w:pPr>
         <w:ind w:firstLine="720"/>
       </w:pPr>
-      <w:bookmarkStart w:id="5" w:name="_GoBack"/>
-      <w:bookmarkEnd w:id="5"/>
       <w:r>
         <w:t xml:space="preserve">It may be </w:t>
       </w:r>
@@ -9435,105 +9433,179 @@
     <w:p>
       <w:pPr>
         <w:ind w:firstLine="720"/>
-      </w:pPr>
-      <w:r>
-        <w:t>B</w:t>
-      </w:r>
-      <w:r>
-        <w:t>rief information about Exception Handlers should be given here</w:t>
-      </w:r>
-      <w:r>
-        <w:t>.</w:t>
-      </w:r>
-      <w:r>
-        <w:t xml:space="preserve"> </w:t>
+        <w:jc w:val="both"/>
+      </w:pPr>
+      <w:r>
+        <w:t>All the exceptions accounted for in this program are:</w:t>
+      </w:r>
+    </w:p>
+    <w:p>
+      <w:pPr>
+        <w:pStyle w:val="ListParagraph"/>
+        <w:numPr>
+          <w:ilvl w:val="0"/>
+          <w:numId w:val="4"/>
+        </w:numPr>
+        <w:jc w:val="both"/>
+      </w:pPr>
+      <w:r>
+        <w:t>Address Error</w:t>
+      </w:r>
+    </w:p>
+    <w:p>
+      <w:pPr>
+        <w:pStyle w:val="ListParagraph"/>
+        <w:numPr>
+          <w:ilvl w:val="0"/>
+          <w:numId w:val="4"/>
+        </w:numPr>
+        <w:jc w:val="both"/>
+      </w:pPr>
+      <w:r>
+        <w:t>Bus Error</w:t>
+      </w:r>
+    </w:p>
+    <w:p>
+      <w:pPr>
+        <w:pStyle w:val="ListParagraph"/>
+        <w:numPr>
+          <w:ilvl w:val="0"/>
+          <w:numId w:val="4"/>
+        </w:numPr>
+        <w:jc w:val="both"/>
+      </w:pPr>
+      <w:r>
+        <w:t>Illegal Instruction</w:t>
+      </w:r>
+    </w:p>
+    <w:p>
+      <w:pPr>
+        <w:pStyle w:val="ListParagraph"/>
+        <w:numPr>
+          <w:ilvl w:val="0"/>
+          <w:numId w:val="4"/>
+        </w:numPr>
+        <w:jc w:val="both"/>
+      </w:pPr>
+      <w:r>
+        <w:t>Privilege Error</w:t>
+      </w:r>
+    </w:p>
+    <w:p>
+      <w:pPr>
+        <w:pStyle w:val="ListParagraph"/>
+        <w:numPr>
+          <w:ilvl w:val="0"/>
+          <w:numId w:val="4"/>
+        </w:numPr>
+        <w:jc w:val="both"/>
+      </w:pPr>
+      <w:r>
+        <w:lastRenderedPageBreak/>
+        <w:t>Division By Zero</w:t>
+      </w:r>
+    </w:p>
+    <w:p>
+      <w:pPr>
+        <w:pStyle w:val="ListParagraph"/>
+        <w:numPr>
+          <w:ilvl w:val="0"/>
+          <w:numId w:val="4"/>
+        </w:numPr>
+        <w:jc w:val="both"/>
+      </w:pPr>
+      <w:r>
+        <w:t>Check Error</w:t>
+      </w:r>
+    </w:p>
+    <w:p>
+      <w:pPr>
+        <w:pStyle w:val="ListParagraph"/>
+        <w:numPr>
+          <w:ilvl w:val="0"/>
+          <w:numId w:val="4"/>
+        </w:numPr>
+        <w:jc w:val="both"/>
+      </w:pPr>
+      <w:r>
+        <w:t>Line A Emulator</w:t>
+      </w:r>
+    </w:p>
+    <w:p>
+      <w:pPr>
+        <w:pStyle w:val="ListParagraph"/>
+        <w:numPr>
+          <w:ilvl w:val="0"/>
+          <w:numId w:val="4"/>
+        </w:numPr>
+        <w:jc w:val="both"/>
+      </w:pPr>
+      <w:r>
+        <w:t>Line F Emulator</w:t>
+      </w:r>
+    </w:p>
+    <w:p>
+      <w:pPr>
+        <w:jc w:val="both"/>
+      </w:pPr>
+    </w:p>
+    <w:p>
+      <w:pPr>
+        <w:ind w:firstLine="720"/>
+        <w:jc w:val="both"/>
+      </w:pPr>
+      <w:r>
+        <w:t>Since the only difference amongst all exception handlers is the display message identifying the error, they were implemented with common code, except for the message itself.</w:t>
+      </w:r>
+      <w:r>
+        <w:t xml:space="preserve"> As it is specifie</w:t>
+      </w:r>
+      <w:r>
+        <w:t>d in the next sub-sections, all handlers load the appropriate message, and then allow for the common code to also call DF for printing the registers and return to the main routine appropriately.</w:t>
+      </w:r>
+    </w:p>
+    <w:p>
+      <w:pPr>
+        <w:ind w:firstLine="720"/>
+        <w:jc w:val="both"/>
+      </w:pPr>
+      <w:r>
+        <w:t>Nevertheless, the Bus Error and Address Error handlers do differ from the rest in that they also display the SSW, BA and IR. This is added as extra code for these two handlers only.</w:t>
       </w:r>
     </w:p>
     <w:p/>
     <w:p>
-      <w:pPr>
-        <w:rPr>
-          <w:b/>
-          <w:i/>
-          <w:noProof/>
-        </w:rPr>
-      </w:pPr>
-      <w:r>
-        <w:tab/>
-      </w:r>
-      <w:r>
-        <w:rPr>
-          <w:b/>
-          <w:i/>
-          <w:noProof/>
-        </w:rPr>
-        <w:t>2.3.1-) Bus Error Exception</w:t>
-      </w:r>
-    </w:p>
-    <w:p>
-      <w:pPr>
-        <w:rPr>
-          <w:b/>
-          <w:i/>
-        </w:rPr>
-      </w:pPr>
-    </w:p>
-    <w:p>
-      <w:pPr>
-        <w:ind w:firstLine="720"/>
-      </w:pPr>
-      <w:r>
-        <w:t>A c</w:t>
-      </w:r>
-      <w:r>
-        <w:t>lear description of this debugger command should be given here</w:t>
-      </w:r>
-      <w:r>
-        <w:t>.</w:t>
-      </w:r>
-      <w:r>
-        <w:t xml:space="preserve"> </w:t>
-      </w:r>
-    </w:p>
-    <w:p/>
-    <w:p>
-      <w:pPr>
-        <w:ind w:firstLine="720"/>
-      </w:pPr>
-      <w:r>
-        <w:rPr>
-          <w:b/>
-          <w:i/>
-        </w:rPr>
-        <w:t>2.</w:t>
-      </w:r>
-      <w:r>
-        <w:rPr>
-          <w:b/>
-          <w:i/>
-        </w:rPr>
-        <w:t>3</w:t>
-      </w:r>
-      <w:r>
-        <w:rPr>
-          <w:b/>
-          <w:i/>
-        </w:rPr>
-        <w:t>.1.1</w:t>
-      </w:r>
-      <w:r>
-        <w:rPr>
-          <w:b/>
-          <w:i/>
-        </w:rPr>
-        <w:t xml:space="preserve">-) </w:t>
-      </w:r>
-      <w:r>
-        <w:rPr>
-          <w:b/>
-          <w:i/>
-        </w:rPr>
-        <w:t>Bus Error Exception Algorithm and Flowchart</w:t>
+      <w:r>
+        <w:tab/>
+      </w:r>
+      <w:r>
+        <w:rPr>
+          <w:b/>
+          <w:i/>
+          <w:noProof/>
+        </w:rPr>
+        <w:t xml:space="preserve">2.3.1-) </w:t>
+      </w:r>
+      <w:r>
+        <w:rPr>
+          <w:b/>
+          <w:i/>
+        </w:rPr>
+        <w:t xml:space="preserve">Exception </w:t>
+      </w:r>
+      <w:r>
+        <w:rPr>
+          <w:b/>
+          <w:i/>
+        </w:rPr>
+        <w:t xml:space="preserve">Handler </w:t>
+      </w:r>
+      <w:r>
+        <w:rPr>
+          <w:b/>
+          <w:i/>
+        </w:rPr>
+        <w:t>Algorithm and Flowchart</w:t>
       </w:r>
     </w:p>
     <w:p/>
@@ -10051,366 +10123,136 @@
     <w:p/>
     <w:p>
       <w:pPr>
-        <w:ind w:firstLine="720"/>
-      </w:pPr>
-    </w:p>
-    <w:p>
-      <w:pPr>
-        <w:ind w:firstLine="720"/>
-      </w:pPr>
-      <w:r>
-        <w:t xml:space="preserve">It may be </w:t>
-      </w:r>
-      <w:r>
-        <w:t>necessary</w:t>
-      </w:r>
-      <w:r>
-        <w:t xml:space="preserve"> to explain more about your flowchart and your design ideas.</w:t>
-      </w:r>
-    </w:p>
-    <w:p>
-      <w:pPr>
-        <w:ind w:firstLine="720"/>
-      </w:pPr>
-      <w:r>
-        <w:rPr>
-          <w:noProof/>
-        </w:rPr>
-        <mc:AlternateContent>
-          <mc:Choice Requires="wps">
-            <w:drawing>
-              <wp:anchor distT="0" distB="0" distL="114300" distR="114300" simplePos="0" relativeHeight="251659264" behindDoc="0" locked="0" layoutInCell="1" allowOverlap="0">
-                <wp:simplePos x="0" y="0"/>
-                <wp:positionH relativeFrom="margin">
-                  <wp:posOffset>113665</wp:posOffset>
-                </wp:positionH>
-                <wp:positionV relativeFrom="line">
-                  <wp:posOffset>36195</wp:posOffset>
-                </wp:positionV>
-                <wp:extent cx="2724150" cy="2143125"/>
-                <wp:effectExtent l="0" t="0" r="0" b="0"/>
-                <wp:wrapNone/>
-                <wp:docPr id="8" name="Text Box 455"/>
-                <wp:cNvGraphicFramePr>
-                  <a:graphicFrameLocks xmlns:a="http://schemas.openxmlformats.org/drawingml/2006/main"/>
-                </wp:cNvGraphicFramePr>
-                <a:graphic xmlns:a="http://schemas.openxmlformats.org/drawingml/2006/main">
-                  <a:graphicData uri="http://schemas.microsoft.com/office/word/2010/wordprocessingShape">
-                    <wps:wsp>
-                      <wps:cNvSpPr txBox="1">
-                        <a:spLocks noChangeArrowheads="1"/>
-                      </wps:cNvSpPr>
-                      <wps:spPr bwMode="auto">
-                        <a:xfrm>
-                          <a:off x="0" y="0"/>
-                          <a:ext cx="2724150" cy="2143125"/>
-                        </a:xfrm>
-                        <a:prstGeom prst="rect">
-                          <a:avLst/>
-                        </a:prstGeom>
-                        <a:noFill/>
-                        <a:ln>
-                          <a:noFill/>
-                        </a:ln>
-                        <a:effectLst/>
-                        <a:extLst>
-                          <a:ext uri="{909E8E84-426E-40DD-AFC4-6F175D3DCCD1}">
-                            <a14:hiddenFill xmlns:a14="http://schemas.microsoft.com/office/drawing/2010/main">
-                              <a:solidFill>
-                                <a:srgbClr val="FFFFFF"/>
-                              </a:solidFill>
-                            </a14:hiddenFill>
-                          </a:ext>
-                          <a:ext uri="{91240B29-F687-4F45-9708-019B960494DF}">
-                            <a14:hiddenLine xmlns:a14="http://schemas.microsoft.com/office/drawing/2010/main" w="9525">
-                              <a:solidFill>
-                                <a:srgbClr val="000000"/>
-                              </a:solidFill>
-                              <a:miter lim="800000"/>
-                              <a:headEnd/>
-                              <a:tailEnd/>
-                            </a14:hiddenLine>
-                          </a:ext>
-                          <a:ext uri="{AF507438-7753-43E0-B8FC-AC1667EBCBE1}">
-                            <a14:hiddenEffects xmlns:a14="http://schemas.microsoft.com/office/drawing/2010/main">
-                              <a:effectLst/>
-                            </a14:hiddenEffects>
-                          </a:ext>
-                        </a:extLst>
-                      </wps:spPr>
-                      <wps:txbx>
-                        <w:txbxContent>
-                          <w:p>
-                            <w:r>
-                              <w:rPr>
-                                <w:noProof/>
-                              </w:rPr>
-                              <w:drawing>
-                                <wp:inline distT="0" distB="0" distL="0" distR="0">
-                                  <wp:extent cx="3895725" cy="2543175"/>
-                                  <wp:effectExtent l="0" t="0" r="9525" b="9525"/>
-                                  <wp:docPr id="5" name="Picture 5" descr="untitled"/>
-                                  <wp:cNvGraphicFramePr>
-                                    <a:graphicFrameLocks xmlns:a="http://schemas.openxmlformats.org/drawingml/2006/main" noChangeAspect="1"/>
-                                  </wp:cNvGraphicFramePr>
-                                  <a:graphic xmlns:a="http://schemas.openxmlformats.org/drawingml/2006/main">
-                                    <a:graphicData uri="http://schemas.openxmlformats.org/drawingml/2006/picture">
-                                      <pic:pic xmlns:pic="http://schemas.openxmlformats.org/drawingml/2006/picture">
-                                        <pic:nvPicPr>
-                                          <pic:cNvPr id="0" name="Picture 5" descr="untitled"/>
-                                          <pic:cNvPicPr>
-                                            <a:picLocks noChangeAspect="1" noChangeArrowheads="1"/>
-                                          </pic:cNvPicPr>
-                                        </pic:nvPicPr>
-                                        <pic:blipFill>
-                                          <a:blip r:embed="rId39">
-                                            <a:extLst>
-                                              <a:ext uri="{28A0092B-C50C-407E-A947-70E740481C1C}">
-                                                <a14:useLocalDpi xmlns:a14="http://schemas.microsoft.com/office/drawing/2010/main" val="0"/>
-                                              </a:ext>
-                                            </a:extLst>
-                                          </a:blip>
-                                          <a:srcRect/>
-                                          <a:stretch>
-                                            <a:fillRect/>
-                                          </a:stretch>
-                                        </pic:blipFill>
-                                        <pic:spPr bwMode="auto">
-                                          <a:xfrm>
-                                            <a:off x="0" y="0"/>
-                                            <a:ext cx="3895725" cy="2543175"/>
-                                          </a:xfrm>
-                                          <a:prstGeom prst="rect">
-                                            <a:avLst/>
-                                          </a:prstGeom>
-                                          <a:noFill/>
-                                          <a:ln>
-                                            <a:noFill/>
-                                          </a:ln>
-                                        </pic:spPr>
-                                      </pic:pic>
-                                    </a:graphicData>
-                                  </a:graphic>
-                                </wp:inline>
-                              </w:drawing>
-                            </w:r>
-                          </w:p>
-                          <w:p/>
-                          <w:p/>
-                        </w:txbxContent>
-                      </wps:txbx>
-                      <wps:bodyPr rot="0" vert="horz" wrap="square" lIns="91440" tIns="45720" rIns="91440" bIns="45720" anchor="t" anchorCtr="0" upright="1">
-                        <a:noAutofit/>
-                      </wps:bodyPr>
-                    </wps:wsp>
-                  </a:graphicData>
-                </a:graphic>
-                <wp14:sizeRelH relativeFrom="page">
-                  <wp14:pctWidth>0</wp14:pctWidth>
-                </wp14:sizeRelH>
-                <wp14:sizeRelV relativeFrom="page">
-                  <wp14:pctHeight>0</wp14:pctHeight>
-                </wp14:sizeRelV>
-              </wp:anchor>
-            </w:drawing>
-          </mc:Choice>
-          <mc:Fallback>
-            <w:pict>
-              <v:shapetype id="_x0000_t202" coordsize="21600,21600" o:spt="202" path="m,l,21600r21600,l21600,xe">
-                <v:stroke joinstyle="miter"/>
-                <v:path gradientshapeok="t" o:connecttype="rect"/>
-              </v:shapetype>
-              <v:shape id="Text Box 455" o:spid="_x0000_s1026" type="#_x0000_t202" style="position:absolute;left:0;text-align:left;margin-left:8.95pt;margin-top:2.85pt;width:214.5pt;height:168.75pt;z-index:251659264;visibility:visible;mso-wrap-style:square;mso-width-percent:0;mso-height-percent:0;mso-wrap-distance-left:9pt;mso-wrap-distance-top:0;mso-wrap-distance-right:9pt;mso-wrap-distance-bottom:0;mso-position-horizontal:absolute;mso-position-horizontal-relative:margin;mso-position-vertical:absolute;mso-position-vertical-relative:line;mso-width-percent:0;mso-height-percent:0;mso-width-relative:page;mso-height-relative:page;v-text-anchor:top" o:gfxdata="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" o:allowoverlap="f" filled="f" stroked="f">
-                <v:textbox>
-                  <w:txbxContent>
-                    <w:p>
-                      <w:r>
-                        <w:rPr>
-                          <w:noProof/>
-                        </w:rPr>
-                        <w:drawing>
-                          <wp:inline distT="0" distB="0" distL="0" distR="0">
-                            <wp:extent cx="3895725" cy="2543175"/>
-                            <wp:effectExtent l="0" t="0" r="9525" b="9525"/>
-                            <wp:docPr id="5" name="Picture 5" descr="untitled"/>
-                            <wp:cNvGraphicFramePr>
-                              <a:graphicFrameLocks xmlns:a="http://schemas.openxmlformats.org/drawingml/2006/main" noChangeAspect="1"/>
-                            </wp:cNvGraphicFramePr>
-                            <a:graphic xmlns:a="http://schemas.openxmlformats.org/drawingml/2006/main">
-                              <a:graphicData uri="http://schemas.openxmlformats.org/drawingml/2006/picture">
-                                <pic:pic xmlns:pic="http://schemas.openxmlformats.org/drawingml/2006/picture">
-                                  <pic:nvPicPr>
-                                    <pic:cNvPr id="0" name="Picture 5" descr="untitled"/>
-                                    <pic:cNvPicPr>
-                                      <a:picLocks noChangeAspect="1" noChangeArrowheads="1"/>
-                                    </pic:cNvPicPr>
-                                  </pic:nvPicPr>
-                                  <pic:blipFill>
-                                    <a:blip r:embed="rId39">
-                                      <a:extLst>
-                                        <a:ext uri="{28A0092B-C50C-407E-A947-70E740481C1C}">
-                                          <a14:useLocalDpi xmlns:a14="http://schemas.microsoft.com/office/drawing/2010/main" val="0"/>
-                                        </a:ext>
-                                      </a:extLst>
-                                    </a:blip>
-                                    <a:srcRect/>
-                                    <a:stretch>
-                                      <a:fillRect/>
-                                    </a:stretch>
-                                  </pic:blipFill>
-                                  <pic:spPr bwMode="auto">
-                                    <a:xfrm>
-                                      <a:off x="0" y="0"/>
-                                      <a:ext cx="3895725" cy="2543175"/>
-                                    </a:xfrm>
-                                    <a:prstGeom prst="rect">
-                                      <a:avLst/>
-                                    </a:prstGeom>
-                                    <a:noFill/>
-                                    <a:ln>
-                                      <a:noFill/>
-                                    </a:ln>
-                                  </pic:spPr>
-                                </pic:pic>
-                              </a:graphicData>
-                            </a:graphic>
-                          </wp:inline>
-                        </w:drawing>
-                      </w:r>
-                    </w:p>
-                    <w:p/>
-                    <w:p/>
-                  </w:txbxContent>
-                </v:textbox>
-                <w10:wrap anchorx="margin" anchory="line"/>
-              </v:shape>
-            </w:pict>
-          </mc:Fallback>
-        </mc:AlternateContent>
+        <w:rPr>
+          <w:i/>
+          <w:sz w:val="20"/>
+          <w:szCs w:val="20"/>
+        </w:rPr>
+      </w:pPr>
+      <w:r>
+        <w:rPr>
+          <w:i/>
+          <w:sz w:val="20"/>
+          <w:szCs w:val="20"/>
+        </w:rPr>
+        <w:t xml:space="preserve">Figure </w:t>
+      </w:r>
+      <w:r>
+        <w:rPr>
+          <w:i/>
+          <w:sz w:val="20"/>
+          <w:szCs w:val="20"/>
+        </w:rPr>
+        <w:t>2</w:t>
+      </w:r>
+      <w:r>
+        <w:rPr>
+          <w:i/>
+          <w:sz w:val="20"/>
+          <w:szCs w:val="20"/>
+        </w:rPr>
+        <w:t>.</w:t>
+      </w:r>
+      <w:r>
+        <w:rPr>
+          <w:i/>
+          <w:sz w:val="20"/>
+          <w:szCs w:val="20"/>
+        </w:rPr>
+        <w:t>9</w:t>
+      </w:r>
+      <w:r>
+        <w:rPr>
+          <w:i/>
+          <w:sz w:val="20"/>
+          <w:szCs w:val="20"/>
+        </w:rPr>
+        <w:t xml:space="preserve">. </w:t>
+      </w:r>
+      <w:r>
+        <w:rPr>
+          <w:i/>
+          <w:sz w:val="20"/>
+          <w:szCs w:val="20"/>
+        </w:rPr>
+        <w:t xml:space="preserve"> Debugger Command # 1 Flowchart </w:t>
+      </w:r>
+      <w:r>
+        <w:rPr>
+          <w:i/>
+          <w:sz w:val="20"/>
+          <w:szCs w:val="20"/>
+        </w:rPr>
+        <w:t xml:space="preserve"> </w:t>
       </w:r>
     </w:p>
     <w:p/>
+    <w:p>
+      <w:pPr>
+        <w:ind w:firstLine="720"/>
+        <w:rPr>
+          <w:b/>
+          <w:i/>
+        </w:rPr>
+      </w:pPr>
+      <w:r>
+        <w:rPr>
+          <w:b/>
+          <w:i/>
+        </w:rPr>
+        <w:t>2.</w:t>
+      </w:r>
+      <w:r>
+        <w:rPr>
+          <w:b/>
+          <w:i/>
+        </w:rPr>
+        <w:t>3</w:t>
+      </w:r>
+      <w:r>
+        <w:rPr>
+          <w:b/>
+          <w:i/>
+        </w:rPr>
+        <w:t>.</w:t>
+      </w:r>
+      <w:r>
+        <w:rPr>
+          <w:b/>
+          <w:i/>
+        </w:rPr>
+        <w:t>2</w:t>
+      </w:r>
+      <w:r>
+        <w:rPr>
+          <w:b/>
+          <w:i/>
+        </w:rPr>
+        <w:t xml:space="preserve">-) </w:t>
+      </w:r>
+      <w:r>
+        <w:rPr>
+          <w:b/>
+          <w:i/>
+        </w:rPr>
+        <w:t xml:space="preserve">Exception </w:t>
+      </w:r>
+      <w:r>
+        <w:rPr>
+          <w:b/>
+          <w:i/>
+        </w:rPr>
+        <w:t xml:space="preserve">Handler </w:t>
+      </w:r>
+      <w:r>
+        <w:rPr>
+          <w:b/>
+          <w:i/>
+        </w:rPr>
+        <w:t xml:space="preserve">Assembly Code </w:t>
+      </w:r>
+    </w:p>
     <w:p/>
-    <w:p/>
-    <w:p/>
-    <w:p/>
-    <w:p/>
-    <w:p/>
-    <w:p/>
-    <w:p/>
-    <w:p/>
-    <w:p/>
-    <w:p>
-      <w:pPr>
-        <w:rPr>
-          <w:i/>
-          <w:sz w:val="20"/>
-          <w:szCs w:val="20"/>
-        </w:rPr>
-      </w:pPr>
-      <w:r>
-        <w:rPr>
-          <w:i/>
-          <w:sz w:val="20"/>
-          <w:szCs w:val="20"/>
-        </w:rPr>
-        <w:t xml:space="preserve">Figure </w:t>
-      </w:r>
-      <w:r>
-        <w:rPr>
-          <w:i/>
-          <w:sz w:val="20"/>
-          <w:szCs w:val="20"/>
-        </w:rPr>
-        <w:t>2</w:t>
-      </w:r>
-      <w:r>
-        <w:rPr>
-          <w:i/>
-          <w:sz w:val="20"/>
-          <w:szCs w:val="20"/>
-        </w:rPr>
-        <w:t>.</w:t>
-      </w:r>
-      <w:r>
-        <w:rPr>
-          <w:i/>
-          <w:sz w:val="20"/>
-          <w:szCs w:val="20"/>
-        </w:rPr>
-        <w:t>9</w:t>
-      </w:r>
-      <w:r>
-        <w:rPr>
-          <w:i/>
-          <w:sz w:val="20"/>
-          <w:szCs w:val="20"/>
-        </w:rPr>
-        <w:t xml:space="preserve">. </w:t>
-      </w:r>
-      <w:r>
-        <w:rPr>
-          <w:i/>
-          <w:sz w:val="20"/>
-          <w:szCs w:val="20"/>
-        </w:rPr>
-        <w:t xml:space="preserve"> Debugger Command # 1 Flowchart </w:t>
-      </w:r>
-      <w:r>
-        <w:rPr>
-          <w:i/>
-          <w:sz w:val="20"/>
-          <w:szCs w:val="20"/>
-        </w:rPr>
-        <w:t xml:space="preserve"> </w:t>
-      </w:r>
-    </w:p>
-    <w:p/>
-    <w:p>
-      <w:pPr>
-        <w:ind w:firstLine="720"/>
-        <w:rPr>
-          <w:b/>
-          <w:i/>
-        </w:rPr>
-      </w:pPr>
-      <w:r>
-        <w:rPr>
-          <w:b/>
-          <w:i/>
-        </w:rPr>
-        <w:t>2.</w:t>
-      </w:r>
-      <w:r>
-        <w:rPr>
-          <w:b/>
-          <w:i/>
-        </w:rPr>
-        <w:t>3</w:t>
-      </w:r>
-      <w:r>
-        <w:rPr>
-          <w:b/>
-          <w:i/>
-        </w:rPr>
-        <w:t>.1.2</w:t>
-      </w:r>
-      <w:r>
-        <w:rPr>
-          <w:b/>
-          <w:i/>
-        </w:rPr>
-        <w:t xml:space="preserve">-) </w:t>
-      </w:r>
-      <w:r>
-        <w:rPr>
-          <w:b/>
-          <w:i/>
-        </w:rPr>
-        <w:t xml:space="preserve">Bus Error Exception Assembly Code </w:t>
-      </w:r>
-    </w:p>
-    <w:p/>
     <w:p>
       <w:pPr>
         <w:ind w:firstLine="720"/>
@@ -10419,2584 +10261,80 @@
         <w:t>The a</w:t>
       </w:r>
       <w:r>
-        <w:t>ssembly code should be written</w:t>
-      </w:r>
-      <w:r>
-        <w:t xml:space="preserve"> using the algorithm above</w:t>
-      </w:r>
-      <w:r>
-        <w:t>.</w:t>
-      </w:r>
-    </w:p>
-    <w:p>
-      <w:pPr>
-        <w:ind w:firstLine="720"/>
-      </w:pPr>
-    </w:p>
-    <w:p>
-      <w:pPr>
-        <w:ind w:firstLine="720"/>
-        <w:rPr>
-          <w:i/>
-          <w:sz w:val="20"/>
-          <w:szCs w:val="20"/>
-        </w:rPr>
-      </w:pPr>
-      <w:r>
-        <w:rPr>
-          <w:i/>
-          <w:sz w:val="20"/>
-          <w:szCs w:val="20"/>
-        </w:rPr>
-        <w:t>ORG $1000</w:t>
-      </w:r>
-    </w:p>
-    <w:p>
-      <w:pPr>
-        <w:ind w:firstLine="720"/>
-        <w:rPr>
-          <w:i/>
-          <w:sz w:val="20"/>
-          <w:szCs w:val="20"/>
-        </w:rPr>
-      </w:pPr>
-      <w:r>
-        <w:rPr>
-          <w:i/>
-          <w:sz w:val="20"/>
-          <w:szCs w:val="20"/>
-        </w:rPr>
-        <w:t>*********</w:t>
-      </w:r>
-      <w:r>
-        <w:rPr>
-          <w:i/>
-          <w:sz w:val="20"/>
-          <w:szCs w:val="20"/>
-        </w:rPr>
-        <w:tab/>
-      </w:r>
-      <w:r>
-        <w:rPr>
-          <w:i/>
-          <w:sz w:val="20"/>
-          <w:szCs w:val="20"/>
-        </w:rPr>
-        <w:tab/>
-      </w:r>
-      <w:r>
-        <w:rPr>
-          <w:i/>
-          <w:sz w:val="20"/>
-          <w:szCs w:val="20"/>
-        </w:rPr>
-        <w:tab/>
-      </w:r>
-      <w:r>
-        <w:rPr>
-          <w:i/>
-          <w:sz w:val="20"/>
-          <w:szCs w:val="20"/>
-        </w:rPr>
-        <w:tab/>
-      </w:r>
-      <w:r>
-        <w:rPr>
-          <w:i/>
-          <w:sz w:val="20"/>
-          <w:szCs w:val="20"/>
-        </w:rPr>
-        <w:tab/>
-      </w:r>
-      <w:r>
-        <w:rPr>
-          <w:i/>
-          <w:sz w:val="20"/>
-          <w:szCs w:val="20"/>
-        </w:rPr>
-        <w:tab/>
-        <w:t>//</w:t>
-      </w:r>
-      <w:r>
-        <w:rPr>
-          <w:i/>
-          <w:sz w:val="20"/>
-          <w:szCs w:val="20"/>
-        </w:rPr>
-        <w:t xml:space="preserve"> Comment goes here</w:t>
-      </w:r>
-    </w:p>
-    <w:p>
-      <w:pPr>
-        <w:ind w:firstLine="720"/>
-        <w:rPr>
-          <w:i/>
-          <w:sz w:val="20"/>
-          <w:szCs w:val="20"/>
-        </w:rPr>
-      </w:pPr>
-      <w:r>
-        <w:rPr>
-          <w:i/>
-          <w:sz w:val="20"/>
-          <w:szCs w:val="20"/>
-        </w:rPr>
-        <w:t>*********</w:t>
-      </w:r>
-      <w:r>
-        <w:rPr>
-          <w:i/>
-          <w:sz w:val="20"/>
-          <w:szCs w:val="20"/>
-        </w:rPr>
-        <w:tab/>
-      </w:r>
-      <w:r>
-        <w:rPr>
-          <w:i/>
-          <w:sz w:val="20"/>
-          <w:szCs w:val="20"/>
-        </w:rPr>
-        <w:tab/>
-      </w:r>
-      <w:r>
-        <w:rPr>
-          <w:i/>
-          <w:sz w:val="20"/>
-          <w:szCs w:val="20"/>
-        </w:rPr>
-        <w:tab/>
-      </w:r>
-      <w:r>
-        <w:rPr>
-          <w:i/>
-          <w:sz w:val="20"/>
-          <w:szCs w:val="20"/>
-        </w:rPr>
-        <w:tab/>
-      </w:r>
-      <w:r>
-        <w:rPr>
-          <w:i/>
-          <w:sz w:val="20"/>
-          <w:szCs w:val="20"/>
-        </w:rPr>
-        <w:tab/>
-      </w:r>
-      <w:r>
-        <w:rPr>
-          <w:i/>
-          <w:sz w:val="20"/>
-          <w:szCs w:val="20"/>
-        </w:rPr>
-        <w:tab/>
-        <w:t>//</w:t>
-      </w:r>
-      <w:r>
-        <w:rPr>
-          <w:i/>
-          <w:sz w:val="20"/>
-          <w:szCs w:val="20"/>
-        </w:rPr>
-        <w:t xml:space="preserve"> Comment goes here</w:t>
-      </w:r>
-    </w:p>
-    <w:p>
-      <w:pPr>
-        <w:ind w:firstLine="720"/>
-        <w:rPr>
-          <w:i/>
-          <w:sz w:val="20"/>
-          <w:szCs w:val="20"/>
-        </w:rPr>
-      </w:pPr>
-      <w:r>
-        <w:rPr>
-          <w:i/>
-          <w:sz w:val="20"/>
-          <w:szCs w:val="20"/>
-        </w:rPr>
-        <w:t>*********</w:t>
-      </w:r>
-      <w:r>
-        <w:rPr>
-          <w:i/>
-          <w:sz w:val="20"/>
-          <w:szCs w:val="20"/>
-        </w:rPr>
-        <w:tab/>
-        <w:t xml:space="preserve"> </w:t>
-      </w:r>
-      <w:r>
-        <w:rPr>
-          <w:i/>
-          <w:sz w:val="20"/>
-          <w:szCs w:val="20"/>
-        </w:rPr>
-        <w:tab/>
-      </w:r>
-      <w:r>
-        <w:rPr>
-          <w:i/>
-          <w:sz w:val="20"/>
-          <w:szCs w:val="20"/>
-        </w:rPr>
-        <w:tab/>
-      </w:r>
-      <w:r>
-        <w:rPr>
-          <w:i/>
-          <w:sz w:val="20"/>
-          <w:szCs w:val="20"/>
-        </w:rPr>
-        <w:tab/>
-      </w:r>
-      <w:r>
-        <w:rPr>
-          <w:i/>
-          <w:sz w:val="20"/>
-          <w:szCs w:val="20"/>
-        </w:rPr>
-        <w:tab/>
-      </w:r>
-      <w:r>
-        <w:rPr>
-          <w:i/>
-          <w:sz w:val="20"/>
-          <w:szCs w:val="20"/>
-        </w:rPr>
-        <w:tab/>
-        <w:t>//</w:t>
-      </w:r>
-      <w:r>
-        <w:rPr>
-          <w:i/>
-          <w:sz w:val="20"/>
-          <w:szCs w:val="20"/>
-        </w:rPr>
-        <w:t xml:space="preserve"> Comment goes here</w:t>
-      </w:r>
-    </w:p>
-    <w:p>
-      <w:pPr>
-        <w:ind w:firstLine="720"/>
-        <w:rPr>
-          <w:i/>
-          <w:sz w:val="20"/>
-          <w:szCs w:val="20"/>
-        </w:rPr>
-      </w:pPr>
-      <w:r>
-        <w:rPr>
-          <w:i/>
-          <w:sz w:val="20"/>
-          <w:szCs w:val="20"/>
-        </w:rPr>
-        <w:t>*********</w:t>
-      </w:r>
-      <w:r>
-        <w:rPr>
-          <w:i/>
-          <w:sz w:val="20"/>
-          <w:szCs w:val="20"/>
-        </w:rPr>
-        <w:tab/>
-      </w:r>
-      <w:r>
-        <w:rPr>
-          <w:i/>
-          <w:sz w:val="20"/>
-          <w:szCs w:val="20"/>
-        </w:rPr>
-        <w:tab/>
-        <w:t xml:space="preserve"> </w:t>
-      </w:r>
-      <w:r>
-        <w:rPr>
-          <w:i/>
-          <w:sz w:val="20"/>
-          <w:szCs w:val="20"/>
-        </w:rPr>
-        <w:tab/>
-      </w:r>
-      <w:r>
-        <w:rPr>
-          <w:i/>
-          <w:sz w:val="20"/>
-          <w:szCs w:val="20"/>
-        </w:rPr>
-        <w:tab/>
-      </w:r>
-      <w:r>
-        <w:rPr>
-          <w:i/>
-          <w:sz w:val="20"/>
-          <w:szCs w:val="20"/>
-        </w:rPr>
-        <w:tab/>
-      </w:r>
-      <w:r>
-        <w:rPr>
-          <w:i/>
-          <w:sz w:val="20"/>
-          <w:szCs w:val="20"/>
-        </w:rPr>
-        <w:tab/>
-      </w:r>
-      <w:r>
-        <w:rPr>
-          <w:i/>
-          <w:sz w:val="20"/>
-          <w:szCs w:val="20"/>
-        </w:rPr>
-        <w:t>/</w:t>
-      </w:r>
-      <w:r>
-        <w:rPr>
-          <w:i/>
-          <w:sz w:val="20"/>
-          <w:szCs w:val="20"/>
-        </w:rPr>
-        <w:t>/</w:t>
-      </w:r>
-      <w:r>
-        <w:rPr>
-          <w:i/>
-          <w:sz w:val="20"/>
-          <w:szCs w:val="20"/>
-        </w:rPr>
-        <w:t xml:space="preserve"> Comment goes here</w:t>
-      </w:r>
-    </w:p>
-    <w:p>
-      <w:pPr>
-        <w:ind w:firstLine="720"/>
-        <w:rPr>
-          <w:i/>
-          <w:sz w:val="20"/>
-          <w:szCs w:val="20"/>
-        </w:rPr>
-      </w:pPr>
-      <w:r>
-        <w:rPr>
-          <w:i/>
-          <w:sz w:val="20"/>
-          <w:szCs w:val="20"/>
-        </w:rPr>
-        <w:t>*********</w:t>
-      </w:r>
-      <w:r>
-        <w:rPr>
-          <w:i/>
-          <w:sz w:val="20"/>
-          <w:szCs w:val="20"/>
-        </w:rPr>
-        <w:tab/>
-      </w:r>
-      <w:r>
-        <w:rPr>
-          <w:i/>
-          <w:sz w:val="20"/>
-          <w:szCs w:val="20"/>
-        </w:rPr>
-        <w:tab/>
-      </w:r>
-      <w:r>
-        <w:rPr>
-          <w:i/>
-          <w:sz w:val="20"/>
-          <w:szCs w:val="20"/>
-        </w:rPr>
-        <w:tab/>
-      </w:r>
-      <w:r>
-        <w:rPr>
-          <w:i/>
-          <w:sz w:val="20"/>
-          <w:szCs w:val="20"/>
-        </w:rPr>
-        <w:tab/>
-      </w:r>
-      <w:r>
-        <w:rPr>
-          <w:i/>
-          <w:sz w:val="20"/>
-          <w:szCs w:val="20"/>
-        </w:rPr>
-        <w:tab/>
-      </w:r>
-      <w:r>
-        <w:rPr>
-          <w:i/>
-          <w:sz w:val="20"/>
-          <w:szCs w:val="20"/>
-        </w:rPr>
-        <w:tab/>
-      </w:r>
-      <w:r>
-        <w:rPr>
-          <w:i/>
-          <w:sz w:val="20"/>
-          <w:szCs w:val="20"/>
-        </w:rPr>
-        <w:t>//</w:t>
-      </w:r>
-      <w:r>
-        <w:rPr>
-          <w:i/>
-          <w:sz w:val="20"/>
-          <w:szCs w:val="20"/>
-        </w:rPr>
-        <w:t xml:space="preserve"> Comment goes here</w:t>
-      </w:r>
-    </w:p>
-    <w:p>
-      <w:pPr>
-        <w:ind w:firstLine="720"/>
-        <w:rPr>
-          <w:i/>
-          <w:sz w:val="20"/>
-          <w:szCs w:val="20"/>
-        </w:rPr>
-      </w:pPr>
-      <w:r>
-        <w:rPr>
-          <w:i/>
-          <w:sz w:val="20"/>
-          <w:szCs w:val="20"/>
-        </w:rPr>
-        <w:lastRenderedPageBreak/>
-        <w:t>*********</w:t>
-      </w:r>
-      <w:r>
-        <w:rPr>
-          <w:i/>
-          <w:sz w:val="20"/>
-          <w:szCs w:val="20"/>
-        </w:rPr>
-        <w:tab/>
-      </w:r>
-      <w:r>
-        <w:rPr>
-          <w:i/>
-          <w:sz w:val="20"/>
-          <w:szCs w:val="20"/>
-        </w:rPr>
-        <w:tab/>
-      </w:r>
-      <w:r>
-        <w:rPr>
-          <w:i/>
-          <w:sz w:val="20"/>
-          <w:szCs w:val="20"/>
-        </w:rPr>
-        <w:tab/>
-      </w:r>
-      <w:r>
-        <w:rPr>
-          <w:i/>
-          <w:sz w:val="20"/>
-          <w:szCs w:val="20"/>
-        </w:rPr>
-        <w:tab/>
-      </w:r>
-      <w:r>
-        <w:rPr>
-          <w:i/>
-          <w:sz w:val="20"/>
-          <w:szCs w:val="20"/>
-        </w:rPr>
-        <w:tab/>
-      </w:r>
-      <w:r>
-        <w:rPr>
-          <w:i/>
-          <w:sz w:val="20"/>
-          <w:szCs w:val="20"/>
-        </w:rPr>
-        <w:tab/>
-        <w:t>//</w:t>
-      </w:r>
-      <w:r>
-        <w:rPr>
-          <w:i/>
-          <w:sz w:val="20"/>
-          <w:szCs w:val="20"/>
-        </w:rPr>
-        <w:t xml:space="preserve"> Comment goes here</w:t>
-      </w:r>
-    </w:p>
-    <w:p>
-      <w:pPr>
-        <w:ind w:firstLine="720"/>
-        <w:rPr>
-          <w:i/>
-          <w:sz w:val="20"/>
-          <w:szCs w:val="20"/>
-        </w:rPr>
-      </w:pPr>
-      <w:r>
-        <w:rPr>
-          <w:i/>
-          <w:sz w:val="20"/>
-          <w:szCs w:val="20"/>
-        </w:rPr>
-        <w:t>*********</w:t>
-      </w:r>
-      <w:r>
-        <w:rPr>
-          <w:i/>
-          <w:sz w:val="20"/>
-          <w:szCs w:val="20"/>
-        </w:rPr>
-        <w:tab/>
-      </w:r>
-      <w:r>
-        <w:rPr>
-          <w:i/>
-          <w:sz w:val="20"/>
-          <w:szCs w:val="20"/>
-        </w:rPr>
-        <w:tab/>
-      </w:r>
-      <w:r>
-        <w:rPr>
-          <w:i/>
-          <w:sz w:val="20"/>
-          <w:szCs w:val="20"/>
-        </w:rPr>
-        <w:tab/>
-      </w:r>
-      <w:r>
-        <w:rPr>
-          <w:i/>
-          <w:sz w:val="20"/>
-          <w:szCs w:val="20"/>
-        </w:rPr>
-        <w:tab/>
-      </w:r>
-      <w:r>
-        <w:rPr>
-          <w:i/>
-          <w:sz w:val="20"/>
-          <w:szCs w:val="20"/>
-        </w:rPr>
-        <w:tab/>
-      </w:r>
-      <w:r>
-        <w:rPr>
-          <w:i/>
-          <w:sz w:val="20"/>
-          <w:szCs w:val="20"/>
-        </w:rPr>
-        <w:tab/>
-      </w:r>
-      <w:r>
-        <w:rPr>
-          <w:i/>
-          <w:sz w:val="20"/>
-          <w:szCs w:val="20"/>
-        </w:rPr>
-        <w:t>//</w:t>
-      </w:r>
-      <w:r>
-        <w:rPr>
-          <w:i/>
-          <w:sz w:val="20"/>
-          <w:szCs w:val="20"/>
-        </w:rPr>
-        <w:t xml:space="preserve"> Comment goes here</w:t>
-      </w:r>
-    </w:p>
-    <w:p>
-      <w:pPr>
-        <w:ind w:firstLine="720"/>
-        <w:rPr>
-          <w:i/>
-          <w:sz w:val="20"/>
-          <w:szCs w:val="20"/>
-        </w:rPr>
-      </w:pPr>
-      <w:r>
-        <w:rPr>
-          <w:i/>
-          <w:sz w:val="20"/>
-          <w:szCs w:val="20"/>
-        </w:rPr>
-        <w:t>*********</w:t>
-      </w:r>
-      <w:r>
-        <w:rPr>
-          <w:i/>
-          <w:sz w:val="20"/>
-          <w:szCs w:val="20"/>
-        </w:rPr>
-        <w:tab/>
-        <w:t xml:space="preserve"> </w:t>
-      </w:r>
-      <w:r>
-        <w:rPr>
-          <w:i/>
-          <w:sz w:val="20"/>
-          <w:szCs w:val="20"/>
-        </w:rPr>
-        <w:tab/>
-      </w:r>
-      <w:r>
-        <w:rPr>
-          <w:i/>
-          <w:sz w:val="20"/>
-          <w:szCs w:val="20"/>
-        </w:rPr>
-        <w:tab/>
-      </w:r>
-      <w:r>
-        <w:rPr>
-          <w:i/>
-          <w:sz w:val="20"/>
-          <w:szCs w:val="20"/>
-        </w:rPr>
-        <w:tab/>
-      </w:r>
-      <w:r>
-        <w:rPr>
-          <w:i/>
-          <w:sz w:val="20"/>
-          <w:szCs w:val="20"/>
-        </w:rPr>
-        <w:tab/>
-      </w:r>
-      <w:r>
-        <w:rPr>
-          <w:i/>
-          <w:sz w:val="20"/>
-          <w:szCs w:val="20"/>
-        </w:rPr>
-        <w:tab/>
-      </w:r>
-      <w:r>
-        <w:rPr>
-          <w:i/>
-          <w:sz w:val="20"/>
-          <w:szCs w:val="20"/>
-        </w:rPr>
-        <w:t>//</w:t>
-      </w:r>
-      <w:r>
-        <w:rPr>
-          <w:i/>
-          <w:sz w:val="20"/>
-          <w:szCs w:val="20"/>
-        </w:rPr>
-        <w:t xml:space="preserve"> Comment goes here</w:t>
-      </w:r>
-    </w:p>
-    <w:p>
-      <w:pPr>
-        <w:ind w:firstLine="720"/>
-        <w:rPr>
-          <w:i/>
-          <w:sz w:val="20"/>
-          <w:szCs w:val="20"/>
-        </w:rPr>
-      </w:pPr>
-      <w:r>
-        <w:rPr>
-          <w:i/>
-          <w:sz w:val="20"/>
-          <w:szCs w:val="20"/>
-        </w:rPr>
-        <w:t>*********</w:t>
-      </w:r>
-      <w:r>
-        <w:rPr>
-          <w:i/>
-          <w:sz w:val="20"/>
-          <w:szCs w:val="20"/>
-        </w:rPr>
-        <w:tab/>
-      </w:r>
-      <w:r>
-        <w:rPr>
-          <w:i/>
-          <w:sz w:val="20"/>
-          <w:szCs w:val="20"/>
-        </w:rPr>
-        <w:tab/>
-        <w:t xml:space="preserve"> </w:t>
-      </w:r>
-      <w:r>
-        <w:rPr>
-          <w:i/>
-          <w:sz w:val="20"/>
-          <w:szCs w:val="20"/>
-        </w:rPr>
-        <w:tab/>
-      </w:r>
-      <w:r>
-        <w:rPr>
-          <w:i/>
-          <w:sz w:val="20"/>
-          <w:szCs w:val="20"/>
-        </w:rPr>
-        <w:tab/>
-      </w:r>
-      <w:r>
-        <w:rPr>
-          <w:i/>
-          <w:sz w:val="20"/>
-          <w:szCs w:val="20"/>
-        </w:rPr>
-        <w:tab/>
-      </w:r>
-      <w:r>
-        <w:rPr>
-          <w:i/>
-          <w:sz w:val="20"/>
-          <w:szCs w:val="20"/>
-        </w:rPr>
-        <w:tab/>
-      </w:r>
-      <w:r>
-        <w:rPr>
-          <w:i/>
-          <w:sz w:val="20"/>
-          <w:szCs w:val="20"/>
-        </w:rPr>
-        <w:t>//</w:t>
-      </w:r>
-      <w:r>
-        <w:rPr>
-          <w:i/>
-          <w:sz w:val="20"/>
-          <w:szCs w:val="20"/>
-        </w:rPr>
-        <w:t xml:space="preserve"> Comment goes here</w:t>
-      </w:r>
-    </w:p>
-    <w:p>
-      <w:pPr>
-        <w:ind w:firstLine="720"/>
-        <w:rPr>
-          <w:i/>
-          <w:sz w:val="20"/>
-          <w:szCs w:val="20"/>
-        </w:rPr>
-      </w:pPr>
-      <w:r>
-        <w:rPr>
-          <w:i/>
-          <w:sz w:val="20"/>
-          <w:szCs w:val="20"/>
-        </w:rPr>
-        <w:t>*********</w:t>
-      </w:r>
-      <w:r>
-        <w:rPr>
-          <w:i/>
-          <w:sz w:val="20"/>
-          <w:szCs w:val="20"/>
-        </w:rPr>
-        <w:tab/>
-      </w:r>
-      <w:r>
-        <w:rPr>
-          <w:i/>
-          <w:sz w:val="20"/>
-          <w:szCs w:val="20"/>
-        </w:rPr>
-        <w:tab/>
-      </w:r>
-      <w:r>
-        <w:rPr>
-          <w:i/>
-          <w:sz w:val="20"/>
-          <w:szCs w:val="20"/>
-        </w:rPr>
-        <w:tab/>
-      </w:r>
-      <w:r>
-        <w:rPr>
-          <w:i/>
-          <w:sz w:val="20"/>
-          <w:szCs w:val="20"/>
-        </w:rPr>
-        <w:tab/>
-      </w:r>
-      <w:r>
-        <w:rPr>
-          <w:i/>
-          <w:sz w:val="20"/>
-          <w:szCs w:val="20"/>
-        </w:rPr>
-        <w:tab/>
-      </w:r>
-      <w:r>
-        <w:rPr>
-          <w:i/>
-          <w:sz w:val="20"/>
-          <w:szCs w:val="20"/>
-        </w:rPr>
-        <w:tab/>
-        <w:t>//</w:t>
-      </w:r>
-      <w:r>
-        <w:rPr>
-          <w:i/>
-          <w:sz w:val="20"/>
-          <w:szCs w:val="20"/>
-        </w:rPr>
-        <w:t xml:space="preserve"> Comment goes here</w:t>
-      </w:r>
-    </w:p>
-    <w:p>
-      <w:pPr>
-        <w:ind w:firstLine="720"/>
-        <w:rPr>
-          <w:i/>
-          <w:sz w:val="20"/>
-          <w:szCs w:val="20"/>
-        </w:rPr>
-      </w:pPr>
-      <w:r>
-        <w:rPr>
-          <w:i/>
-          <w:sz w:val="20"/>
-          <w:szCs w:val="20"/>
-        </w:rPr>
-        <w:t>END ;</w:t>
-      </w:r>
-    </w:p>
-    <w:p>
-      <w:pPr>
-        <w:rPr>
-          <w:i/>
-        </w:rPr>
-      </w:pPr>
-    </w:p>
-    <w:p>
-      <w:pPr>
-        <w:rPr>
-          <w:i/>
-          <w:sz w:val="20"/>
-          <w:szCs w:val="20"/>
-        </w:rPr>
-      </w:pPr>
-      <w:r>
-        <w:rPr>
-          <w:i/>
-          <w:sz w:val="20"/>
-          <w:szCs w:val="20"/>
-        </w:rPr>
-        <w:t xml:space="preserve">Figure </w:t>
-      </w:r>
-      <w:r>
-        <w:rPr>
-          <w:i/>
-          <w:sz w:val="20"/>
-          <w:szCs w:val="20"/>
-        </w:rPr>
-        <w:t>2</w:t>
-      </w:r>
-      <w:r>
-        <w:rPr>
-          <w:i/>
-          <w:sz w:val="20"/>
-          <w:szCs w:val="20"/>
-        </w:rPr>
-        <w:t>.</w:t>
-      </w:r>
-      <w:r>
-        <w:rPr>
-          <w:i/>
-          <w:sz w:val="20"/>
-          <w:szCs w:val="20"/>
-        </w:rPr>
-        <w:t>10</w:t>
-      </w:r>
-      <w:r>
-        <w:rPr>
-          <w:i/>
-          <w:sz w:val="20"/>
-          <w:szCs w:val="20"/>
-        </w:rPr>
-        <w:t xml:space="preserve">. </w:t>
-      </w:r>
-      <w:r>
-        <w:rPr>
-          <w:i/>
-          <w:sz w:val="20"/>
-          <w:szCs w:val="20"/>
-        </w:rPr>
-        <w:t xml:space="preserve">Debugger Command # 1 Assembly Code  </w:t>
-      </w:r>
-      <w:r>
-        <w:rPr>
-          <w:i/>
-          <w:sz w:val="20"/>
-          <w:szCs w:val="20"/>
-        </w:rPr>
-        <w:t xml:space="preserve"> </w:t>
-      </w:r>
-    </w:p>
-    <w:p>
-      <w:pPr>
-        <w:ind w:firstLine="720"/>
-      </w:pPr>
-    </w:p>
-    <w:p>
-      <w:pPr>
-        <w:rPr>
-          <w:b/>
-          <w:i/>
-        </w:rPr>
-      </w:pPr>
-    </w:p>
-    <w:p>
-      <w:pPr>
-        <w:ind w:firstLine="720"/>
-        <w:rPr>
-          <w:b/>
-          <w:i/>
-          <w:noProof/>
-        </w:rPr>
-      </w:pPr>
-      <w:r>
-        <w:rPr>
-          <w:b/>
-          <w:i/>
-          <w:noProof/>
-        </w:rPr>
-        <w:t>2.3.2-) Address Error Exception</w:t>
-      </w:r>
-    </w:p>
-    <w:p>
-      <w:pPr>
-        <w:ind w:firstLine="720"/>
-        <w:rPr>
-          <w:b/>
-          <w:i/>
-        </w:rPr>
-      </w:pPr>
-    </w:p>
-    <w:p>
-      <w:pPr>
-        <w:ind w:firstLine="720"/>
-      </w:pPr>
-      <w:r>
-        <w:t>It is similar to 2.3.1</w:t>
-      </w:r>
-    </w:p>
-    <w:p>
-      <w:pPr>
-        <w:ind w:firstLine="720"/>
-        <w:rPr>
-          <w:b/>
-          <w:i/>
-        </w:rPr>
-      </w:pPr>
-    </w:p>
-    <w:p>
-      <w:pPr>
-        <w:ind w:firstLine="720"/>
-      </w:pPr>
-      <w:r>
-        <w:rPr>
-          <w:b/>
-          <w:i/>
-        </w:rPr>
-        <w:t>2.</w:t>
-      </w:r>
-      <w:r>
-        <w:rPr>
-          <w:b/>
-          <w:i/>
-        </w:rPr>
-        <w:t>3</w:t>
-      </w:r>
-      <w:r>
-        <w:rPr>
-          <w:b/>
-          <w:i/>
-        </w:rPr>
-        <w:t>.1.1</w:t>
-      </w:r>
-      <w:r>
-        <w:rPr>
-          <w:b/>
-          <w:i/>
-        </w:rPr>
-        <w:t xml:space="preserve">-) </w:t>
-      </w:r>
-      <w:r>
-        <w:rPr>
-          <w:b/>
-          <w:i/>
-        </w:rPr>
-        <w:t>Address</w:t>
-      </w:r>
-      <w:r>
-        <w:rPr>
-          <w:b/>
-          <w:i/>
-        </w:rPr>
-        <w:t xml:space="preserve"> Error Exception Algorithm and Flowchart</w:t>
-      </w:r>
-    </w:p>
-    <w:p>
-      <w:pPr>
-        <w:ind w:firstLine="720"/>
-      </w:pPr>
-    </w:p>
-    <w:p>
-      <w:pPr>
-        <w:ind w:firstLine="720"/>
-      </w:pPr>
-      <w:r>
-        <w:t>It is similar to 2.3.1.1</w:t>
-      </w:r>
-    </w:p>
-    <w:p>
-      <w:pPr>
-        <w:ind w:firstLine="720"/>
-        <w:rPr>
-          <w:b/>
-          <w:i/>
-        </w:rPr>
-      </w:pPr>
-    </w:p>
-    <w:p>
-      <w:pPr>
-        <w:ind w:firstLine="720"/>
-        <w:rPr>
-          <w:b/>
-          <w:i/>
-        </w:rPr>
-      </w:pPr>
-      <w:r>
-        <w:rPr>
-          <w:b/>
-          <w:i/>
-        </w:rPr>
-        <w:t>2.</w:t>
-      </w:r>
-      <w:r>
-        <w:rPr>
-          <w:b/>
-          <w:i/>
-        </w:rPr>
-        <w:t>3</w:t>
-      </w:r>
-      <w:r>
-        <w:rPr>
-          <w:b/>
-          <w:i/>
-        </w:rPr>
-        <w:t>.1.2</w:t>
-      </w:r>
-      <w:r>
-        <w:rPr>
-          <w:b/>
-          <w:i/>
-        </w:rPr>
-        <w:t xml:space="preserve">-) </w:t>
-      </w:r>
-      <w:r>
-        <w:rPr>
-          <w:b/>
-          <w:i/>
-        </w:rPr>
-        <w:t>Address</w:t>
-      </w:r>
-      <w:r>
-        <w:rPr>
-          <w:b/>
-          <w:i/>
-        </w:rPr>
-        <w:t xml:space="preserve"> Error Exception Assembly Code </w:t>
-      </w:r>
-    </w:p>
-    <w:p>
-      <w:pPr>
-        <w:ind w:firstLine="720"/>
-        <w:rPr>
-          <w:b/>
-          <w:i/>
-          <w:noProof/>
-        </w:rPr>
-      </w:pPr>
-    </w:p>
-    <w:p>
-      <w:pPr>
-        <w:ind w:firstLine="720"/>
-      </w:pPr>
-      <w:r>
-        <w:t>It is similar to 2.3.1.2</w:t>
-      </w:r>
-    </w:p>
-    <w:p>
-      <w:pPr>
-        <w:ind w:firstLine="720"/>
-        <w:rPr>
-          <w:b/>
-          <w:i/>
-          <w:noProof/>
-        </w:rPr>
-      </w:pPr>
-    </w:p>
-    <w:p>
-      <w:pPr>
-        <w:ind w:firstLine="720"/>
-        <w:rPr>
-          <w:b/>
-          <w:i/>
-          <w:noProof/>
-        </w:rPr>
-      </w:pPr>
-      <w:r>
-        <w:rPr>
-          <w:b/>
-          <w:i/>
-          <w:noProof/>
-        </w:rPr>
-        <w:t>2.3.3-) Illegal Instruction Exception</w:t>
-      </w:r>
-    </w:p>
-    <w:p>
-      <w:pPr>
-        <w:ind w:firstLine="720"/>
-        <w:rPr>
-          <w:b/>
-          <w:i/>
-        </w:rPr>
-      </w:pPr>
-    </w:p>
-    <w:p>
-      <w:pPr>
-        <w:ind w:firstLine="720"/>
-      </w:pPr>
-      <w:r>
-        <w:t>It is similar to 2.3.1</w:t>
-      </w:r>
-    </w:p>
-    <w:p>
-      <w:pPr>
-        <w:ind w:firstLine="720"/>
-        <w:rPr>
-          <w:b/>
-          <w:i/>
-        </w:rPr>
-      </w:pPr>
-    </w:p>
-    <w:p>
-      <w:pPr>
-        <w:ind w:firstLine="720"/>
-      </w:pPr>
-      <w:r>
-        <w:rPr>
-          <w:b/>
-          <w:i/>
-        </w:rPr>
-        <w:t>2.3.3.1</w:t>
-      </w:r>
-      <w:r>
-        <w:rPr>
-          <w:b/>
-          <w:i/>
-        </w:rPr>
-        <w:t xml:space="preserve">-) </w:t>
-      </w:r>
-      <w:r>
-        <w:rPr>
-          <w:b/>
-          <w:i/>
-          <w:noProof/>
-        </w:rPr>
-        <w:t>Illegal Instruction</w:t>
-      </w:r>
-      <w:r>
-        <w:rPr>
-          <w:b/>
-          <w:i/>
-        </w:rPr>
-        <w:t xml:space="preserve"> Exception Algorithm and Flowchart</w:t>
-      </w:r>
-    </w:p>
-    <w:p>
-      <w:pPr>
-        <w:ind w:firstLine="720"/>
-      </w:pPr>
-    </w:p>
-    <w:p>
-      <w:pPr>
-        <w:ind w:firstLine="720"/>
-      </w:pPr>
-      <w:r>
-        <w:t>It is similar to 2.3.1.1</w:t>
-      </w:r>
-    </w:p>
-    <w:p>
-      <w:pPr>
-        <w:ind w:firstLine="720"/>
-        <w:rPr>
-          <w:b/>
-          <w:i/>
-        </w:rPr>
-      </w:pPr>
-    </w:p>
-    <w:p>
-      <w:pPr>
-        <w:ind w:firstLine="720"/>
-        <w:rPr>
-          <w:b/>
-          <w:i/>
-        </w:rPr>
-      </w:pPr>
-      <w:r>
-        <w:rPr>
-          <w:b/>
-          <w:i/>
-        </w:rPr>
-        <w:t>2.3.3.2</w:t>
-      </w:r>
-      <w:r>
-        <w:rPr>
-          <w:b/>
-          <w:i/>
-        </w:rPr>
-        <w:t xml:space="preserve">-) </w:t>
-      </w:r>
-      <w:r>
-        <w:rPr>
-          <w:b/>
-          <w:i/>
-          <w:noProof/>
-        </w:rPr>
-        <w:t>Illegal Instruction</w:t>
-      </w:r>
-      <w:r>
-        <w:rPr>
-          <w:b/>
-          <w:i/>
-        </w:rPr>
-        <w:t xml:space="preserve"> Exception Assembly Code </w:t>
-      </w:r>
-    </w:p>
-    <w:p>
-      <w:pPr>
-        <w:ind w:firstLine="720"/>
-        <w:rPr>
-          <w:b/>
-          <w:i/>
-          <w:noProof/>
-        </w:rPr>
-      </w:pPr>
-    </w:p>
-    <w:p>
-      <w:pPr>
-        <w:ind w:firstLine="720"/>
-      </w:pPr>
-      <w:r>
-        <w:t>It is similar to 2.3.1.2</w:t>
-      </w:r>
-    </w:p>
-    <w:p>
-      <w:pPr>
-        <w:ind w:firstLine="720"/>
-        <w:rPr>
-          <w:b/>
-          <w:i/>
-          <w:noProof/>
-        </w:rPr>
-      </w:pPr>
-    </w:p>
-    <w:p>
-      <w:pPr>
-        <w:ind w:firstLine="720"/>
-        <w:rPr>
-          <w:b/>
-          <w:i/>
-          <w:noProof/>
-        </w:rPr>
-      </w:pPr>
-      <w:r>
-        <w:rPr>
-          <w:b/>
-          <w:i/>
-          <w:noProof/>
-        </w:rPr>
-        <w:t>2.3.4-) Privilege Violation Exception</w:t>
-      </w:r>
-    </w:p>
-    <w:p>
-      <w:pPr>
-        <w:ind w:firstLine="720"/>
-      </w:pPr>
-    </w:p>
-    <w:p>
-      <w:pPr>
-        <w:ind w:firstLine="720"/>
-      </w:pPr>
-      <w:r>
-        <w:t>It is similar to 2.3.1</w:t>
-      </w:r>
-    </w:p>
-    <w:p>
-      <w:pPr>
-        <w:ind w:firstLine="720"/>
-        <w:rPr>
-          <w:b/>
-          <w:i/>
-        </w:rPr>
-      </w:pPr>
-    </w:p>
-    <w:p>
-      <w:pPr>
-        <w:ind w:firstLine="720"/>
-      </w:pPr>
-      <w:r>
-        <w:rPr>
-          <w:b/>
-          <w:i/>
-        </w:rPr>
-        <w:t>2.3.4.1</w:t>
-      </w:r>
-      <w:r>
-        <w:rPr>
-          <w:b/>
-          <w:i/>
-        </w:rPr>
-        <w:t xml:space="preserve">-) </w:t>
-      </w:r>
-      <w:r>
-        <w:rPr>
-          <w:b/>
-          <w:i/>
-          <w:noProof/>
-        </w:rPr>
-        <w:t xml:space="preserve">Privilege Violation </w:t>
-      </w:r>
-      <w:r>
-        <w:rPr>
-          <w:b/>
-          <w:i/>
-        </w:rPr>
-        <w:t>Exception Algorithm and Flowchart</w:t>
-      </w:r>
-    </w:p>
-    <w:p>
-      <w:pPr>
-        <w:ind w:firstLine="720"/>
-      </w:pPr>
-    </w:p>
-    <w:p>
-      <w:pPr>
-        <w:ind w:firstLine="720"/>
-      </w:pPr>
-      <w:r>
-        <w:t>It is similar to 2.3.1.1</w:t>
-      </w:r>
-    </w:p>
-    <w:p>
-      <w:pPr>
-        <w:ind w:firstLine="720"/>
-        <w:rPr>
-          <w:b/>
-          <w:i/>
-        </w:rPr>
-      </w:pPr>
-    </w:p>
-    <w:p>
-      <w:pPr>
-        <w:ind w:firstLine="720"/>
-        <w:rPr>
-          <w:b/>
-          <w:i/>
-        </w:rPr>
-      </w:pPr>
-      <w:r>
-        <w:rPr>
-          <w:b/>
-          <w:i/>
-        </w:rPr>
-        <w:t>2.3.4.2</w:t>
-      </w:r>
-      <w:r>
-        <w:rPr>
-          <w:b/>
-          <w:i/>
-        </w:rPr>
-        <w:t xml:space="preserve">-) </w:t>
-      </w:r>
-      <w:r>
-        <w:rPr>
-          <w:b/>
-          <w:i/>
-          <w:noProof/>
-        </w:rPr>
-        <w:t xml:space="preserve">Privilege Violation </w:t>
-      </w:r>
-      <w:r>
-        <w:rPr>
-          <w:b/>
-          <w:i/>
-        </w:rPr>
-        <w:t xml:space="preserve">Exception Assembly Code </w:t>
-      </w:r>
-    </w:p>
-    <w:p>
-      <w:pPr>
-        <w:ind w:firstLine="720"/>
-        <w:rPr>
-          <w:b/>
-          <w:i/>
-          <w:noProof/>
-        </w:rPr>
-      </w:pPr>
-    </w:p>
-    <w:p>
-      <w:pPr>
-        <w:ind w:firstLine="720"/>
-      </w:pPr>
-      <w:r>
-        <w:t>It is similar to 2.3.1.2</w:t>
-      </w:r>
-    </w:p>
-    <w:p>
-      <w:pPr>
-        <w:ind w:firstLine="720"/>
-        <w:rPr>
-          <w:b/>
-          <w:i/>
-          <w:noProof/>
-        </w:rPr>
-      </w:pPr>
-    </w:p>
-    <w:p>
-      <w:pPr>
-        <w:ind w:firstLine="720"/>
-        <w:rPr>
-          <w:b/>
-          <w:i/>
-          <w:noProof/>
-        </w:rPr>
-      </w:pPr>
-      <w:r>
-        <w:rPr>
-          <w:b/>
-          <w:i/>
-          <w:noProof/>
-        </w:rPr>
-        <w:t>2.3.5-) Divide by Zero Exception</w:t>
-      </w:r>
-    </w:p>
-    <w:p>
-      <w:pPr>
-        <w:ind w:firstLine="720"/>
-        <w:rPr>
-          <w:b/>
-          <w:i/>
-          <w:noProof/>
-        </w:rPr>
-      </w:pPr>
-    </w:p>
-    <w:p>
-      <w:pPr>
-        <w:ind w:firstLine="720"/>
-      </w:pPr>
-      <w:r>
-        <w:t>It is similar to 2.3.1</w:t>
-      </w:r>
-    </w:p>
-    <w:p>
-      <w:pPr>
-        <w:ind w:firstLine="720"/>
-        <w:rPr>
-          <w:b/>
-          <w:i/>
-        </w:rPr>
-      </w:pPr>
-    </w:p>
-    <w:p>
-      <w:pPr>
-        <w:ind w:firstLine="720"/>
-      </w:pPr>
-      <w:r>
-        <w:rPr>
-          <w:b/>
-          <w:i/>
-        </w:rPr>
-        <w:t>2.3.5.1</w:t>
-      </w:r>
-      <w:r>
-        <w:rPr>
-          <w:b/>
-          <w:i/>
-        </w:rPr>
-        <w:t xml:space="preserve">-) </w:t>
-      </w:r>
-      <w:r>
-        <w:rPr>
-          <w:b/>
-          <w:i/>
-          <w:noProof/>
-        </w:rPr>
-        <w:t xml:space="preserve">Divide by Zero </w:t>
-      </w:r>
-      <w:r>
-        <w:rPr>
-          <w:b/>
-          <w:i/>
-        </w:rPr>
-        <w:t>Exception Algorithm and Flowchart</w:t>
-      </w:r>
-    </w:p>
-    <w:p>
-      <w:pPr>
-        <w:ind w:firstLine="720"/>
-      </w:pPr>
-    </w:p>
-    <w:p>
-      <w:pPr>
-        <w:ind w:firstLine="720"/>
-      </w:pPr>
-      <w:r>
-        <w:t>It is similar to 2.3.1.1</w:t>
-      </w:r>
-    </w:p>
-    <w:p>
-      <w:pPr>
-        <w:ind w:firstLine="720"/>
-        <w:rPr>
-          <w:b/>
-          <w:i/>
-        </w:rPr>
-      </w:pPr>
-    </w:p>
-    <w:p>
-      <w:pPr>
-        <w:ind w:firstLine="720"/>
-        <w:rPr>
-          <w:b/>
-          <w:i/>
-        </w:rPr>
-      </w:pPr>
-      <w:r>
-        <w:rPr>
-          <w:b/>
-          <w:i/>
-        </w:rPr>
-        <w:t>2.3.5.2</w:t>
-      </w:r>
-      <w:r>
-        <w:rPr>
-          <w:b/>
-          <w:i/>
-        </w:rPr>
-        <w:t xml:space="preserve">-) </w:t>
-      </w:r>
-      <w:r>
-        <w:rPr>
-          <w:b/>
-          <w:i/>
-          <w:noProof/>
-        </w:rPr>
-        <w:t xml:space="preserve">Divide by Zero </w:t>
-      </w:r>
-      <w:r>
-        <w:rPr>
-          <w:b/>
-          <w:i/>
-        </w:rPr>
-        <w:t xml:space="preserve">Exception Assembly Code </w:t>
-      </w:r>
-    </w:p>
-    <w:p>
-      <w:pPr>
-        <w:ind w:firstLine="720"/>
-        <w:rPr>
-          <w:b/>
-          <w:i/>
-          <w:noProof/>
-        </w:rPr>
-      </w:pPr>
-    </w:p>
-    <w:p>
-      <w:pPr>
-        <w:ind w:firstLine="720"/>
-      </w:pPr>
-      <w:r>
-        <w:t>It is similar to 2.3.1.2</w:t>
-      </w:r>
-    </w:p>
-    <w:p>
-      <w:pPr>
-        <w:ind w:firstLine="720"/>
-        <w:rPr>
-          <w:b/>
-          <w:i/>
-          <w:noProof/>
-        </w:rPr>
-      </w:pPr>
-    </w:p>
-    <w:p>
-      <w:pPr>
-        <w:ind w:firstLine="720"/>
-        <w:rPr>
-          <w:b/>
-          <w:i/>
-          <w:noProof/>
-        </w:rPr>
-      </w:pPr>
-      <w:r>
-        <w:rPr>
-          <w:b/>
-          <w:i/>
-          <w:noProof/>
-        </w:rPr>
-        <w:t>2.3.6-) Line A and Line F Emulators</w:t>
-      </w:r>
-    </w:p>
-    <w:p>
-      <w:pPr>
-        <w:ind w:firstLine="720"/>
-        <w:rPr>
-          <w:b/>
-          <w:i/>
-          <w:noProof/>
-        </w:rPr>
-      </w:pPr>
-    </w:p>
-    <w:p>
-      <w:pPr>
-        <w:ind w:firstLine="720"/>
-      </w:pPr>
-      <w:r>
-        <w:t>It is similar to 2.3.1</w:t>
-      </w:r>
-    </w:p>
-    <w:p>
-      <w:pPr>
-        <w:ind w:firstLine="720"/>
-        <w:rPr>
-          <w:b/>
-          <w:i/>
-        </w:rPr>
-      </w:pPr>
-    </w:p>
-    <w:p>
-      <w:pPr>
-        <w:ind w:firstLine="720"/>
-      </w:pPr>
-      <w:r>
-        <w:rPr>
-          <w:b/>
-          <w:i/>
-        </w:rPr>
-        <w:t>2.3.6.1</w:t>
-      </w:r>
-      <w:r>
-        <w:rPr>
-          <w:b/>
-          <w:i/>
-        </w:rPr>
-        <w:t xml:space="preserve">-) </w:t>
-      </w:r>
-      <w:r>
-        <w:rPr>
-          <w:b/>
-          <w:i/>
-          <w:noProof/>
-        </w:rPr>
-        <w:t>Line A and Line F Emulators</w:t>
-      </w:r>
-      <w:r>
-        <w:rPr>
-          <w:b/>
-          <w:i/>
-        </w:rPr>
-        <w:t xml:space="preserve"> </w:t>
-      </w:r>
-      <w:r>
-        <w:rPr>
-          <w:b/>
-          <w:i/>
-        </w:rPr>
-        <w:t>Algorithm and Flowchart</w:t>
-      </w:r>
-    </w:p>
-    <w:p>
-      <w:pPr>
-        <w:ind w:firstLine="720"/>
-      </w:pPr>
-    </w:p>
-    <w:p>
-      <w:pPr>
-        <w:ind w:firstLine="720"/>
-      </w:pPr>
-      <w:r>
-        <w:t>It is similar to 2.3.1.1</w:t>
-      </w:r>
-    </w:p>
-    <w:p>
-      <w:pPr>
-        <w:ind w:firstLine="720"/>
-        <w:rPr>
-          <w:b/>
-          <w:i/>
-        </w:rPr>
-      </w:pPr>
-    </w:p>
-    <w:p>
-      <w:pPr>
-        <w:ind w:firstLine="720"/>
-        <w:rPr>
-          <w:b/>
-          <w:i/>
-        </w:rPr>
-      </w:pPr>
-      <w:r>
-        <w:rPr>
-          <w:b/>
-          <w:i/>
-        </w:rPr>
-        <w:t>2.3.6.2</w:t>
-      </w:r>
-      <w:r>
-        <w:rPr>
-          <w:b/>
-          <w:i/>
-        </w:rPr>
-        <w:t xml:space="preserve">-) </w:t>
-      </w:r>
-      <w:r>
-        <w:rPr>
-          <w:b/>
-          <w:i/>
-          <w:noProof/>
-        </w:rPr>
-        <w:t>Line A and Line F Emulators</w:t>
-      </w:r>
-      <w:r>
-        <w:rPr>
-          <w:b/>
-          <w:i/>
-        </w:rPr>
-        <w:t xml:space="preserve"> </w:t>
-      </w:r>
-      <w:r>
-        <w:rPr>
-          <w:b/>
-          <w:i/>
-        </w:rPr>
-        <w:t xml:space="preserve">Assembly Code </w:t>
-      </w:r>
-    </w:p>
-    <w:p>
-      <w:pPr>
-        <w:ind w:firstLine="720"/>
-        <w:rPr>
-          <w:b/>
-          <w:i/>
-          <w:noProof/>
-        </w:rPr>
-      </w:pPr>
-    </w:p>
-    <w:p>
-      <w:pPr>
-        <w:ind w:firstLine="720"/>
-      </w:pPr>
-      <w:r>
-        <w:t>It is similar to 2.3.1.2</w:t>
-      </w:r>
-    </w:p>
-    <w:p/>
-    <w:p>
-      <w:pPr>
-        <w:ind w:firstLine="720"/>
-        <w:rPr>
-          <w:b/>
-          <w:i/>
-          <w:sz w:val="28"/>
-          <w:szCs w:val="28"/>
-        </w:rPr>
-      </w:pPr>
-      <w:r>
-        <w:rPr>
-          <w:b/>
-          <w:i/>
-          <w:sz w:val="28"/>
-          <w:szCs w:val="28"/>
-        </w:rPr>
-        <w:t>2.4</w:t>
-      </w:r>
-      <w:r>
-        <w:rPr>
-          <w:b/>
-          <w:i/>
-          <w:sz w:val="28"/>
-          <w:szCs w:val="28"/>
-        </w:rPr>
-        <w:t xml:space="preserve">-) </w:t>
-      </w:r>
-      <w:r>
-        <w:rPr>
-          <w:b/>
-          <w:i/>
-          <w:sz w:val="28"/>
-          <w:szCs w:val="28"/>
-        </w:rPr>
-        <w:t xml:space="preserve">Quick </w:t>
-      </w:r>
-      <w:r>
-        <w:rPr>
-          <w:b/>
-          <w:i/>
-          <w:noProof/>
-          <w:sz w:val="28"/>
-          <w:szCs w:val="28"/>
-        </w:rPr>
-        <w:t>User Instruction Manual</w:t>
-      </w:r>
-    </w:p>
-    <w:p/>
-    <w:p>
-      <w:pPr>
-        <w:ind w:firstLine="720"/>
-        <w:jc w:val="both"/>
-      </w:pPr>
-      <w:r>
-        <w:t xml:space="preserve">The following text contains a quick user manual with usage for all commands. </w:t>
-      </w:r>
-      <w:r>
-        <w:t xml:space="preserve">All addresses must be given in hex, and all hex values must be given with a preceding dollar sign ‘$’. </w:t>
-      </w:r>
-      <w:r>
-        <w:t>It can be accessed from the running program by executing the ‘HELP’ command:</w:t>
-      </w:r>
-    </w:p>
-    <w:p>
-      <w:pPr>
-        <w:ind w:firstLine="720"/>
-      </w:pPr>
-    </w:p>
-    <w:p>
-      <w:pPr>
-        <w:ind w:firstLine="720"/>
-        <w:rPr>
-          <w:i/>
-        </w:rPr>
-      </w:pPr>
-      <w:r>
-        <w:rPr>
-          <w:i/>
-        </w:rPr>
-        <w:t>HELP: Displays This Message</w:t>
-      </w:r>
-    </w:p>
-    <w:p>
-      <w:pPr>
-        <w:ind w:firstLine="720"/>
-        <w:rPr>
-          <w:i/>
-        </w:rPr>
-      </w:pPr>
-    </w:p>
-    <w:p>
-      <w:pPr>
-        <w:ind w:firstLine="720"/>
-        <w:rPr>
-          <w:i/>
-        </w:rPr>
-      </w:pPr>
-      <w:r>
-        <w:rPr>
-          <w:i/>
-        </w:rPr>
-        <w:t>MDSP: Outputs Address And Memory Contents</w:t>
-      </w:r>
-    </w:p>
-    <w:p>
-      <w:pPr>
-        <w:ind w:firstLine="720"/>
-        <w:rPr>
-          <w:i/>
-        </w:rPr>
-      </w:pPr>
-      <w:r>
-        <w:rPr>
-          <w:i/>
-        </w:rPr>
-        <w:t>Default address2: address1 + 16</w:t>
-      </w:r>
-    </w:p>
-    <w:p>
-      <w:pPr>
-        <w:ind w:firstLine="720"/>
-        <w:rPr>
-          <w:i/>
-        </w:rPr>
-      </w:pPr>
-      <w:r>
-        <w:rPr>
-          <w:i/>
-        </w:rPr>
-        <w:t>MDSP &lt;address1&gt;[ &lt;address2&gt;] eg: MDSP $908 $904&lt;CR&gt;</w:t>
-      </w:r>
-    </w:p>
-    <w:p>
-      <w:pPr>
-        <w:ind w:firstLine="720"/>
-        <w:rPr>
-          <w:i/>
-        </w:rPr>
-      </w:pPr>
-    </w:p>
-    <w:p>
-      <w:pPr>
-        <w:ind w:firstLine="720"/>
-        <w:rPr>
-          <w:i/>
-        </w:rPr>
-      </w:pPr>
-      <w:r>
-        <w:rPr>
-          <w:i/>
-        </w:rPr>
-        <w:t>SORTW: Sorts Unsigned Words In A Memory Block</w:t>
-      </w:r>
-    </w:p>
-    <w:p>
-      <w:pPr>
-        <w:ind w:firstLine="720"/>
-        <w:rPr>
-          <w:i/>
-        </w:rPr>
-      </w:pPr>
-      <w:r>
-        <w:rPr>
-          <w:i/>
-        </w:rPr>
-        <w:t>Both address1 and address2 are inclusive</w:t>
-      </w:r>
-    </w:p>
-    <w:p>
-      <w:pPr>
-        <w:ind w:firstLine="720"/>
-        <w:rPr>
-          <w:i/>
-        </w:rPr>
-      </w:pPr>
-      <w:r>
-        <w:rPr>
-          <w:i/>
-        </w:rPr>
-        <w:t>Default order: descending</w:t>
-      </w:r>
-    </w:p>
-    <w:p>
-      <w:pPr>
-        <w:ind w:firstLine="720"/>
-        <w:rPr>
-          <w:i/>
-        </w:rPr>
-      </w:pPr>
-      <w:r>
-        <w:rPr>
-          <w:i/>
-        </w:rPr>
-        <w:t>SORTW &lt;address1&gt; &lt;address2&gt;[ A|D] eg: SORTW $2000 $201E A&lt;CR&gt;</w:t>
-      </w:r>
-    </w:p>
-    <w:p>
-      <w:pPr>
-        <w:ind w:firstLine="720"/>
-        <w:rPr>
-          <w:i/>
-        </w:rPr>
-      </w:pPr>
-    </w:p>
-    <w:p>
-      <w:pPr>
-        <w:ind w:firstLine="720"/>
-        <w:rPr>
-          <w:i/>
-        </w:rPr>
-      </w:pPr>
-      <w:r>
-        <w:rPr>
-          <w:i/>
-        </w:rPr>
-        <w:t>MM: Modifies Data In Memory</w:t>
-      </w:r>
-    </w:p>
-    <w:p>
-      <w:pPr>
-        <w:ind w:firstLine="720"/>
-        <w:rPr>
-          <w:i/>
-        </w:rPr>
-      </w:pPr>
-      <w:r>
-        <w:rPr>
-          <w:i/>
-        </w:rPr>
-        <w:t>Default: Displays one byte</w:t>
-      </w:r>
-    </w:p>
-    <w:p>
-      <w:pPr>
-        <w:ind w:firstLine="720"/>
-        <w:rPr>
-          <w:i/>
-        </w:rPr>
-      </w:pPr>
-      <w:r>
-        <w:rPr>
-          <w:i/>
-        </w:rPr>
-        <w:t>W: Displays one word</w:t>
-      </w:r>
-    </w:p>
-    <w:p>
-      <w:pPr>
-        <w:ind w:firstLine="720"/>
-        <w:rPr>
-          <w:i/>
-        </w:rPr>
-      </w:pPr>
-      <w:r>
-        <w:rPr>
-          <w:i/>
-        </w:rPr>
-        <w:t>L: Displays one long word</w:t>
-      </w:r>
-    </w:p>
-    <w:p>
-      <w:pPr>
-        <w:ind w:firstLine="720"/>
-        <w:rPr>
-          <w:i/>
-        </w:rPr>
-      </w:pPr>
-      <w:r>
-        <w:rPr>
-          <w:i/>
-        </w:rPr>
-        <w:t>MM &lt;address&gt;[ size]</w:t>
-      </w:r>
-    </w:p>
-    <w:p>
-      <w:pPr>
-        <w:ind w:firstLine="720"/>
-        <w:rPr>
-          <w:i/>
-        </w:rPr>
-      </w:pPr>
-    </w:p>
-    <w:p>
-      <w:pPr>
-        <w:ind w:firstLine="720"/>
-        <w:rPr>
-          <w:i/>
-        </w:rPr>
-      </w:pPr>
-      <w:r>
-        <w:rPr>
-          <w:i/>
-        </w:rPr>
-        <w:t>MS: Set Memory To Given ASCII Or Hex</w:t>
-      </w:r>
-    </w:p>
-    <w:p>
-      <w:pPr>
-        <w:ind w:firstLine="720"/>
-        <w:rPr>
-          <w:i/>
-        </w:rPr>
-      </w:pPr>
-      <w:r>
-        <w:rPr>
-          <w:i/>
-        </w:rPr>
-        <w:t>Default: ASCII. Prepend $ for hex (byte, word or long)</w:t>
-      </w:r>
-    </w:p>
-    <w:p>
-      <w:pPr>
-        <w:ind w:firstLine="720"/>
-        <w:rPr>
-          <w:i/>
-        </w:rPr>
-      </w:pPr>
-      <w:r>
-        <w:rPr>
-          <w:i/>
-        </w:rPr>
-        <w:t>MS &lt;address1&gt; [$]&lt;string|hex&gt; eg: MS $4000 Hello!</w:t>
-      </w:r>
-    </w:p>
-    <w:p>
-      <w:pPr>
-        <w:ind w:firstLine="720"/>
-        <w:rPr>
-          <w:i/>
-        </w:rPr>
-      </w:pPr>
-    </w:p>
-    <w:p>
-      <w:pPr>
-        <w:ind w:firstLine="720"/>
-        <w:rPr>
-          <w:i/>
-        </w:rPr>
-      </w:pPr>
-      <w:r>
-        <w:rPr>
-          <w:i/>
-        </w:rPr>
-        <w:t>BF: Fills Block Of Memory With Word Pattern</w:t>
-      </w:r>
-    </w:p>
-    <w:p>
-      <w:pPr>
-        <w:ind w:firstLine="720"/>
-        <w:rPr>
-          <w:i/>
-        </w:rPr>
-      </w:pPr>
-      <w:r>
-        <w:rPr>
-          <w:i/>
-        </w:rPr>
-        <w:t>Both addresses must be even</w:t>
-      </w:r>
-    </w:p>
-    <w:p>
-      <w:pPr>
-        <w:ind w:firstLine="720"/>
-        <w:rPr>
-          <w:i/>
-        </w:rPr>
-      </w:pPr>
-      <w:r>
-        <w:rPr>
-          <w:i/>
-        </w:rPr>
-        <w:t>Default pattern: 0000</w:t>
-      </w:r>
-    </w:p>
-    <w:p>
-      <w:pPr>
-        <w:ind w:firstLine="720"/>
-        <w:rPr>
-          <w:i/>
-        </w:rPr>
-      </w:pPr>
-      <w:r>
-        <w:rPr>
-          <w:i/>
-        </w:rPr>
-        <w:t>If less than 4 digits given, right justified and zero padded</w:t>
-      </w:r>
-    </w:p>
-    <w:p>
-      <w:pPr>
-        <w:ind w:firstLine="720"/>
-        <w:rPr>
-          <w:i/>
-        </w:rPr>
-      </w:pPr>
-      <w:r>
-        <w:rPr>
-          <w:i/>
-        </w:rPr>
-        <w:t>BF &lt;address1&gt; &lt;address2&gt;[ pattern] eg: BF $2000 $2200 4325&lt;CR&gt;</w:t>
-      </w:r>
-    </w:p>
-    <w:p>
-      <w:pPr>
-        <w:ind w:firstLine="720"/>
-        <w:rPr>
-          <w:i/>
-        </w:rPr>
-      </w:pPr>
-      <w:r>
-        <w:rPr>
-          <w:i/>
-        </w:rPr>
-        <w:t>BMOV: Duplicate A Memory Block At Another Address</w:t>
-      </w:r>
-    </w:p>
-    <w:p>
-      <w:pPr>
-        <w:ind w:firstLine="720"/>
-        <w:rPr>
-          <w:i/>
-        </w:rPr>
-      </w:pPr>
-      <w:r>
-        <w:rPr>
-          <w:i/>
-        </w:rPr>
-        <w:t>Must provide two addresses (inclusive, exclusive) for first block</w:t>
-      </w:r>
-    </w:p>
-    <w:p>
-      <w:pPr>
-        <w:ind w:firstLine="720"/>
-        <w:rPr>
-          <w:i/>
-        </w:rPr>
-      </w:pPr>
-      <w:r>
-        <w:rPr>
-          <w:i/>
-        </w:rPr>
-        <w:t>Only one address (inclusive start) for second block</w:t>
-      </w:r>
-    </w:p>
-    <w:p>
-      <w:pPr>
-        <w:ind w:firstLine="720"/>
-        <w:rPr>
-          <w:i/>
-        </w:rPr>
-      </w:pPr>
-      <w:r>
-        <w:rPr>
-          <w:i/>
-        </w:rPr>
-        <w:t>BMOV &lt;address1.1&gt; &lt;address1.2&gt; &lt;address2&gt;</w:t>
-      </w:r>
-    </w:p>
-    <w:p>
-      <w:pPr>
-        <w:ind w:firstLine="720"/>
-        <w:rPr>
-          <w:i/>
-        </w:rPr>
-      </w:pPr>
-    </w:p>
-    <w:p>
-      <w:pPr>
-        <w:ind w:firstLine="720"/>
-        <w:rPr>
-          <w:i/>
-        </w:rPr>
-      </w:pPr>
-      <w:r>
-        <w:rPr>
-          <w:i/>
-        </w:rPr>
-        <w:t>BTST: Test Memory Block</w:t>
-      </w:r>
-    </w:p>
-    <w:p>
-      <w:pPr>
-        <w:ind w:firstLine="720"/>
-        <w:rPr>
-          <w:i/>
-        </w:rPr>
-      </w:pPr>
-      <w:r>
-        <w:rPr>
-          <w:i/>
-        </w:rPr>
-        <w:t>BTST &lt;address1&gt; &lt;address2&gt;</w:t>
-      </w:r>
-    </w:p>
-    <w:p>
-      <w:pPr>
-        <w:ind w:firstLine="720"/>
-        <w:rPr>
-          <w:i/>
-        </w:rPr>
-      </w:pPr>
-    </w:p>
-    <w:p>
-      <w:pPr>
-        <w:ind w:firstLine="720"/>
-        <w:rPr>
-          <w:i/>
-        </w:rPr>
-      </w:pPr>
-      <w:r>
-        <w:rPr>
-          <w:i/>
-        </w:rPr>
-        <w:t>BSCH: Search In Memory Block</w:t>
-      </w:r>
-    </w:p>
-    <w:p>
-      <w:pPr>
-        <w:ind w:firstLine="720"/>
-        <w:rPr>
-          <w:i/>
-        </w:rPr>
-      </w:pPr>
-      <w:r>
-        <w:rPr>
-          <w:i/>
-        </w:rPr>
-        <w:t>BSCH &lt;address1&gt; &lt;address2&gt; &lt;string&gt;</w:t>
-      </w:r>
-    </w:p>
-    <w:p>
-      <w:pPr>
-        <w:ind w:firstLine="720"/>
-        <w:rPr>
-          <w:i/>
-        </w:rPr>
-      </w:pPr>
-    </w:p>
-    <w:p>
-      <w:pPr>
-        <w:ind w:firstLine="720"/>
-        <w:rPr>
-          <w:i/>
-        </w:rPr>
-      </w:pPr>
-      <w:r>
-        <w:rPr>
-          <w:i/>
-        </w:rPr>
-        <w:t>GO: Execute Another Program</w:t>
-      </w:r>
-    </w:p>
-    <w:p>
-      <w:pPr>
-        <w:ind w:firstLine="720"/>
-        <w:rPr>
-          <w:i/>
-        </w:rPr>
-      </w:pPr>
-      <w:r>
-        <w:rPr>
-          <w:i/>
-        </w:rPr>
-        <w:t>GO &lt;address1&gt;</w:t>
-      </w:r>
-    </w:p>
-    <w:p>
-      <w:pPr>
-        <w:ind w:firstLine="720"/>
-        <w:rPr>
-          <w:i/>
-        </w:rPr>
-      </w:pPr>
-    </w:p>
-    <w:p>
-      <w:pPr>
-        <w:ind w:firstLine="720"/>
-        <w:rPr>
-          <w:i/>
-        </w:rPr>
-      </w:pPr>
-      <w:r>
-        <w:rPr>
-          <w:i/>
-        </w:rPr>
-        <w:t>DF: Displays All Formatted Registers eg: DF&lt;CR&gt;</w:t>
-      </w:r>
-    </w:p>
-    <w:p>
-      <w:pPr>
-        <w:ind w:firstLine="720"/>
-        <w:rPr>
-          <w:i/>
-        </w:rPr>
-      </w:pPr>
-    </w:p>
-    <w:p>
-      <w:pPr>
-        <w:ind w:firstLine="720"/>
-        <w:rPr>
-          <w:i/>
-        </w:rPr>
-      </w:pPr>
-      <w:r>
-        <w:rPr>
-          <w:i/>
-        </w:rPr>
-        <w:t>EXIT: Exit The Monitor Program eg: EXIT&lt;CR&gt;</w:t>
-      </w:r>
-    </w:p>
-    <w:p>
-      <w:pPr>
-        <w:ind w:firstLine="720"/>
-        <w:rPr>
-          <w:i/>
-        </w:rPr>
-      </w:pPr>
-    </w:p>
-    <w:p>
-      <w:pPr>
-        <w:ind w:firstLine="720"/>
-        <w:rPr>
-          <w:i/>
-        </w:rPr>
-      </w:pPr>
-      <w:r>
-        <w:rPr>
-          <w:i/>
-        </w:rPr>
-        <w:t>The two extra commands:</w:t>
-      </w:r>
-    </w:p>
-    <w:p>
-      <w:pPr>
-        <w:ind w:firstLine="720"/>
-        <w:rPr>
-          <w:i/>
-        </w:rPr>
-      </w:pPr>
-    </w:p>
-    <w:p>
-      <w:pPr>
-        <w:ind w:firstLine="720"/>
-        <w:rPr>
-          <w:i/>
-        </w:rPr>
-      </w:pPr>
-      <w:r>
-        <w:rPr>
-          <w:i/>
-        </w:rPr>
-        <w:t>BPRINT: Print Block Of Memory</w:t>
-      </w:r>
-    </w:p>
-    <w:p>
-      <w:pPr>
-        <w:ind w:firstLine="720"/>
-        <w:rPr>
-          <w:i/>
-        </w:rPr>
-      </w:pPr>
-      <w:r>
-        <w:rPr>
-          <w:i/>
-        </w:rPr>
-        <w:t>Default end: wherever a null char is found</w:t>
-      </w:r>
-    </w:p>
-    <w:p>
-      <w:pPr>
-        <w:ind w:firstLine="720"/>
-        <w:rPr>
-          <w:i/>
-        </w:rPr>
-      </w:pPr>
-      <w:r>
-        <w:rPr>
-          <w:i/>
-        </w:rPr>
-        <w:t>BPRINT &lt;address1&gt;[ &lt;address2&gt;]</w:t>
-      </w:r>
-    </w:p>
-    <w:p>
-      <w:pPr>
-        <w:ind w:firstLine="720"/>
-        <w:rPr>
-          <w:i/>
-        </w:rPr>
-      </w:pPr>
-    </w:p>
-    <w:p>
-      <w:pPr>
-        <w:ind w:firstLine="720"/>
-        <w:rPr>
-          <w:i/>
-        </w:rPr>
-      </w:pPr>
-      <w:r>
-        <w:rPr>
-          <w:i/>
-        </w:rPr>
-        <w:t>CONV: Convert Hex to Decimal, Or Vice Versa</w:t>
-      </w:r>
-    </w:p>
-    <w:p>
-      <w:pPr>
-        <w:ind w:firstLine="720"/>
-      </w:pPr>
-      <w:r>
-        <w:rPr>
-          <w:i/>
-        </w:rPr>
-        <w:t>CONV [$]num eg: CONV 16&lt;CR&gt; returns $10</w:t>
-      </w:r>
-    </w:p>
-    <w:p>
-      <w:pPr>
-        <w:ind w:firstLine="720"/>
-        <w:rPr>
-          <w:noProof/>
-        </w:rPr>
-      </w:pPr>
-    </w:p>
-    <w:p>
-      <w:pPr>
-        <w:ind w:firstLine="720"/>
-        <w:rPr>
-          <w:b/>
-          <w:i/>
-        </w:rPr>
-      </w:pPr>
-      <w:r>
-        <w:rPr>
-          <w:b/>
-          <w:i/>
-        </w:rPr>
-        <w:t>2.4.1</w:t>
-      </w:r>
-      <w:r>
-        <w:rPr>
-          <w:b/>
-          <w:i/>
-        </w:rPr>
-        <w:t xml:space="preserve">-) </w:t>
-      </w:r>
-      <w:r>
-        <w:rPr>
-          <w:b/>
-          <w:i/>
-        </w:rPr>
-        <w:t>Assembly Code</w:t>
-      </w:r>
-    </w:p>
-    <w:p/>
-    <w:p>
-      <w:pPr>
-        <w:ind w:firstLine="720"/>
-        <w:jc w:val="both"/>
-      </w:pPr>
-      <w:r>
-        <w:t>The above message is stored in memory between locations $10FE and $16FB (</w:t>
-      </w:r>
-      <w:r>
-        <w:t>~1.5KB</w:t>
-      </w:r>
-      <w:r>
-        <w:t>). The assembly code for it is shown below:</w:t>
-      </w:r>
-    </w:p>
-    <w:p>
-      <w:pPr>
-        <w:ind w:firstLine="720"/>
-      </w:pPr>
-    </w:p>
-    <w:p>
+        <w:t xml:space="preserve">ssembly code </w:t>
+      </w:r>
+      <w:r>
+        <w:t>for all handlers:</w:t>
+      </w:r>
+    </w:p>
+    <w:p>
+      <w:pPr>
+        <w:ind w:firstLine="720"/>
+      </w:pPr>
+    </w:p>
+    <w:p>
+      <w:pPr>
+        <w:rPr>
+          <w:i/>
+        </w:rPr>
+      </w:pPr>
       <w:r>
         <w:rPr>
           <w:noProof/>
         </w:rPr>
         <w:lastRenderedPageBreak/>
         <w:drawing>
-          <wp:inline distT="0" distB="0" distL="0" distR="0" wp14:anchorId="51FB94E1" wp14:editId="3D9BB1C8">
-            <wp:extent cx="5943600" cy="2693035"/>
+          <wp:inline distT="0" distB="0" distL="0" distR="0" wp14:anchorId="48042E92" wp14:editId="7B4C13C6">
+            <wp:extent cx="5943600" cy="4057650"/>
             <wp:effectExtent l="0" t="0" r="0" b="0"/>
-            <wp:docPr id="13" name="Picture 13"/>
+            <wp:docPr id="49" name="Picture 49"/>
+            <wp:cNvGraphicFramePr>
+              <a:graphicFrameLocks xmlns:a="http://schemas.openxmlformats.org/drawingml/2006/main" noChangeAspect="1"/>
+            </wp:cNvGraphicFramePr>
+            <a:graphic xmlns:a="http://schemas.openxmlformats.org/drawingml/2006/main">
+              <a:graphicData uri="http://schemas.openxmlformats.org/drawingml/2006/picture">
+                <pic:pic xmlns:pic="http://schemas.openxmlformats.org/drawingml/2006/picture">
+                  <pic:nvPicPr>
+                    <pic:cNvPr id="1" name=""/>
+                    <pic:cNvPicPr/>
+                  </pic:nvPicPr>
+                  <pic:blipFill>
+                    <a:blip r:embed="rId39"/>
+                    <a:stretch>
+                      <a:fillRect/>
+                    </a:stretch>
+                  </pic:blipFill>
+                  <pic:spPr>
+                    <a:xfrm>
+                      <a:off x="0" y="0"/>
+                      <a:ext cx="5943600" cy="4057650"/>
+                    </a:xfrm>
+                    <a:prstGeom prst="rect">
+                      <a:avLst/>
+                    </a:prstGeom>
+                  </pic:spPr>
+                </pic:pic>
+              </a:graphicData>
+            </a:graphic>
+          </wp:inline>
+        </w:drawing>
+      </w:r>
+    </w:p>
+    <w:p>
+      <w:pPr>
+        <w:rPr>
+          <w:i/>
+        </w:rPr>
+      </w:pPr>
+      <w:r>
+        <w:rPr>
+          <w:noProof/>
+        </w:rPr>
+        <w:drawing>
+          <wp:inline distT="0" distB="0" distL="0" distR="0" wp14:anchorId="03243219" wp14:editId="348B8D1A">
+            <wp:extent cx="5943600" cy="3486785"/>
+            <wp:effectExtent l="0" t="0" r="0" b="0"/>
+            <wp:docPr id="50" name="Picture 50"/>
             <wp:cNvGraphicFramePr>
               <a:graphicFrameLocks xmlns:a="http://schemas.openxmlformats.org/drawingml/2006/main" noChangeAspect="1"/>
             </wp:cNvGraphicFramePr>
@@ -13016,7 +10354,7 @@
                   <pic:spPr>
                     <a:xfrm>
                       <a:off x="0" y="0"/>
-                      <a:ext cx="5943600" cy="2693035"/>
+                      <a:ext cx="5943600" cy="3486785"/>
                     </a:xfrm>
                     <a:prstGeom prst="rect">
                       <a:avLst/>
@@ -13030,15 +10368,878 @@
       </w:r>
     </w:p>
     <w:p>
+      <w:pPr>
+        <w:rPr>
+          <w:i/>
+          <w:sz w:val="20"/>
+          <w:szCs w:val="20"/>
+        </w:rPr>
+      </w:pPr>
+      <w:r>
+        <w:rPr>
+          <w:i/>
+          <w:sz w:val="20"/>
+          <w:szCs w:val="20"/>
+        </w:rPr>
+        <w:t xml:space="preserve">Figure </w:t>
+      </w:r>
+      <w:r>
+        <w:rPr>
+          <w:i/>
+          <w:sz w:val="20"/>
+          <w:szCs w:val="20"/>
+        </w:rPr>
+        <w:t>2</w:t>
+      </w:r>
+      <w:r>
+        <w:rPr>
+          <w:i/>
+          <w:sz w:val="20"/>
+          <w:szCs w:val="20"/>
+        </w:rPr>
+        <w:t>.</w:t>
+      </w:r>
+      <w:r>
+        <w:rPr>
+          <w:i/>
+          <w:sz w:val="20"/>
+          <w:szCs w:val="20"/>
+        </w:rPr>
+        <w:t>10</w:t>
+      </w:r>
+      <w:r>
+        <w:rPr>
+          <w:i/>
+          <w:sz w:val="20"/>
+          <w:szCs w:val="20"/>
+        </w:rPr>
+        <w:t xml:space="preserve">. </w:t>
+      </w:r>
+      <w:r>
+        <w:rPr>
+          <w:i/>
+          <w:sz w:val="20"/>
+          <w:szCs w:val="20"/>
+        </w:rPr>
+        <w:t>Exception Handling Routines Assembly Code</w:t>
+      </w:r>
+      <w:r>
+        <w:rPr>
+          <w:i/>
+          <w:sz w:val="20"/>
+          <w:szCs w:val="20"/>
+        </w:rPr>
+        <w:t xml:space="preserve">  </w:t>
+      </w:r>
+      <w:r>
+        <w:rPr>
+          <w:i/>
+          <w:sz w:val="20"/>
+          <w:szCs w:val="20"/>
+        </w:rPr>
+        <w:t xml:space="preserve"> </w:t>
+      </w:r>
+    </w:p>
+    <w:p>
+      <w:pPr>
+        <w:ind w:firstLine="720"/>
+      </w:pPr>
+    </w:p>
+    <w:p>
+      <w:pPr>
+        <w:rPr>
+          <w:b/>
+          <w:i/>
+        </w:rPr>
+      </w:pPr>
+    </w:p>
+    <w:p/>
+    <w:p>
+      <w:pPr>
+        <w:ind w:firstLine="720"/>
+        <w:rPr>
+          <w:b/>
+          <w:i/>
+          <w:sz w:val="28"/>
+          <w:szCs w:val="28"/>
+        </w:rPr>
+      </w:pPr>
+      <w:r>
+        <w:rPr>
+          <w:b/>
+          <w:i/>
+          <w:sz w:val="28"/>
+          <w:szCs w:val="28"/>
+        </w:rPr>
+        <w:t>2.4</w:t>
+      </w:r>
+      <w:r>
+        <w:rPr>
+          <w:b/>
+          <w:i/>
+          <w:sz w:val="28"/>
+          <w:szCs w:val="28"/>
+        </w:rPr>
+        <w:t xml:space="preserve">-) </w:t>
+      </w:r>
+      <w:r>
+        <w:rPr>
+          <w:b/>
+          <w:i/>
+          <w:sz w:val="28"/>
+          <w:szCs w:val="28"/>
+        </w:rPr>
+        <w:t xml:space="preserve">Quick </w:t>
+      </w:r>
+      <w:r>
+        <w:rPr>
+          <w:b/>
+          <w:i/>
+          <w:noProof/>
+          <w:sz w:val="28"/>
+          <w:szCs w:val="28"/>
+        </w:rPr>
+        <w:t>User Instruction Manual</w:t>
+      </w:r>
+    </w:p>
+    <w:p/>
+    <w:p>
+      <w:pPr>
+        <w:ind w:firstLine="720"/>
+        <w:jc w:val="both"/>
+      </w:pPr>
+      <w:r>
+        <w:t xml:space="preserve">The following text contains a quick user manual with usage for all commands. </w:t>
+      </w:r>
+      <w:r>
+        <w:t xml:space="preserve">All addresses must be given in hex, and all hex values must be given with a preceding dollar sign ‘$’. </w:t>
+      </w:r>
+      <w:r>
+        <w:t>It can be accessed from the running program by executing the ‘HELP’ command:</w:t>
+      </w:r>
+    </w:p>
+    <w:p>
+      <w:pPr>
+        <w:ind w:firstLine="720"/>
+      </w:pPr>
+    </w:p>
+    <w:p>
+      <w:pPr>
+        <w:ind w:firstLine="720"/>
+        <w:rPr>
+          <w:i/>
+        </w:rPr>
+      </w:pPr>
+      <w:r>
+        <w:rPr>
+          <w:i/>
+        </w:rPr>
+        <w:t>HELP: Displays This Message</w:t>
+      </w:r>
+    </w:p>
+    <w:p>
+      <w:pPr>
+        <w:ind w:firstLine="720"/>
+        <w:rPr>
+          <w:i/>
+        </w:rPr>
+      </w:pPr>
+    </w:p>
+    <w:p>
+      <w:pPr>
+        <w:ind w:firstLine="720"/>
+        <w:rPr>
+          <w:i/>
+        </w:rPr>
+      </w:pPr>
+      <w:r>
+        <w:rPr>
+          <w:i/>
+        </w:rPr>
+        <w:t>MDSP: Outputs Address And Memory Contents</w:t>
+      </w:r>
+    </w:p>
+    <w:p>
+      <w:pPr>
+        <w:ind w:firstLine="720"/>
+        <w:rPr>
+          <w:i/>
+        </w:rPr>
+      </w:pPr>
+      <w:r>
+        <w:rPr>
+          <w:i/>
+        </w:rPr>
+        <w:t>Default address2: address1 + 16</w:t>
+      </w:r>
+    </w:p>
+    <w:p>
+      <w:pPr>
+        <w:ind w:firstLine="720"/>
+        <w:rPr>
+          <w:i/>
+        </w:rPr>
+      </w:pPr>
+      <w:r>
+        <w:rPr>
+          <w:i/>
+        </w:rPr>
+        <w:t>MDSP &lt;address1&gt;[ &lt;address2&gt;] eg: MDSP $908 $904&lt;CR&gt;</w:t>
+      </w:r>
+    </w:p>
+    <w:p>
+      <w:pPr>
+        <w:ind w:firstLine="720"/>
+        <w:rPr>
+          <w:i/>
+        </w:rPr>
+      </w:pPr>
+    </w:p>
+    <w:p>
+      <w:pPr>
+        <w:ind w:firstLine="720"/>
+        <w:rPr>
+          <w:i/>
+        </w:rPr>
+      </w:pPr>
+      <w:r>
+        <w:rPr>
+          <w:i/>
+        </w:rPr>
+        <w:t>SORTW: Sorts Unsigned Words In A Memory Block</w:t>
+      </w:r>
+    </w:p>
+    <w:p>
+      <w:pPr>
+        <w:ind w:firstLine="720"/>
+        <w:rPr>
+          <w:i/>
+        </w:rPr>
+      </w:pPr>
+      <w:r>
+        <w:rPr>
+          <w:i/>
+        </w:rPr>
+        <w:t>Both address1 and address2 are inclusive</w:t>
+      </w:r>
+    </w:p>
+    <w:p>
+      <w:pPr>
+        <w:ind w:firstLine="720"/>
+        <w:rPr>
+          <w:i/>
+        </w:rPr>
+      </w:pPr>
+      <w:r>
+        <w:rPr>
+          <w:i/>
+        </w:rPr>
+        <w:t>Default order: descending</w:t>
+      </w:r>
+    </w:p>
+    <w:p>
+      <w:pPr>
+        <w:ind w:firstLine="720"/>
+        <w:rPr>
+          <w:i/>
+        </w:rPr>
+      </w:pPr>
+      <w:r>
+        <w:rPr>
+          <w:i/>
+        </w:rPr>
+        <w:t>SORTW &lt;address1&gt; &lt;address2&gt;[ A|D] eg: SORTW $2000 $201E A&lt;CR&gt;</w:t>
+      </w:r>
+    </w:p>
+    <w:p>
+      <w:pPr>
+        <w:ind w:firstLine="720"/>
+        <w:rPr>
+          <w:i/>
+        </w:rPr>
+      </w:pPr>
+    </w:p>
+    <w:p>
+      <w:pPr>
+        <w:ind w:firstLine="720"/>
+        <w:rPr>
+          <w:i/>
+        </w:rPr>
+      </w:pPr>
+      <w:r>
+        <w:rPr>
+          <w:i/>
+        </w:rPr>
+        <w:t>MM: Modifies Data In Memory</w:t>
+      </w:r>
+    </w:p>
+    <w:p>
+      <w:pPr>
+        <w:ind w:firstLine="720"/>
+        <w:rPr>
+          <w:i/>
+        </w:rPr>
+      </w:pPr>
+      <w:r>
+        <w:rPr>
+          <w:i/>
+        </w:rPr>
+        <w:t>Default: Displays one byte</w:t>
+      </w:r>
+    </w:p>
+    <w:p>
+      <w:pPr>
+        <w:ind w:firstLine="720"/>
+        <w:rPr>
+          <w:i/>
+        </w:rPr>
+      </w:pPr>
+      <w:r>
+        <w:rPr>
+          <w:i/>
+        </w:rPr>
+        <w:t>W: Displays one word</w:t>
+      </w:r>
+    </w:p>
+    <w:p>
+      <w:pPr>
+        <w:ind w:firstLine="720"/>
+        <w:rPr>
+          <w:i/>
+        </w:rPr>
+      </w:pPr>
+      <w:r>
+        <w:rPr>
+          <w:i/>
+        </w:rPr>
+        <w:t>L: Displays one long word</w:t>
+      </w:r>
+    </w:p>
+    <w:p>
+      <w:pPr>
+        <w:ind w:firstLine="720"/>
+        <w:rPr>
+          <w:i/>
+        </w:rPr>
+      </w:pPr>
+      <w:r>
+        <w:rPr>
+          <w:i/>
+        </w:rPr>
+        <w:t>MM &lt;address&gt;[ size]</w:t>
+      </w:r>
+    </w:p>
+    <w:p>
+      <w:pPr>
+        <w:ind w:firstLine="720"/>
+        <w:rPr>
+          <w:i/>
+        </w:rPr>
+      </w:pPr>
+    </w:p>
+    <w:p>
+      <w:pPr>
+        <w:ind w:firstLine="720"/>
+        <w:rPr>
+          <w:i/>
+        </w:rPr>
+      </w:pPr>
+      <w:r>
+        <w:rPr>
+          <w:i/>
+        </w:rPr>
+        <w:t>MS: Set Memory To Given ASCII Or Hex</w:t>
+      </w:r>
+    </w:p>
+    <w:p>
+      <w:pPr>
+        <w:ind w:firstLine="720"/>
+        <w:rPr>
+          <w:i/>
+        </w:rPr>
+      </w:pPr>
+      <w:r>
+        <w:rPr>
+          <w:i/>
+        </w:rPr>
+        <w:t>Default: ASCII. Prepend $ for hex (byte, word or long)</w:t>
+      </w:r>
+    </w:p>
+    <w:p>
+      <w:pPr>
+        <w:ind w:firstLine="720"/>
+        <w:rPr>
+          <w:i/>
+        </w:rPr>
+      </w:pPr>
+      <w:r>
+        <w:rPr>
+          <w:i/>
+        </w:rPr>
+        <w:t>MS &lt;address1&gt; [$]&lt;string|hex&gt; eg: MS $4000 Hello!</w:t>
+      </w:r>
+    </w:p>
+    <w:p>
+      <w:pPr>
+        <w:ind w:firstLine="720"/>
+        <w:rPr>
+          <w:i/>
+        </w:rPr>
+      </w:pPr>
+    </w:p>
+    <w:p>
+      <w:pPr>
+        <w:ind w:firstLine="720"/>
+        <w:rPr>
+          <w:i/>
+        </w:rPr>
+      </w:pPr>
+      <w:r>
+        <w:rPr>
+          <w:i/>
+        </w:rPr>
+        <w:t>BF: Fills Block Of Memory With Word Pattern</w:t>
+      </w:r>
+    </w:p>
+    <w:p>
+      <w:pPr>
+        <w:ind w:firstLine="720"/>
+        <w:rPr>
+          <w:i/>
+        </w:rPr>
+      </w:pPr>
+      <w:r>
+        <w:rPr>
+          <w:i/>
+        </w:rPr>
+        <w:t>Both addresses must be even</w:t>
+      </w:r>
+    </w:p>
+    <w:p>
+      <w:pPr>
+        <w:ind w:firstLine="720"/>
+        <w:rPr>
+          <w:i/>
+        </w:rPr>
+      </w:pPr>
+      <w:r>
+        <w:rPr>
+          <w:i/>
+        </w:rPr>
+        <w:t>Default pattern: 0000</w:t>
+      </w:r>
+    </w:p>
+    <w:p>
+      <w:pPr>
+        <w:ind w:firstLine="720"/>
+        <w:rPr>
+          <w:i/>
+        </w:rPr>
+      </w:pPr>
+      <w:r>
+        <w:rPr>
+          <w:i/>
+        </w:rPr>
+        <w:t>If less than 4 digits given, right justified and zero padded</w:t>
+      </w:r>
+    </w:p>
+    <w:p>
+      <w:pPr>
+        <w:ind w:firstLine="720"/>
+        <w:rPr>
+          <w:i/>
+        </w:rPr>
+      </w:pPr>
+      <w:r>
+        <w:rPr>
+          <w:i/>
+        </w:rPr>
+        <w:t>BF &lt;address1&gt; &lt;address2&gt;[ pattern] eg: BF $2000 $2200 4325&lt;CR&gt;</w:t>
+      </w:r>
+    </w:p>
+    <w:p>
+      <w:pPr>
+        <w:ind w:firstLine="720"/>
+        <w:rPr>
+          <w:i/>
+        </w:rPr>
+      </w:pPr>
+      <w:r>
+        <w:rPr>
+          <w:i/>
+        </w:rPr>
+        <w:t>BMOV: Duplicate A Memory Block At Another Address</w:t>
+      </w:r>
+    </w:p>
+    <w:p>
+      <w:pPr>
+        <w:ind w:firstLine="720"/>
+        <w:rPr>
+          <w:i/>
+        </w:rPr>
+      </w:pPr>
+      <w:r>
+        <w:rPr>
+          <w:i/>
+        </w:rPr>
+        <w:t>Must provide two addresses (inclusive, exclusive) for first block</w:t>
+      </w:r>
+    </w:p>
+    <w:p>
+      <w:pPr>
+        <w:ind w:firstLine="720"/>
+        <w:rPr>
+          <w:i/>
+        </w:rPr>
+      </w:pPr>
+      <w:r>
+        <w:rPr>
+          <w:i/>
+        </w:rPr>
+        <w:t>Only one address (inclusive start) for second block</w:t>
+      </w:r>
+    </w:p>
+    <w:p>
+      <w:pPr>
+        <w:ind w:firstLine="720"/>
+        <w:rPr>
+          <w:i/>
+        </w:rPr>
+      </w:pPr>
+      <w:r>
+        <w:rPr>
+          <w:i/>
+        </w:rPr>
+        <w:t>BMOV &lt;address1.1&gt; &lt;address1.2&gt; &lt;address2&gt;</w:t>
+      </w:r>
+    </w:p>
+    <w:p>
+      <w:pPr>
+        <w:ind w:firstLine="720"/>
+        <w:rPr>
+          <w:i/>
+        </w:rPr>
+      </w:pPr>
+    </w:p>
+    <w:p>
+      <w:pPr>
+        <w:ind w:firstLine="720"/>
+        <w:rPr>
+          <w:i/>
+        </w:rPr>
+      </w:pPr>
+      <w:r>
+        <w:rPr>
+          <w:i/>
+        </w:rPr>
+        <w:t>BTST: Test Memory Block</w:t>
+      </w:r>
+    </w:p>
+    <w:p>
+      <w:pPr>
+        <w:ind w:firstLine="720"/>
+        <w:rPr>
+          <w:i/>
+        </w:rPr>
+      </w:pPr>
+      <w:r>
+        <w:rPr>
+          <w:i/>
+        </w:rPr>
+        <w:t>BTST &lt;address1&gt; &lt;address2&gt;</w:t>
+      </w:r>
+    </w:p>
+    <w:p>
+      <w:pPr>
+        <w:ind w:firstLine="720"/>
+        <w:rPr>
+          <w:i/>
+        </w:rPr>
+      </w:pPr>
+    </w:p>
+    <w:p>
+      <w:pPr>
+        <w:ind w:firstLine="720"/>
+        <w:rPr>
+          <w:i/>
+        </w:rPr>
+      </w:pPr>
+      <w:r>
+        <w:rPr>
+          <w:i/>
+        </w:rPr>
+        <w:t>BSCH: Search In Memory Block</w:t>
+      </w:r>
+    </w:p>
+    <w:p>
+      <w:pPr>
+        <w:ind w:firstLine="720"/>
+        <w:rPr>
+          <w:i/>
+        </w:rPr>
+      </w:pPr>
+      <w:r>
+        <w:rPr>
+          <w:i/>
+        </w:rPr>
+        <w:t>BSCH &lt;address1&gt; &lt;address2&gt; &lt;string&gt;</w:t>
+      </w:r>
+    </w:p>
+    <w:p>
+      <w:pPr>
+        <w:ind w:firstLine="720"/>
+        <w:rPr>
+          <w:i/>
+        </w:rPr>
+      </w:pPr>
+    </w:p>
+    <w:p>
+      <w:pPr>
+        <w:ind w:firstLine="720"/>
+        <w:rPr>
+          <w:i/>
+        </w:rPr>
+      </w:pPr>
+      <w:r>
+        <w:rPr>
+          <w:i/>
+        </w:rPr>
+        <w:t>GO: Execute Another Program</w:t>
+      </w:r>
+    </w:p>
+    <w:p>
+      <w:pPr>
+        <w:ind w:firstLine="720"/>
+        <w:rPr>
+          <w:i/>
+        </w:rPr>
+      </w:pPr>
+      <w:r>
+        <w:rPr>
+          <w:i/>
+        </w:rPr>
+        <w:lastRenderedPageBreak/>
+        <w:t>GO &lt;address1&gt;</w:t>
+      </w:r>
+    </w:p>
+    <w:p>
+      <w:pPr>
+        <w:ind w:firstLine="720"/>
+        <w:rPr>
+          <w:i/>
+        </w:rPr>
+      </w:pPr>
+    </w:p>
+    <w:p>
+      <w:pPr>
+        <w:ind w:firstLine="720"/>
+        <w:rPr>
+          <w:i/>
+        </w:rPr>
+      </w:pPr>
+      <w:r>
+        <w:rPr>
+          <w:i/>
+        </w:rPr>
+        <w:t>DF: Displays All Formatted Registers eg: DF&lt;CR&gt;</w:t>
+      </w:r>
+    </w:p>
+    <w:p>
+      <w:pPr>
+        <w:ind w:firstLine="720"/>
+        <w:rPr>
+          <w:i/>
+        </w:rPr>
+      </w:pPr>
+    </w:p>
+    <w:p>
+      <w:pPr>
+        <w:ind w:firstLine="720"/>
+        <w:rPr>
+          <w:i/>
+        </w:rPr>
+      </w:pPr>
+      <w:r>
+        <w:rPr>
+          <w:i/>
+        </w:rPr>
+        <w:t>EXIT: Exit The Monitor Program eg: EXIT&lt;CR&gt;</w:t>
+      </w:r>
+    </w:p>
+    <w:p>
+      <w:pPr>
+        <w:ind w:firstLine="720"/>
+        <w:rPr>
+          <w:i/>
+        </w:rPr>
+      </w:pPr>
+    </w:p>
+    <w:p>
+      <w:pPr>
+        <w:ind w:firstLine="720"/>
+        <w:rPr>
+          <w:i/>
+        </w:rPr>
+      </w:pPr>
+      <w:r>
+        <w:rPr>
+          <w:i/>
+        </w:rPr>
+        <w:t>The two extra commands:</w:t>
+      </w:r>
+    </w:p>
+    <w:p>
+      <w:pPr>
+        <w:ind w:firstLine="720"/>
+        <w:rPr>
+          <w:i/>
+        </w:rPr>
+      </w:pPr>
+    </w:p>
+    <w:p>
+      <w:pPr>
+        <w:ind w:firstLine="720"/>
+        <w:rPr>
+          <w:i/>
+        </w:rPr>
+      </w:pPr>
+      <w:r>
+        <w:rPr>
+          <w:i/>
+        </w:rPr>
+        <w:t>BPRINT: Print Block Of Memory</w:t>
+      </w:r>
+    </w:p>
+    <w:p>
+      <w:pPr>
+        <w:ind w:firstLine="720"/>
+        <w:rPr>
+          <w:i/>
+        </w:rPr>
+      </w:pPr>
+      <w:r>
+        <w:rPr>
+          <w:i/>
+        </w:rPr>
+        <w:t>Default end: wherever a null char is found</w:t>
+      </w:r>
+    </w:p>
+    <w:p>
+      <w:pPr>
+        <w:ind w:firstLine="720"/>
+        <w:rPr>
+          <w:i/>
+        </w:rPr>
+      </w:pPr>
+      <w:r>
+        <w:rPr>
+          <w:i/>
+        </w:rPr>
+        <w:t>BPRINT &lt;address1&gt;[ &lt;address2&gt;]</w:t>
+      </w:r>
+    </w:p>
+    <w:p>
+      <w:pPr>
+        <w:ind w:firstLine="720"/>
+        <w:rPr>
+          <w:i/>
+        </w:rPr>
+      </w:pPr>
+    </w:p>
+    <w:p>
+      <w:pPr>
+        <w:ind w:firstLine="720"/>
+        <w:rPr>
+          <w:i/>
+        </w:rPr>
+      </w:pPr>
+      <w:r>
+        <w:rPr>
+          <w:i/>
+        </w:rPr>
+        <w:t>CONV: Convert Hex to Decimal, Or Vice Versa</w:t>
+      </w:r>
+    </w:p>
+    <w:p>
+      <w:pPr>
+        <w:ind w:firstLine="720"/>
+      </w:pPr>
+      <w:r>
+        <w:rPr>
+          <w:i/>
+        </w:rPr>
+        <w:t>CONV [$]num eg: CONV 16&lt;CR&gt; returns $10</w:t>
+      </w:r>
+    </w:p>
+    <w:p>
+      <w:pPr>
+        <w:ind w:firstLine="720"/>
+        <w:rPr>
+          <w:noProof/>
+        </w:rPr>
+      </w:pPr>
+    </w:p>
+    <w:p>
+      <w:pPr>
+        <w:ind w:firstLine="720"/>
+        <w:rPr>
+          <w:b/>
+          <w:i/>
+        </w:rPr>
+      </w:pPr>
+      <w:r>
+        <w:rPr>
+          <w:b/>
+          <w:i/>
+        </w:rPr>
+        <w:t>2.4.1</w:t>
+      </w:r>
+      <w:r>
+        <w:rPr>
+          <w:b/>
+          <w:i/>
+        </w:rPr>
+        <w:t xml:space="preserve">-) </w:t>
+      </w:r>
+      <w:r>
+        <w:rPr>
+          <w:b/>
+          <w:i/>
+        </w:rPr>
+        <w:t>Assembly Code</w:t>
+      </w:r>
+    </w:p>
+    <w:p/>
+    <w:p>
+      <w:pPr>
+        <w:ind w:firstLine="720"/>
+        <w:jc w:val="both"/>
+      </w:pPr>
+      <w:r>
+        <w:t>The above message is stored in memory between locations $10FE and $16FB (</w:t>
+      </w:r>
+      <w:r>
+        <w:t>~1.5KB</w:t>
+      </w:r>
+      <w:r>
+        <w:t>). The assembly code for it is shown below:</w:t>
+      </w:r>
+    </w:p>
+    <w:p>
+      <w:pPr>
+        <w:ind w:firstLine="720"/>
+      </w:pPr>
+    </w:p>
+    <w:p>
       <w:r>
         <w:rPr>
           <w:noProof/>
         </w:rPr>
         <w:drawing>
-          <wp:inline distT="0" distB="0" distL="0" distR="0" wp14:anchorId="37270759" wp14:editId="33844463">
-            <wp:extent cx="5943600" cy="2312670"/>
+          <wp:inline distT="0" distB="0" distL="0" distR="0" wp14:anchorId="51FB94E1" wp14:editId="3D9BB1C8">
+            <wp:extent cx="5943600" cy="2693035"/>
             <wp:effectExtent l="0" t="0" r="0" b="0"/>
-            <wp:docPr id="17" name="Picture 17"/>
+            <wp:docPr id="13" name="Picture 13"/>
             <wp:cNvGraphicFramePr>
               <a:graphicFrameLocks xmlns:a="http://schemas.openxmlformats.org/drawingml/2006/main" noChangeAspect="1"/>
             </wp:cNvGraphicFramePr>
@@ -13058,6 +11259,49 @@
                   <pic:spPr>
                     <a:xfrm>
                       <a:off x="0" y="0"/>
+                      <a:ext cx="5943600" cy="2693035"/>
+                    </a:xfrm>
+                    <a:prstGeom prst="rect">
+                      <a:avLst/>
+                    </a:prstGeom>
+                  </pic:spPr>
+                </pic:pic>
+              </a:graphicData>
+            </a:graphic>
+          </wp:inline>
+        </w:drawing>
+      </w:r>
+    </w:p>
+    <w:p>
+      <w:r>
+        <w:rPr>
+          <w:noProof/>
+        </w:rPr>
+        <w:lastRenderedPageBreak/>
+        <w:drawing>
+          <wp:inline distT="0" distB="0" distL="0" distR="0" wp14:anchorId="37270759" wp14:editId="33844463">
+            <wp:extent cx="5943600" cy="2312670"/>
+            <wp:effectExtent l="0" t="0" r="0" b="0"/>
+            <wp:docPr id="17" name="Picture 17"/>
+            <wp:cNvGraphicFramePr>
+              <a:graphicFrameLocks xmlns:a="http://schemas.openxmlformats.org/drawingml/2006/main" noChangeAspect="1"/>
+            </wp:cNvGraphicFramePr>
+            <a:graphic xmlns:a="http://schemas.openxmlformats.org/drawingml/2006/main">
+              <a:graphicData uri="http://schemas.openxmlformats.org/drawingml/2006/picture">
+                <pic:pic xmlns:pic="http://schemas.openxmlformats.org/drawingml/2006/picture">
+                  <pic:nvPicPr>
+                    <pic:cNvPr id="1" name=""/>
+                    <pic:cNvPicPr/>
+                  </pic:nvPicPr>
+                  <pic:blipFill>
+                    <a:blip r:embed="rId42"/>
+                    <a:stretch>
+                      <a:fillRect/>
+                    </a:stretch>
+                  </pic:blipFill>
+                  <pic:spPr>
+                    <a:xfrm>
+                      <a:off x="0" y="0"/>
                       <a:ext cx="5943600" cy="2312670"/>
                     </a:xfrm>
                     <a:prstGeom prst="rect">
@@ -13204,30 +11448,182 @@
     <w:p>
       <w:pPr>
         <w:ind w:firstLine="720"/>
-      </w:pPr>
-      <w:r>
-        <w:t>D</w:t>
-      </w:r>
-      <w:r>
-        <w:t xml:space="preserve">esign challenges and discussion about this project </w:t>
-      </w:r>
-      <w:r>
-        <w:t>should be provided here. You may subdivide</w:t>
-      </w:r>
-      <w:r>
-        <w:t xml:space="preserve"> this section further and supply figures and table if necessary.</w:t>
-      </w:r>
-    </w:p>
-    <w:p>
-      <w:pPr>
-        <w:ind w:firstLine="720"/>
-      </w:pPr>
-    </w:p>
-    <w:p>
-      <w:pPr>
-        <w:ind w:firstLine="720"/>
-      </w:pPr>
-    </w:p>
+        <w:jc w:val="both"/>
+      </w:pPr>
+      <w:r>
+        <w:t>The design of this monitor program involved a lot of decision taking, much of which can be encountered by a professional engineer almost in a daily basis. Keeping in mind the main goal of producing a</w:t>
+      </w:r>
+      <w:r>
+        <w:t xml:space="preserve"> fully functional program, many other </w:t>
+      </w:r>
+      <w:r>
+        <w:t xml:space="preserve">optimization </w:t>
+      </w:r>
+      <w:r>
+        <w:t>factors had to be considered throughout both the design and implementation processes.</w:t>
+      </w:r>
+      <w:r>
+        <w:t xml:space="preserve"> These factors included:</w:t>
+      </w:r>
+    </w:p>
+    <w:p>
+      <w:pPr>
+        <w:pStyle w:val="ListParagraph"/>
+        <w:numPr>
+          <w:ilvl w:val="0"/>
+          <w:numId w:val="5"/>
+        </w:numPr>
+        <w:jc w:val="both"/>
+      </w:pPr>
+      <w:r>
+        <w:t>Speed</w:t>
+      </w:r>
+    </w:p>
+    <w:p>
+      <w:pPr>
+        <w:pStyle w:val="ListParagraph"/>
+        <w:numPr>
+          <w:ilvl w:val="0"/>
+          <w:numId w:val="5"/>
+        </w:numPr>
+        <w:jc w:val="both"/>
+      </w:pPr>
+      <w:r>
+        <w:t>Memory usage</w:t>
+      </w:r>
+    </w:p>
+    <w:p>
+      <w:pPr>
+        <w:pStyle w:val="ListParagraph"/>
+        <w:numPr>
+          <w:ilvl w:val="0"/>
+          <w:numId w:val="5"/>
+        </w:numPr>
+        <w:jc w:val="both"/>
+      </w:pPr>
+      <w:r>
+        <w:t>Simplicity</w:t>
+      </w:r>
+    </w:p>
+    <w:p>
+      <w:pPr>
+        <w:pStyle w:val="ListParagraph"/>
+        <w:numPr>
+          <w:ilvl w:val="0"/>
+          <w:numId w:val="5"/>
+        </w:numPr>
+        <w:jc w:val="both"/>
+      </w:pPr>
+      <w:r>
+        <w:t>Readability of code</w:t>
+      </w:r>
+    </w:p>
+    <w:p>
+      <w:pPr>
+        <w:pStyle w:val="ListParagraph"/>
+        <w:numPr>
+          <w:ilvl w:val="0"/>
+          <w:numId w:val="5"/>
+        </w:numPr>
+        <w:jc w:val="both"/>
+      </w:pPr>
+      <w:r>
+        <w:t>Usability</w:t>
+      </w:r>
+    </w:p>
+    <w:p>
+      <w:pPr>
+        <w:jc w:val="both"/>
+      </w:pPr>
+    </w:p>
+    <w:p>
+      <w:pPr>
+        <w:ind w:firstLine="720"/>
+        <w:jc w:val="both"/>
+      </w:pPr>
+      <w:r>
+        <w:t xml:space="preserve">An example of a decision that took into consideration most of these factors was the implementation of the exception handling routines. </w:t>
+      </w:r>
+      <w:r>
+        <w:t>In order to kee</w:t>
+      </w:r>
+      <w:r>
+        <w:t xml:space="preserve">p the code simple and readable </w:t>
+      </w:r>
+      <w:r>
+        <w:t xml:space="preserve">and to cut down significantly the use of memory, </w:t>
+      </w:r>
+      <w:r>
+        <w:t>the common functionality of all these subroutines was identified and implemented as a subroutine on its own. Thereby, each of the handlers could simply perform their specific function, such as loading their particular display message, and then branch onto the common part of the subroutine. This avoided having various similar subroutines for each exception, which would have occupied more memory unnecessarily.</w:t>
+      </w:r>
+    </w:p>
+    <w:p>
+      <w:pPr>
+        <w:ind w:firstLine="720"/>
+        <w:jc w:val="both"/>
+      </w:pPr>
+      <w:r>
+        <w:t>In fact, modularity was a big part to this project. By creating several helper subroutines, such as those for ASCII to hex conversion and vice versa or the one for displaying an invalid command’s message, the code was kept clean and efficient.</w:t>
+      </w:r>
+    </w:p>
+    <w:p>
+      <w:pPr>
+        <w:ind w:firstLine="720"/>
+        <w:jc w:val="both"/>
+      </w:pPr>
+    </w:p>
+    <w:p>
+      <w:pPr>
+        <w:ind w:firstLine="720"/>
+        <w:jc w:val="both"/>
+      </w:pPr>
+      <w:r>
+        <w:t>Another essential part of the project was the design of the algorithms themselves.</w:t>
+      </w:r>
+      <w:r>
+        <w:t xml:space="preserve"> Writing pseudocode and flowcharts for each command was definitely good practice in coming up with efficient and </w:t>
+      </w:r>
+      <w:r>
+        <w:t>well-written code.</w:t>
+      </w:r>
+    </w:p>
+    <w:p>
+      <w:pPr>
+        <w:ind w:firstLine="720"/>
+        <w:jc w:val="both"/>
+      </w:pPr>
+    </w:p>
+    <w:p>
+      <w:pPr>
+        <w:ind w:firstLine="720"/>
+        <w:jc w:val="both"/>
+      </w:pPr>
+      <w:r>
+        <w:t>In addition, it is worth noting the necessity to consider the user end as well. For this product to be actually useful, it must be usable. Therefore, the format in which the input would be taken was considered carefully and mindfully of the common conventions.</w:t>
+      </w:r>
+    </w:p>
+    <w:p>
+      <w:pPr>
+        <w:ind w:firstLine="720"/>
+        <w:jc w:val="both"/>
+      </w:pPr>
+    </w:p>
+    <w:p>
+      <w:pPr>
+        <w:ind w:firstLine="720"/>
+        <w:jc w:val="both"/>
+      </w:pPr>
+      <w:r>
+        <w:t xml:space="preserve">Finally, it must be acknowledged that in this project, as in almost any other production level one, some debugging was required. </w:t>
+      </w:r>
+      <w:r>
+        <w:t xml:space="preserve">In this case it was mostly software debugging, but still keeping in mind the hardware, computer </w:t>
+      </w:r>
+      <w:r>
+        <w:t>architecture and other processor concepts.</w:t>
+      </w:r>
+    </w:p>
+    <w:p/>
     <w:p>
       <w:pPr>
         <w:rPr>
@@ -13282,40 +11678,31 @@
     <w:p>
       <w:pPr>
         <w:ind w:firstLine="720"/>
-      </w:pPr>
-      <w:r>
-        <w:t>You may</w:t>
-      </w:r>
-      <w:r>
-        <w:t xml:space="preserve"> suggest ide</w:t>
-      </w:r>
-      <w:r>
-        <w:t>a</w:t>
-      </w:r>
-      <w:r>
-        <w:t>s for expanding this project</w:t>
-      </w:r>
-      <w:r>
-        <w:t>,</w:t>
-      </w:r>
-      <w:r>
-        <w:t xml:space="preserve"> such as </w:t>
-      </w:r>
-      <w:r>
-        <w:t xml:space="preserve">exception handlers, etc. </w:t>
-      </w:r>
-      <w:r>
-        <w:t>You may subdivide</w:t>
-      </w:r>
-      <w:r>
-        <w:t xml:space="preserve"> this section further and supply figures and table</w:t>
-      </w:r>
-      <w:r>
-        <w:t>s</w:t>
-      </w:r>
-      <w:r>
-        <w:t xml:space="preserve"> if necessary.</w:t>
-      </w:r>
+        <w:jc w:val="both"/>
+      </w:pPr>
+      <w:r>
+        <w:t>Firstly, many other commands may be implemented, depending on the users’ needs. Some of these may include loading a program from some other executable file into memory, interchanging memory blocks, etc.</w:t>
+      </w:r>
+    </w:p>
+    <w:p>
+      <w:pPr>
+        <w:ind w:firstLine="720"/>
+        <w:jc w:val="both"/>
+      </w:pPr>
+      <w:r>
+        <w:t>Secondly, the exceptions could be advanced to try to fix the error, or give suggestions on how to fix it, instead of simply acknowledging the error.</w:t>
+      </w:r>
+    </w:p>
+    <w:p>
+      <w:pPr>
+        <w:ind w:firstLine="720"/>
+        <w:jc w:val="both"/>
+      </w:pPr>
+      <w:r>
+        <w:t>Thirdly, the help message could be stored in a more specific region of memory or in external memory, since it occupies a large space and could be an obstacle to other functionality.</w:t>
+      </w:r>
+      <w:bookmarkStart w:id="5" w:name="_GoBack"/>
+      <w:bookmarkEnd w:id="5"/>
     </w:p>
     <w:p>
       <w:pPr>
@@ -13374,7 +11761,6 @@
         <w:jc w:val="both"/>
       </w:pPr>
       <w:r>
-        <w:lastRenderedPageBreak/>
         <w:tab/>
       </w:r>
       <w:r>
@@ -13678,10 +12064,10 @@
       </w:r>
     </w:p>
     <w:sectPr>
-      <w:headerReference w:type="default" r:id="rId42"/>
-      <w:footerReference w:type="default" r:id="rId43"/>
-      <w:headerReference w:type="first" r:id="rId44"/>
-      <w:footerReference w:type="first" r:id="rId45"/>
+      <w:headerReference w:type="default" r:id="rId43"/>
+      <w:footerReference w:type="default" r:id="rId44"/>
+      <w:headerReference w:type="first" r:id="rId45"/>
+      <w:footerReference w:type="first" r:id="rId46"/>
       <w:pgSz w:w="12240" w:h="15840" w:code="1"/>
       <w:pgMar w:top="1440" w:right="1440" w:bottom="1440" w:left="1440" w:header="720" w:footer="1152" w:gutter="0"/>
       <w:pgNumType w:start="1"/>
@@ -13786,7 +12172,7 @@
       <w:rPr>
         <w:noProof/>
       </w:rPr>
-      <w:t>6</w:t>
+      <w:t>31</w:t>
     </w:r>
     <w:r>
       <w:fldChar w:fldCharType="end"/>
@@ -14039,6 +12425,232 @@
     </w:lvl>
   </w:abstractNum>
   <w:abstractNum w:abstractNumId="1" w15:restartNumberingAfterBreak="0">
+    <w:nsid w:val="1F496CAF"/>
+    <w:multiLevelType w:val="hybridMultilevel"/>
+    <w:tmpl w:val="87C048C2"/>
+    <w:lvl w:ilvl="0" w:tplc="04090001">
+      <w:start w:val="1"/>
+      <w:numFmt w:val="bullet"/>
+      <w:lvlText w:val=""/>
+      <w:lvlJc w:val="left"/>
+      <w:pPr>
+        <w:ind w:left="1440" w:hanging="360"/>
+      </w:pPr>
+      <w:rPr>
+        <w:rFonts w:ascii="Symbol" w:hAnsi="Symbol" w:hint="default"/>
+      </w:rPr>
+    </w:lvl>
+    <w:lvl w:ilvl="1" w:tplc="04090003" w:tentative="1">
+      <w:start w:val="1"/>
+      <w:numFmt w:val="bullet"/>
+      <w:lvlText w:val="o"/>
+      <w:lvlJc w:val="left"/>
+      <w:pPr>
+        <w:ind w:left="2160" w:hanging="360"/>
+      </w:pPr>
+      <w:rPr>
+        <w:rFonts w:ascii="Courier New" w:hAnsi="Courier New" w:cs="Courier New" w:hint="default"/>
+      </w:rPr>
+    </w:lvl>
+    <w:lvl w:ilvl="2" w:tplc="04090005" w:tentative="1">
+      <w:start w:val="1"/>
+      <w:numFmt w:val="bullet"/>
+      <w:lvlText w:val=""/>
+      <w:lvlJc w:val="left"/>
+      <w:pPr>
+        <w:ind w:left="2880" w:hanging="360"/>
+      </w:pPr>
+      <w:rPr>
+        <w:rFonts w:ascii="Wingdings" w:hAnsi="Wingdings" w:hint="default"/>
+      </w:rPr>
+    </w:lvl>
+    <w:lvl w:ilvl="3" w:tplc="04090001" w:tentative="1">
+      <w:start w:val="1"/>
+      <w:numFmt w:val="bullet"/>
+      <w:lvlText w:val=""/>
+      <w:lvlJc w:val="left"/>
+      <w:pPr>
+        <w:ind w:left="3600" w:hanging="360"/>
+      </w:pPr>
+      <w:rPr>
+        <w:rFonts w:ascii="Symbol" w:hAnsi="Symbol" w:hint="default"/>
+      </w:rPr>
+    </w:lvl>
+    <w:lvl w:ilvl="4" w:tplc="04090003" w:tentative="1">
+      <w:start w:val="1"/>
+      <w:numFmt w:val="bullet"/>
+      <w:lvlText w:val="o"/>
+      <w:lvlJc w:val="left"/>
+      <w:pPr>
+        <w:ind w:left="4320" w:hanging="360"/>
+      </w:pPr>
+      <w:rPr>
+        <w:rFonts w:ascii="Courier New" w:hAnsi="Courier New" w:cs="Courier New" w:hint="default"/>
+      </w:rPr>
+    </w:lvl>
+    <w:lvl w:ilvl="5" w:tplc="04090005" w:tentative="1">
+      <w:start w:val="1"/>
+      <w:numFmt w:val="bullet"/>
+      <w:lvlText w:val=""/>
+      <w:lvlJc w:val="left"/>
+      <w:pPr>
+        <w:ind w:left="5040" w:hanging="360"/>
+      </w:pPr>
+      <w:rPr>
+        <w:rFonts w:ascii="Wingdings" w:hAnsi="Wingdings" w:hint="default"/>
+      </w:rPr>
+    </w:lvl>
+    <w:lvl w:ilvl="6" w:tplc="04090001" w:tentative="1">
+      <w:start w:val="1"/>
+      <w:numFmt w:val="bullet"/>
+      <w:lvlText w:val=""/>
+      <w:lvlJc w:val="left"/>
+      <w:pPr>
+        <w:ind w:left="5760" w:hanging="360"/>
+      </w:pPr>
+      <w:rPr>
+        <w:rFonts w:ascii="Symbol" w:hAnsi="Symbol" w:hint="default"/>
+      </w:rPr>
+    </w:lvl>
+    <w:lvl w:ilvl="7" w:tplc="04090003" w:tentative="1">
+      <w:start w:val="1"/>
+      <w:numFmt w:val="bullet"/>
+      <w:lvlText w:val="o"/>
+      <w:lvlJc w:val="left"/>
+      <w:pPr>
+        <w:ind w:left="6480" w:hanging="360"/>
+      </w:pPr>
+      <w:rPr>
+        <w:rFonts w:ascii="Courier New" w:hAnsi="Courier New" w:cs="Courier New" w:hint="default"/>
+      </w:rPr>
+    </w:lvl>
+    <w:lvl w:ilvl="8" w:tplc="04090005" w:tentative="1">
+      <w:start w:val="1"/>
+      <w:numFmt w:val="bullet"/>
+      <w:lvlText w:val=""/>
+      <w:lvlJc w:val="left"/>
+      <w:pPr>
+        <w:ind w:left="7200" w:hanging="360"/>
+      </w:pPr>
+      <w:rPr>
+        <w:rFonts w:ascii="Wingdings" w:hAnsi="Wingdings" w:hint="default"/>
+      </w:rPr>
+    </w:lvl>
+  </w:abstractNum>
+  <w:abstractNum w:abstractNumId="2" w15:restartNumberingAfterBreak="0">
+    <w:nsid w:val="4D6A0FEE"/>
+    <w:multiLevelType w:val="hybridMultilevel"/>
+    <w:tmpl w:val="C2D02CDA"/>
+    <w:lvl w:ilvl="0" w:tplc="04090001">
+      <w:start w:val="1"/>
+      <w:numFmt w:val="bullet"/>
+      <w:lvlText w:val=""/>
+      <w:lvlJc w:val="left"/>
+      <w:pPr>
+        <w:ind w:left="1440" w:hanging="360"/>
+      </w:pPr>
+      <w:rPr>
+        <w:rFonts w:ascii="Symbol" w:hAnsi="Symbol" w:hint="default"/>
+      </w:rPr>
+    </w:lvl>
+    <w:lvl w:ilvl="1" w:tplc="04090003" w:tentative="1">
+      <w:start w:val="1"/>
+      <w:numFmt w:val="bullet"/>
+      <w:lvlText w:val="o"/>
+      <w:lvlJc w:val="left"/>
+      <w:pPr>
+        <w:ind w:left="2160" w:hanging="360"/>
+      </w:pPr>
+      <w:rPr>
+        <w:rFonts w:ascii="Courier New" w:hAnsi="Courier New" w:cs="Courier New" w:hint="default"/>
+      </w:rPr>
+    </w:lvl>
+    <w:lvl w:ilvl="2" w:tplc="04090005" w:tentative="1">
+      <w:start w:val="1"/>
+      <w:numFmt w:val="bullet"/>
+      <w:lvlText w:val=""/>
+      <w:lvlJc w:val="left"/>
+      <w:pPr>
+        <w:ind w:left="2880" w:hanging="360"/>
+      </w:pPr>
+      <w:rPr>
+        <w:rFonts w:ascii="Wingdings" w:hAnsi="Wingdings" w:hint="default"/>
+      </w:rPr>
+    </w:lvl>
+    <w:lvl w:ilvl="3" w:tplc="04090001" w:tentative="1">
+      <w:start w:val="1"/>
+      <w:numFmt w:val="bullet"/>
+      <w:lvlText w:val=""/>
+      <w:lvlJc w:val="left"/>
+      <w:pPr>
+        <w:ind w:left="3600" w:hanging="360"/>
+      </w:pPr>
+      <w:rPr>
+        <w:rFonts w:ascii="Symbol" w:hAnsi="Symbol" w:hint="default"/>
+      </w:rPr>
+    </w:lvl>
+    <w:lvl w:ilvl="4" w:tplc="04090003" w:tentative="1">
+      <w:start w:val="1"/>
+      <w:numFmt w:val="bullet"/>
+      <w:lvlText w:val="o"/>
+      <w:lvlJc w:val="left"/>
+      <w:pPr>
+        <w:ind w:left="4320" w:hanging="360"/>
+      </w:pPr>
+      <w:rPr>
+        <w:rFonts w:ascii="Courier New" w:hAnsi="Courier New" w:cs="Courier New" w:hint="default"/>
+      </w:rPr>
+    </w:lvl>
+    <w:lvl w:ilvl="5" w:tplc="04090005" w:tentative="1">
+      <w:start w:val="1"/>
+      <w:numFmt w:val="bullet"/>
+      <w:lvlText w:val=""/>
+      <w:lvlJc w:val="left"/>
+      <w:pPr>
+        <w:ind w:left="5040" w:hanging="360"/>
+      </w:pPr>
+      <w:rPr>
+        <w:rFonts w:ascii="Wingdings" w:hAnsi="Wingdings" w:hint="default"/>
+      </w:rPr>
+    </w:lvl>
+    <w:lvl w:ilvl="6" w:tplc="04090001" w:tentative="1">
+      <w:start w:val="1"/>
+      <w:numFmt w:val="bullet"/>
+      <w:lvlText w:val=""/>
+      <w:lvlJc w:val="left"/>
+      <w:pPr>
+        <w:ind w:left="5760" w:hanging="360"/>
+      </w:pPr>
+      <w:rPr>
+        <w:rFonts w:ascii="Symbol" w:hAnsi="Symbol" w:hint="default"/>
+      </w:rPr>
+    </w:lvl>
+    <w:lvl w:ilvl="7" w:tplc="04090003" w:tentative="1">
+      <w:start w:val="1"/>
+      <w:numFmt w:val="bullet"/>
+      <w:lvlText w:val="o"/>
+      <w:lvlJc w:val="left"/>
+      <w:pPr>
+        <w:ind w:left="6480" w:hanging="360"/>
+      </w:pPr>
+      <w:rPr>
+        <w:rFonts w:ascii="Courier New" w:hAnsi="Courier New" w:cs="Courier New" w:hint="default"/>
+      </w:rPr>
+    </w:lvl>
+    <w:lvl w:ilvl="8" w:tplc="04090005" w:tentative="1">
+      <w:start w:val="1"/>
+      <w:numFmt w:val="bullet"/>
+      <w:lvlText w:val=""/>
+      <w:lvlJc w:val="left"/>
+      <w:pPr>
+        <w:ind w:left="7200" w:hanging="360"/>
+      </w:pPr>
+      <w:rPr>
+        <w:rFonts w:ascii="Wingdings" w:hAnsi="Wingdings" w:hint="default"/>
+      </w:rPr>
+    </w:lvl>
+  </w:abstractNum>
+  <w:abstractNum w:abstractNumId="3" w15:restartNumberingAfterBreak="0">
     <w:nsid w:val="541910A6"/>
     <w:multiLevelType w:val="multilevel"/>
     <w:tmpl w:val="DF14A4CC"/>
@@ -14152,7 +12764,7 @@
       </w:pPr>
     </w:lvl>
   </w:abstractNum>
-  <w:abstractNum w:abstractNumId="2" w15:restartNumberingAfterBreak="0">
+  <w:abstractNum w:abstractNumId="4" w15:restartNumberingAfterBreak="0">
     <w:nsid w:val="5ABE6B42"/>
     <w:multiLevelType w:val="hybridMultilevel"/>
     <w:tmpl w:val="5AB67EAE"/>
@@ -14272,9 +12884,15 @@
     <w:abstractNumId w:val="0"/>
   </w:num>
   <w:num w:numId="2">
+    <w:abstractNumId w:val="4"/>
+  </w:num>
+  <w:num w:numId="3">
+    <w:abstractNumId w:val="3"/>
+  </w:num>
+  <w:num w:numId="4">
     <w:abstractNumId w:val="2"/>
   </w:num>
-  <w:num w:numId="3">
+  <w:num w:numId="5">
     <w:abstractNumId w:val="1"/>
   </w:num>
 </w:numbering>
@@ -14992,6 +13610,17 @@
       <w:lang w:eastAsia="zh-CN"/>
     </w:rPr>
   </w:style>
+  <w:style w:type="paragraph" w:styleId="ListParagraph">
+    <w:name w:val="List Paragraph"/>
+    <w:basedOn w:val="Normal"/>
+    <w:uiPriority w:val="34"/>
+    <w:qFormat/>
+    <w:rsid w:val="00643FDD"/>
+    <w:pPr>
+      <w:ind w:left="720"/>
+      <w:contextualSpacing/>
+    </w:pPr>
+  </w:style>
 </w:styles>
 </file>
 
@@ -15261,7 +13890,7 @@
 </file>
 
 <file path=customXml/itemProps1.xml><?xml version="1.0" encoding="utf-8"?>
-<ds:datastoreItem xmlns:ds="http://schemas.openxmlformats.org/officeDocument/2006/customXml" ds:itemID="{0D4ABFFE-DFA1-44CC-B782-4645279EF458}">
+<ds:datastoreItem xmlns:ds="http://schemas.openxmlformats.org/officeDocument/2006/customXml" ds:itemID="{AC768295-ECFE-4F42-9E65-653A24EDE563}">
   <ds:schemaRefs>
     <ds:schemaRef ds:uri="http://schemas.openxmlformats.org/officeDocument/2006/bibliography"/>
   </ds:schemaRefs>

</xml_diff>